<commit_message>
Update the doc file fix some issue of the video and document file
</commit_message>
<xml_diff>
--- a/doc/QCS6490-PPOCR on  RB3G2.docx
+++ b/doc/QCS6490-PPOCR on  RB3G2.docx
@@ -1,10 +1,10 @@
 
 <file path=word/document.xml><?xml version="1.0" encoding="utf-8"?>
-<w:document xmlns:wpc="http://schemas.microsoft.com/office/word/2010/wordprocessingCanvas" xmlns:mc="http://schemas.openxmlformats.org/markup-compatibility/2006" xmlns:o="urn:schemas-microsoft-com:office:office" xmlns:r="http://schemas.openxmlformats.org/officeDocument/2006/relationships" xmlns:m="http://schemas.openxmlformats.org/officeDocument/2006/math" xmlns:v="urn:schemas-microsoft-com:vml" xmlns:wp14="http://schemas.microsoft.com/office/word/2010/wordprocessingDrawing" xmlns:wp="http://schemas.openxmlformats.org/drawingml/2006/wordprocessingDrawing" xmlns:w="http://schemas.openxmlformats.org/wordprocessingml/2006/main" xmlns:w14="http://schemas.microsoft.com/office/word/2010/wordml" xmlns:w10="urn:schemas-microsoft-com:office:word" xmlns:w15="http://schemas.microsoft.com/office/word/2012/wordml" xmlns:wpg="http://schemas.microsoft.com/office/word/2010/wordprocessingGroup" xmlns:wpi="http://schemas.microsoft.com/office/word/2010/wordprocessingInk" xmlns:wne="http://schemas.microsoft.com/office/word/2006/wordml" xmlns:wps="http://schemas.microsoft.com/office/word/2010/wordprocessingShape" xmlns:wpsCustomData="http://www.wps.cn/officeDocument/2013/wpsCustomData" mc:Ignorable="w14 w15 wp14">
+<w:document xmlns:wpc="http://schemas.microsoft.com/office/word/2010/wordprocessingCanvas" xmlns:mc="http://schemas.openxmlformats.org/markup-compatibility/2006" xmlns:o="urn:schemas-microsoft-com:office:office" xmlns:r="http://schemas.openxmlformats.org/officeDocument/2006/relationships" xmlns:m="http://schemas.openxmlformats.org/officeDocument/2006/math" xmlns:v="urn:schemas-microsoft-com:vml" xmlns:wp14="http://schemas.microsoft.com/office/word/2010/wordprocessingDrawing" xmlns:wp="http://schemas.openxmlformats.org/drawingml/2006/wordprocessingDrawing" xmlns:w10="urn:schemas-microsoft-com:office:word" xmlns:w="http://schemas.openxmlformats.org/wordprocessingml/2006/main" xmlns:w14="http://schemas.microsoft.com/office/word/2010/wordml" xmlns:w15="http://schemas.microsoft.com/office/word/2012/wordml" xmlns:wpg="http://schemas.microsoft.com/office/word/2010/wordprocessingGroup" xmlns:wpi="http://schemas.microsoft.com/office/word/2010/wordprocessingInk" xmlns:wne="http://schemas.microsoft.com/office/word/2006/wordml" xmlns:wps="http://schemas.microsoft.com/office/word/2010/wordprocessingShape" mc:Ignorable="w14 w15 wp14">
   <w:body>
     <w:p>
       <w:pPr>
-        <w:pStyle w:val="20"/>
+        <w:pStyle w:val="af"/>
         <w:spacing w:after="120"/>
         <w:jc w:val="center"/>
         <w:rPr>
@@ -25,11 +25,10 @@
     </w:p>
     <w:p>
       <w:pPr>
-        <w:pStyle w:val="20"/>
+        <w:pStyle w:val="af"/>
         <w:spacing w:after="120"/>
         <w:jc w:val="center"/>
         <w:rPr>
-          <w:rFonts w:hint="default"/>
           <w:sz w:val="36"/>
           <w:szCs w:val="36"/>
           <w:lang w:val="en" w:eastAsia="zh-CN"/>
@@ -37,7 +36,6 @@
       </w:pPr>
       <w:r>
         <w:rPr>
-          <w:rFonts w:hint="default"/>
           <w:sz w:val="36"/>
           <w:szCs w:val="36"/>
           <w:lang w:val="en" w:eastAsia="zh-CN"/>
@@ -54,7 +52,6 @@
       </w:r>
       <w:r>
         <w:rPr>
-          <w:rFonts w:hint="default"/>
           <w:sz w:val="36"/>
           <w:szCs w:val="36"/>
           <w:lang w:val="en" w:eastAsia="zh-CN"/>
@@ -64,33 +61,25 @@
     </w:p>
     <w:p>
       <w:pPr>
-        <w:pStyle w:val="18"/>
+        <w:pStyle w:val="ad"/>
         <w:jc w:val="center"/>
+        <w:rPr>
+          <w:color w:val="595959" w:themeColor="text1" w:themeTint="A6"/>
+        </w:rPr>
       </w:pPr>
       <w:r>
+        <w:rPr>
+          <w:color w:val="595959" w:themeColor="text1" w:themeTint="A6"/>
+        </w:rPr>
         <w:t>Project Submission</w:t>
       </w:r>
     </w:p>
     <w:tbl>
       <w:tblPr>
-        <w:tblStyle w:val="19"/>
+        <w:tblStyle w:val="ae"/>
         <w:tblW w:w="10531" w:type="dxa"/>
-        <w:tblInd w:w="0" w:type="dxa"/>
-        <w:tblBorders>
-          <w:top w:val="single" w:color="auto" w:sz="4" w:space="0"/>
-          <w:left w:val="single" w:color="auto" w:sz="4" w:space="0"/>
-          <w:bottom w:val="single" w:color="auto" w:sz="4" w:space="0"/>
-          <w:right w:val="single" w:color="auto" w:sz="4" w:space="0"/>
-          <w:insideH w:val="single" w:color="auto" w:sz="4" w:space="0"/>
-          <w:insideV w:val="single" w:color="auto" w:sz="4" w:space="0"/>
-        </w:tblBorders>
         <w:tblLayout w:type="fixed"/>
-        <w:tblCellMar>
-          <w:top w:w="0" w:type="dxa"/>
-          <w:left w:w="108" w:type="dxa"/>
-          <w:bottom w:w="0" w:type="dxa"/>
-          <w:right w:w="108" w:type="dxa"/>
-        </w:tblCellMar>
+        <w:tblLook w:val="04A0" w:firstRow="1" w:lastRow="0" w:firstColumn="1" w:lastColumn="0" w:noHBand="0" w:noVBand="1"/>
       </w:tblPr>
       <w:tblGrid>
         <w:gridCol w:w="2878"/>
@@ -98,23 +87,6 @@
         <w:gridCol w:w="4440"/>
       </w:tblGrid>
       <w:tr>
-        <w:tblPrEx>
-          <w:tblBorders>
-            <w:top w:val="single" w:color="auto" w:sz="4" w:space="0"/>
-            <w:left w:val="single" w:color="auto" w:sz="4" w:space="0"/>
-            <w:bottom w:val="single" w:color="auto" w:sz="4" w:space="0"/>
-            <w:right w:val="single" w:color="auto" w:sz="4" w:space="0"/>
-            <w:insideH w:val="single" w:color="auto" w:sz="4" w:space="0"/>
-            <w:insideV w:val="single" w:color="auto" w:sz="4" w:space="0"/>
-          </w:tblBorders>
-          <w:tblLayout w:type="fixed"/>
-          <w:tblCellMar>
-            <w:top w:w="0" w:type="dxa"/>
-            <w:left w:w="108" w:type="dxa"/>
-            <w:bottom w:w="0" w:type="dxa"/>
-            <w:right w:w="108" w:type="dxa"/>
-          </w:tblCellMar>
-        </w:tblPrEx>
         <w:tc>
           <w:tcPr>
             <w:tcW w:w="2878" w:type="dxa"/>
@@ -153,14 +125,14 @@
             <w:pPr>
               <w:spacing w:after="0" w:line="240" w:lineRule="auto"/>
               <w:rPr>
-                <w:rFonts w:hint="default" w:eastAsia="宋体"/>
+                <w:rFonts w:eastAsia="宋体"/>
                 <w:lang w:val="en" w:eastAsia="zh-CN"/>
               </w:rPr>
             </w:pPr>
             <w:r>
               <w:rPr>
-                <w:rFonts w:hint="default" w:eastAsia="宋体"/>
-                <w:color w:val="2E75B6" w:themeColor="accent1" w:themeShade="BF"/>
+                <w:rFonts w:eastAsia="宋体"/>
+                <w:color w:val="2E74B5" w:themeColor="accent1" w:themeShade="BF"/>
                 <w:lang w:val="en" w:eastAsia="zh-CN"/>
               </w:rPr>
               <w:t>Huan Wei</w:t>
@@ -169,23 +141,6 @@
         </w:tc>
       </w:tr>
       <w:tr>
-        <w:tblPrEx>
-          <w:tblBorders>
-            <w:top w:val="single" w:color="auto" w:sz="4" w:space="0"/>
-            <w:left w:val="single" w:color="auto" w:sz="4" w:space="0"/>
-            <w:bottom w:val="single" w:color="auto" w:sz="4" w:space="0"/>
-            <w:right w:val="single" w:color="auto" w:sz="4" w:space="0"/>
-            <w:insideH w:val="single" w:color="auto" w:sz="4" w:space="0"/>
-            <w:insideV w:val="single" w:color="auto" w:sz="4" w:space="0"/>
-          </w:tblBorders>
-          <w:tblLayout w:type="fixed"/>
-          <w:tblCellMar>
-            <w:top w:w="0" w:type="dxa"/>
-            <w:left w:w="108" w:type="dxa"/>
-            <w:bottom w:w="0" w:type="dxa"/>
-            <w:right w:w="108" w:type="dxa"/>
-          </w:tblCellMar>
-        </w:tblPrEx>
         <w:tc>
           <w:tcPr>
             <w:tcW w:w="2878" w:type="dxa"/>
@@ -224,114 +179,67 @@
             <w:pPr>
               <w:spacing w:after="0" w:line="240" w:lineRule="auto"/>
               <w:rPr>
-                <w:rFonts w:ascii="Times New Roman" w:hAnsi="Times New Roman" w:eastAsia="宋体" w:cs="Times New Roman"/>
-                <w:lang w:eastAsia="zh-CN"/>
-              </w:rPr>
-            </w:pPr>
-            <w:r>
-              <w:fldChar w:fldCharType="begin"/>
-            </w:r>
-            <w:r>
-              <w:instrText xml:space="preserve"> HYPERLINK "zhangzz6687@thundersoft.com" </w:instrText>
-            </w:r>
-            <w:r>
-              <w:fldChar w:fldCharType="separate"/>
-            </w:r>
-            <w:r>
-              <w:rPr>
-                <w:rStyle w:val="15"/>
-                <w:rFonts w:ascii="Times New Roman" w:hAnsi="Times New Roman" w:eastAsia="宋体" w:cs="Times New Roman"/>
-                <w:lang w:eastAsia="zh-CN"/>
-              </w:rPr>
-              <w:t>zhangzz6687@thundersoft.com</w:t>
-            </w:r>
-            <w:r>
-              <w:rPr>
-                <w:rStyle w:val="15"/>
-                <w:rFonts w:ascii="Times New Roman" w:hAnsi="Times New Roman" w:eastAsia="宋体" w:cs="Times New Roman"/>
-                <w:lang w:eastAsia="zh-CN"/>
-              </w:rPr>
-              <w:fldChar w:fldCharType="end"/>
-            </w:r>
-          </w:p>
-          <w:p>
-            <w:pPr>
-              <w:spacing w:after="0" w:line="240" w:lineRule="auto"/>
-              <w:rPr>
-                <w:rFonts w:ascii="Times New Roman" w:hAnsi="Times New Roman" w:eastAsia="宋体" w:cs="Times New Roman"/>
-                <w:lang w:eastAsia="zh-CN"/>
-              </w:rPr>
-            </w:pPr>
-            <w:r>
-              <w:fldChar w:fldCharType="begin"/>
-            </w:r>
-            <w:r>
-              <w:instrText xml:space="preserve"> HYPERLINK "mailto:tianye.fan@thundersoft.com" </w:instrText>
-            </w:r>
-            <w:r>
-              <w:fldChar w:fldCharType="separate"/>
-            </w:r>
-            <w:r>
-              <w:rPr>
-                <w:rStyle w:val="15"/>
-                <w:rFonts w:hint="default" w:ascii="Times New Roman" w:hAnsi="Times New Roman" w:eastAsia="宋体" w:cs="Times New Roman"/>
-                <w:lang w:val="en" w:eastAsia="zh-CN"/>
-              </w:rPr>
-              <w:t>weihuan0701</w:t>
-            </w:r>
-            <w:r>
-              <w:rPr>
-                <w:rStyle w:val="15"/>
-                <w:rFonts w:hint="eastAsia" w:ascii="Times New Roman" w:hAnsi="Times New Roman" w:eastAsia="宋体" w:cs="Times New Roman"/>
-                <w:lang w:eastAsia="zh-CN"/>
-              </w:rPr>
-              <w:t>@thunder</w:t>
-            </w:r>
-            <w:r>
-              <w:rPr>
-                <w:rStyle w:val="15"/>
-                <w:rFonts w:ascii="Times New Roman" w:hAnsi="Times New Roman" w:eastAsia="宋体" w:cs="Times New Roman"/>
-                <w:lang w:eastAsia="zh-CN"/>
-              </w:rPr>
-              <w:t>soft</w:t>
-            </w:r>
-            <w:r>
-              <w:rPr>
-                <w:rStyle w:val="15"/>
-                <w:rFonts w:hint="eastAsia" w:ascii="Times New Roman" w:hAnsi="Times New Roman" w:eastAsia="宋体" w:cs="Times New Roman"/>
-                <w:lang w:eastAsia="zh-CN"/>
-              </w:rPr>
-              <w:t>.com</w:t>
-            </w:r>
-            <w:r>
-              <w:rPr>
-                <w:rStyle w:val="15"/>
-                <w:rFonts w:hint="eastAsia" w:ascii="Times New Roman" w:hAnsi="Times New Roman" w:eastAsia="宋体" w:cs="Times New Roman"/>
-                <w:lang w:eastAsia="zh-CN"/>
-              </w:rPr>
-              <w:fldChar w:fldCharType="end"/>
-            </w:r>
+                <w:rFonts w:ascii="Times New Roman" w:eastAsia="宋体" w:hAnsi="Times New Roman" w:cs="Times New Roman"/>
+                <w:lang w:eastAsia="zh-CN"/>
+              </w:rPr>
+            </w:pPr>
+            <w:hyperlink r:id="rId8" w:history="1">
+              <w:r>
+                <w:rPr>
+                  <w:rStyle w:val="aa"/>
+                  <w:rFonts w:ascii="Times New Roman" w:eastAsia="宋体" w:hAnsi="Times New Roman" w:cs="Times New Roman"/>
+                  <w:lang w:eastAsia="zh-CN"/>
+                </w:rPr>
+                <w:t>zhangzz6687@thundersoft.com</w:t>
+              </w:r>
+            </w:hyperlink>
+          </w:p>
+          <w:p>
+            <w:pPr>
+              <w:spacing w:after="0" w:line="240" w:lineRule="auto"/>
+              <w:rPr>
+                <w:rFonts w:ascii="Times New Roman" w:eastAsia="宋体" w:hAnsi="Times New Roman" w:cs="Times New Roman"/>
+                <w:lang w:eastAsia="zh-CN"/>
+              </w:rPr>
+            </w:pPr>
+            <w:hyperlink r:id="rId9" w:history="1">
+              <w:r>
+                <w:rPr>
+                  <w:rStyle w:val="aa"/>
+                  <w:rFonts w:ascii="Times New Roman" w:eastAsia="宋体" w:hAnsi="Times New Roman" w:cs="Times New Roman"/>
+                  <w:lang w:val="en" w:eastAsia="zh-CN"/>
+                </w:rPr>
+                <w:t>weihuan0701</w:t>
+              </w:r>
+              <w:r>
+                <w:rPr>
+                  <w:rStyle w:val="aa"/>
+                  <w:rFonts w:ascii="Times New Roman" w:eastAsia="宋体" w:hAnsi="Times New Roman" w:cs="Times New Roman" w:hint="eastAsia"/>
+                  <w:lang w:eastAsia="zh-CN"/>
+                </w:rPr>
+                <w:t>@thunder</w:t>
+              </w:r>
+              <w:r>
+                <w:rPr>
+                  <w:rStyle w:val="aa"/>
+                  <w:rFonts w:ascii="Times New Roman" w:eastAsia="宋体" w:hAnsi="Times New Roman" w:cs="Times New Roman"/>
+                  <w:lang w:eastAsia="zh-CN"/>
+                </w:rPr>
+                <w:t>soft</w:t>
+              </w:r>
+              <w:r>
+                <w:rPr>
+                  <w:rStyle w:val="aa"/>
+                  <w:rFonts w:ascii="Times New Roman" w:eastAsia="宋体" w:hAnsi="Times New Roman" w:cs="Times New Roman" w:hint="eastAsia"/>
+                  <w:lang w:eastAsia="zh-CN"/>
+                </w:rPr>
+                <w:t>.com</w:t>
+              </w:r>
+            </w:hyperlink>
           </w:p>
         </w:tc>
       </w:tr>
       <w:tr>
-        <w:tblPrEx>
-          <w:tblBorders>
-            <w:top w:val="single" w:color="auto" w:sz="4" w:space="0"/>
-            <w:left w:val="single" w:color="auto" w:sz="4" w:space="0"/>
-            <w:bottom w:val="single" w:color="auto" w:sz="4" w:space="0"/>
-            <w:right w:val="single" w:color="auto" w:sz="4" w:space="0"/>
-            <w:insideH w:val="single" w:color="auto" w:sz="4" w:space="0"/>
-            <w:insideV w:val="single" w:color="auto" w:sz="4" w:space="0"/>
-          </w:tblBorders>
-          <w:tblLayout w:type="fixed"/>
-          <w:tblCellMar>
-            <w:top w:w="0" w:type="dxa"/>
-            <w:left w:w="108" w:type="dxa"/>
-            <w:bottom w:w="0" w:type="dxa"/>
-            <w:right w:w="108" w:type="dxa"/>
-          </w:tblCellMar>
-        </w:tblPrEx>
         <w:tc>
           <w:tcPr>
             <w:tcW w:w="2878" w:type="dxa"/>
@@ -378,14 +286,13 @@
             <w:pPr>
               <w:spacing w:after="0" w:line="240" w:lineRule="auto"/>
               <w:rPr>
-                <w:rFonts w:hint="default" w:eastAsia="宋体"/>
+                <w:rFonts w:eastAsia="宋体"/>
                 <w:b/>
                 <w:lang w:val="en" w:eastAsia="zh-CN"/>
               </w:rPr>
             </w:pPr>
             <w:r>
               <w:rPr>
-                <w:rFonts w:hint="default"/>
                 <w:lang w:val="en"/>
               </w:rPr>
               <w:t>PP-OCR</w:t>
@@ -395,7 +302,6 @@
             </w:r>
             <w:r>
               <w:rPr>
-                <w:rFonts w:hint="default"/>
                 <w:lang w:val="en"/>
               </w:rPr>
               <w:t>RB3 Gen2</w:t>
@@ -404,23 +310,6 @@
         </w:tc>
       </w:tr>
       <w:tr>
-        <w:tblPrEx>
-          <w:tblBorders>
-            <w:top w:val="single" w:color="auto" w:sz="4" w:space="0"/>
-            <w:left w:val="single" w:color="auto" w:sz="4" w:space="0"/>
-            <w:bottom w:val="single" w:color="auto" w:sz="4" w:space="0"/>
-            <w:right w:val="single" w:color="auto" w:sz="4" w:space="0"/>
-            <w:insideH w:val="single" w:color="auto" w:sz="4" w:space="0"/>
-            <w:insideV w:val="single" w:color="auto" w:sz="4" w:space="0"/>
-          </w:tblBorders>
-          <w:tblLayout w:type="fixed"/>
-          <w:tblCellMar>
-            <w:top w:w="0" w:type="dxa"/>
-            <w:left w:w="108" w:type="dxa"/>
-            <w:bottom w:w="0" w:type="dxa"/>
-            <w:right w:w="108" w:type="dxa"/>
-          </w:tblCellMar>
-        </w:tblPrEx>
         <w:tc>
           <w:tcPr>
             <w:tcW w:w="2878" w:type="dxa"/>
@@ -518,7 +407,6 @@
             </w:pPr>
             <w:r>
               <w:rPr>
-                <w:rFonts w:hint="default"/>
                 <w:b/>
                 <w:bCs/>
                 <w:lang w:val="en"/>
@@ -538,14 +426,13 @@
             <w:pPr>
               <w:spacing w:after="0" w:line="240" w:lineRule="auto"/>
               <w:rPr>
-                <w:rFonts w:hint="default"/>
                 <w:lang w:val="en"/>
               </w:rPr>
             </w:pPr>
             <w:r>
               <w:rPr>
-                <w:rFonts w:hint="default"/>
-                <w:lang w:val="en"/>
+                <w:noProof/>
+                <w:lang w:eastAsia="zh-CN"/>
               </w:rPr>
               <w:drawing>
                 <wp:inline distT="0" distB="0" distL="114300" distR="114300">
@@ -565,7 +452,7 @@
                           </pic:cNvPicPr>
                         </pic:nvPicPr>
                         <pic:blipFill>
-                          <a:blip r:embed="rId6"/>
+                          <a:blip r:embed="rId10"/>
                           <a:stretch>
                             <a:fillRect/>
                           </a:stretch>
@@ -693,6 +580,7 @@
               <w:rPr>
                 <w:b/>
                 <w:bCs/>
+                <w:noProof/>
                 <w:lang w:eastAsia="zh-CN"/>
               </w:rPr>
               <w:drawing>
@@ -713,7 +601,7 @@
                           </pic:cNvPicPr>
                         </pic:nvPicPr>
                         <pic:blipFill>
-                          <a:blip r:embed="rId7"/>
+                          <a:blip r:embed="rId11"/>
                           <a:stretch>
                             <a:fillRect/>
                           </a:stretch>
@@ -746,6 +634,7 @@
               </w:rPr>
             </w:pPr>
             <w:r>
+              <w:lastRenderedPageBreak/>
               <w:t xml:space="preserve">[Alt tag: “using the </w:t>
             </w:r>
             <w:r>
@@ -818,7 +707,8 @@
             </w:pPr>
             <w:r>
               <w:rPr>
-                <w:rFonts w:hint="eastAsia" w:eastAsia="宋体"/>
+                <w:rFonts w:eastAsia="宋体" w:hint="eastAsia"/>
+                <w:noProof/>
                 <w:lang w:eastAsia="zh-CN"/>
               </w:rPr>
               <w:drawing>
@@ -839,7 +729,7 @@
                           </pic:cNvPicPr>
                         </pic:nvPicPr>
                         <pic:blipFill>
-                          <a:blip r:embed="rId8"/>
+                          <a:blip r:embed="rId12"/>
                           <a:srcRect b="13424"/>
                           <a:stretch>
                             <a:fillRect/>
@@ -904,23 +794,6 @@
         </w:tc>
       </w:tr>
       <w:tr>
-        <w:tblPrEx>
-          <w:tblBorders>
-            <w:top w:val="single" w:color="auto" w:sz="4" w:space="0"/>
-            <w:left w:val="single" w:color="auto" w:sz="4" w:space="0"/>
-            <w:bottom w:val="single" w:color="auto" w:sz="4" w:space="0"/>
-            <w:right w:val="single" w:color="auto" w:sz="4" w:space="0"/>
-            <w:insideH w:val="single" w:color="auto" w:sz="4" w:space="0"/>
-            <w:insideV w:val="single" w:color="auto" w:sz="4" w:space="0"/>
-          </w:tblBorders>
-          <w:tblLayout w:type="fixed"/>
-          <w:tblCellMar>
-            <w:top w:w="0" w:type="dxa"/>
-            <w:left w:w="108" w:type="dxa"/>
-            <w:bottom w:w="0" w:type="dxa"/>
-            <w:right w:w="108" w:type="dxa"/>
-          </w:tblCellMar>
-        </w:tblPrEx>
         <w:tc>
           <w:tcPr>
             <w:tcW w:w="2878" w:type="dxa"/>
@@ -945,6 +818,7 @@
                 <w:sz w:val="18"/>
                 <w:szCs w:val="20"/>
               </w:rPr>
+              <w:lastRenderedPageBreak/>
               <w:t>Description</w:t>
             </w:r>
             <w:r>
@@ -984,11 +858,6 @@
                 <w:i/>
                 <w:color w:val="44546A" w:themeColor="text2"/>
                 <w:sz w:val="18"/>
-                <w14:textFill>
-                  <w14:solidFill>
-                    <w14:schemeClr w14:val="tx2"/>
-                  </w14:solidFill>
-                </w14:textFill>
               </w:rPr>
               <w:t>(75 words or less)</w:t>
             </w:r>
@@ -1001,7 +870,7 @@
           </w:tcPr>
           <w:p>
             <w:pPr>
-              <w:pStyle w:val="17"/>
+              <w:pStyle w:val="ac"/>
               <w:rPr>
                 <w:rFonts w:eastAsiaTheme="minorEastAsia"/>
                 <w:lang w:eastAsia="zh-CN"/>
@@ -1009,10 +878,15 @@
             </w:pPr>
             <w:r>
               <w:rPr>
-                <w:rFonts w:hint="default"/>
-                <w:lang w:eastAsia="zh-CN"/>
-              </w:rPr>
-              <w:t>The project built a CLI application that runs the open-source model “PP-OCR” on the ARM Linux platform, utilizing the CPU to perform inference based on input images at a speed of 0.5s per image.</w:t>
+                <w:lang w:eastAsia="zh-CN"/>
+              </w:rPr>
+              <w:t xml:space="preserve">The project built a CLI </w:t>
+            </w:r>
+            <w:r>
+              <w:rPr>
+                <w:lang w:eastAsia="zh-CN"/>
+              </w:rPr>
+              <w:t>application that runs the open-source model “PP-OCR” on the ARM Linux platform, utilizing the CPU to perform inference based on input images at a speed of 0.5s per image.</w:t>
             </w:r>
             <w:r>
               <w:rPr>
@@ -1024,23 +898,6 @@
         </w:tc>
       </w:tr>
       <w:tr>
-        <w:tblPrEx>
-          <w:tblBorders>
-            <w:top w:val="single" w:color="auto" w:sz="4" w:space="0"/>
-            <w:left w:val="single" w:color="auto" w:sz="4" w:space="0"/>
-            <w:bottom w:val="single" w:color="auto" w:sz="4" w:space="0"/>
-            <w:right w:val="single" w:color="auto" w:sz="4" w:space="0"/>
-            <w:insideH w:val="single" w:color="auto" w:sz="4" w:space="0"/>
-            <w:insideV w:val="single" w:color="auto" w:sz="4" w:space="0"/>
-          </w:tblBorders>
-          <w:tblLayout w:type="fixed"/>
-          <w:tblCellMar>
-            <w:top w:w="0" w:type="dxa"/>
-            <w:left w:w="108" w:type="dxa"/>
-            <w:bottom w:w="0" w:type="dxa"/>
-            <w:right w:w="108" w:type="dxa"/>
-          </w:tblCellMar>
-        </w:tblPrEx>
         <w:tc>
           <w:tcPr>
             <w:tcW w:w="2878" w:type="dxa"/>
@@ -1070,7 +927,7 @@
           </w:p>
           <w:p>
             <w:pPr>
-              <w:pStyle w:val="22"/>
+              <w:pStyle w:val="af0"/>
               <w:numPr>
                 <w:ilvl w:val="0"/>
                 <w:numId w:val="1"/>
@@ -1098,7 +955,7 @@
           </w:p>
           <w:p>
             <w:pPr>
-              <w:pStyle w:val="22"/>
+              <w:pStyle w:val="af0"/>
               <w:numPr>
                 <w:ilvl w:val="0"/>
                 <w:numId w:val="1"/>
@@ -1140,32 +997,29 @@
             </w:pPr>
             <w:r>
               <w:rPr>
-                <w:rFonts w:hint="default" w:eastAsia="宋体"/>
-                <w:lang w:eastAsia="zh-CN"/>
-              </w:rPr>
-              <w:t>PP-OCR is a highly acclaimed optical character recognition (OCR) model developed by PaddlePaddle, known for its high accuracy and efficiency in text detection and recognition. Its deployment on various platforms, including mobile devices, holds significant practical significance and profound implications for real-world applications, facilitating the seamless integration of OCR technology into daily life. This advancement serves as a crucial lever for the democratization of text recognition capabilities, making it accessible for a wide range of users and industries. Moreover, PP-OCR has made invaluable contributions to the development and refinement of OCR technologies, paving the way for enhanced automation and improved efficiency across diverse sectors.</w:t>
+                <w:rFonts w:eastAsia="宋体"/>
+                <w:lang w:eastAsia="zh-CN"/>
+              </w:rPr>
+              <w:t>PP-OCR is a highly acclaimed optical character recognition (OCR) model developed by PaddlePaddle, known for its high accuracy and efficiency in text detection and recognition. Its deployment on various platforms, including mobile devices, holds significant</w:t>
+            </w:r>
+            <w:r>
+              <w:rPr>
+                <w:rFonts w:eastAsia="宋体"/>
+                <w:lang w:eastAsia="zh-CN"/>
+              </w:rPr>
+              <w:t xml:space="preserve"> practical significance and profound implications for real-world applications, facilitating the seamless integration of OCR technology into daily life. This advancement serves as a crucial lever for the democratization of text recognition capabilities, mak</w:t>
+            </w:r>
+            <w:r>
+              <w:rPr>
+                <w:rFonts w:eastAsia="宋体"/>
+                <w:lang w:eastAsia="zh-CN"/>
+              </w:rPr>
+              <w:t>ing it accessible for a wide range of users and industries. Moreover, PP-OCR has made invaluable contributions to the development and refinement of OCR technologies, paving the way for enhanced automation and improved efficiency across diverse sectors.</w:t>
             </w:r>
           </w:p>
         </w:tc>
       </w:tr>
       <w:tr>
-        <w:tblPrEx>
-          <w:tblBorders>
-            <w:top w:val="single" w:color="auto" w:sz="4" w:space="0"/>
-            <w:left w:val="single" w:color="auto" w:sz="4" w:space="0"/>
-            <w:bottom w:val="single" w:color="auto" w:sz="4" w:space="0"/>
-            <w:right w:val="single" w:color="auto" w:sz="4" w:space="0"/>
-            <w:insideH w:val="single" w:color="auto" w:sz="4" w:space="0"/>
-            <w:insideV w:val="single" w:color="auto" w:sz="4" w:space="0"/>
-          </w:tblBorders>
-          <w:tblLayout w:type="fixed"/>
-          <w:tblCellMar>
-            <w:top w:w="0" w:type="dxa"/>
-            <w:left w:w="108" w:type="dxa"/>
-            <w:bottom w:w="0" w:type="dxa"/>
-            <w:right w:w="108" w:type="dxa"/>
-          </w:tblCellMar>
-        </w:tblPrEx>
         <w:tc>
           <w:tcPr>
             <w:tcW w:w="2878" w:type="dxa"/>
@@ -1189,7 +1043,16 @@
                 <w:color w:val="0070C0"/>
                 <w:sz w:val="18"/>
               </w:rPr>
-              <w:t>Materials Required / Parts List / Tools</w:t>
+              <w:t>Ma</w:t>
+            </w:r>
+            <w:r>
+              <w:rPr>
+                <w:rFonts w:ascii="Times New Roman" w:hAnsi="Times New Roman" w:cs="Times New Roman"/>
+                <w:b/>
+                <w:color w:val="0070C0"/>
+                <w:sz w:val="18"/>
+              </w:rPr>
+              <w:t>terials Required / Parts List / Tools</w:t>
             </w:r>
           </w:p>
           <w:p>
@@ -1256,30 +1119,13 @@
         </w:tc>
       </w:tr>
       <w:tr>
-        <w:tblPrEx>
-          <w:tblBorders>
-            <w:top w:val="single" w:color="auto" w:sz="4" w:space="0"/>
-            <w:left w:val="single" w:color="auto" w:sz="4" w:space="0"/>
-            <w:bottom w:val="single" w:color="auto" w:sz="4" w:space="0"/>
-            <w:right w:val="single" w:color="auto" w:sz="4" w:space="0"/>
-            <w:insideH w:val="single" w:color="auto" w:sz="4" w:space="0"/>
-            <w:insideV w:val="single" w:color="auto" w:sz="4" w:space="0"/>
-          </w:tblBorders>
-          <w:tblLayout w:type="fixed"/>
-          <w:tblCellMar>
-            <w:top w:w="0" w:type="dxa"/>
-            <w:left w:w="108" w:type="dxa"/>
-            <w:bottom w:w="0" w:type="dxa"/>
-            <w:right w:w="108" w:type="dxa"/>
-          </w:tblCellMar>
-        </w:tblPrEx>
         <w:trPr>
-          <w:trHeight w:val="214" w:hRule="atLeast"/>
+          <w:trHeight w:val="214"/>
         </w:trPr>
         <w:tc>
           <w:tcPr>
             <w:tcW w:w="2878" w:type="dxa"/>
-            <w:vMerge w:val="continue"/>
+            <w:vMerge/>
           </w:tcPr>
           <w:p>
             <w:pPr>
@@ -1302,15 +1148,15 @@
             <w:pPr>
               <w:spacing w:after="0" w:line="240" w:lineRule="auto"/>
               <w:rPr>
-                <w:rFonts w:hint="default" w:ascii="Times New Roman" w:hAnsi="Times New Roman" w:eastAsia="宋体" w:cs="Times New Roman"/>
-                <w:color w:val="2E75B6" w:themeColor="accent1" w:themeShade="BF"/>
+                <w:rFonts w:ascii="Times New Roman" w:eastAsia="宋体" w:hAnsi="Times New Roman" w:cs="Times New Roman"/>
+                <w:color w:val="2E74B5" w:themeColor="accent1" w:themeShade="BF"/>
                 <w:lang w:val="en" w:eastAsia="zh-CN"/>
               </w:rPr>
             </w:pPr>
             <w:r>
               <w:rPr>
-                <w:rFonts w:hint="default" w:ascii="Times New Roman" w:hAnsi="Times New Roman" w:eastAsia="宋体" w:cs="Times New Roman"/>
-                <w:color w:val="2E75B6" w:themeColor="accent1" w:themeShade="BF"/>
+                <w:rFonts w:ascii="Times New Roman" w:eastAsia="宋体" w:hAnsi="Times New Roman" w:cs="Times New Roman"/>
+                <w:color w:val="2E74B5" w:themeColor="accent1" w:themeShade="BF"/>
                 <w:lang w:val="en" w:eastAsia="zh-CN"/>
               </w:rPr>
               <w:t>RB3 Gen2</w:t>
@@ -1327,36 +1173,16 @@
               <w:spacing w:after="0" w:line="240" w:lineRule="auto"/>
             </w:pPr>
             <w:r>
-              <w:rPr>
-                <w:rFonts w:hint="default"/>
-              </w:rPr>
               <w:t>https://www.thundercomm.com/zh/product/qualcomm-rb3-gen-2/</w:t>
             </w:r>
           </w:p>
         </w:tc>
       </w:tr>
       <w:tr>
-        <w:tblPrEx>
-          <w:tblBorders>
-            <w:top w:val="single" w:color="auto" w:sz="4" w:space="0"/>
-            <w:left w:val="single" w:color="auto" w:sz="4" w:space="0"/>
-            <w:bottom w:val="single" w:color="auto" w:sz="4" w:space="0"/>
-            <w:right w:val="single" w:color="auto" w:sz="4" w:space="0"/>
-            <w:insideH w:val="single" w:color="auto" w:sz="4" w:space="0"/>
-            <w:insideV w:val="single" w:color="auto" w:sz="4" w:space="0"/>
-          </w:tblBorders>
-          <w:tblLayout w:type="fixed"/>
-          <w:tblCellMar>
-            <w:top w:w="0" w:type="dxa"/>
-            <w:left w:w="108" w:type="dxa"/>
-            <w:bottom w:w="0" w:type="dxa"/>
-            <w:right w:w="108" w:type="dxa"/>
-          </w:tblCellMar>
-        </w:tblPrEx>
         <w:tc>
           <w:tcPr>
             <w:tcW w:w="2878" w:type="dxa"/>
-            <w:vMerge w:val="continue"/>
+            <w:vMerge/>
           </w:tcPr>
           <w:p>
             <w:pPr>
@@ -1381,16 +1207,16 @@
             </w:pPr>
             <w:r>
               <w:rPr>
-                <w:rFonts w:hint="eastAsia" w:ascii="Times New Roman" w:hAnsi="Times New Roman" w:eastAsia="宋体" w:cs="Times New Roman"/>
-                <w:color w:val="2E75B6" w:themeColor="accent1" w:themeShade="BF"/>
+                <w:rFonts w:ascii="Times New Roman" w:eastAsia="宋体" w:hAnsi="Times New Roman" w:cs="Times New Roman" w:hint="eastAsia"/>
+                <w:color w:val="2E74B5" w:themeColor="accent1" w:themeShade="BF"/>
                 <w:lang w:eastAsia="zh-CN"/>
               </w:rPr>
               <w:t xml:space="preserve">USB </w:t>
             </w:r>
             <w:r>
               <w:rPr>
-                <w:rFonts w:ascii="Times New Roman" w:hAnsi="Times New Roman" w:eastAsia="宋体" w:cs="Times New Roman"/>
-                <w:color w:val="2E75B6" w:themeColor="accent1" w:themeShade="BF"/>
+                <w:rFonts w:ascii="Times New Roman" w:eastAsia="宋体" w:hAnsi="Times New Roman" w:cs="Times New Roman"/>
+                <w:color w:val="2E74B5" w:themeColor="accent1" w:themeShade="BF"/>
                 <w:lang w:eastAsia="zh-CN"/>
               </w:rPr>
               <w:t>Line</w:t>
@@ -1416,30 +1242,13 @@
         </w:tc>
       </w:tr>
       <w:tr>
-        <w:tblPrEx>
-          <w:tblBorders>
-            <w:top w:val="single" w:color="auto" w:sz="4" w:space="0"/>
-            <w:left w:val="single" w:color="auto" w:sz="4" w:space="0"/>
-            <w:bottom w:val="single" w:color="auto" w:sz="4" w:space="0"/>
-            <w:right w:val="single" w:color="auto" w:sz="4" w:space="0"/>
-            <w:insideH w:val="single" w:color="auto" w:sz="4" w:space="0"/>
-            <w:insideV w:val="single" w:color="auto" w:sz="4" w:space="0"/>
-          </w:tblBorders>
-          <w:tblLayout w:type="fixed"/>
-          <w:tblCellMar>
-            <w:top w:w="0" w:type="dxa"/>
-            <w:left w:w="108" w:type="dxa"/>
-            <w:bottom w:w="0" w:type="dxa"/>
-            <w:right w:w="108" w:type="dxa"/>
-          </w:tblCellMar>
-        </w:tblPrEx>
         <w:trPr>
-          <w:trHeight w:val="196" w:hRule="atLeast"/>
+          <w:trHeight w:val="196"/>
         </w:trPr>
         <w:tc>
           <w:tcPr>
             <w:tcW w:w="2878" w:type="dxa"/>
-            <w:vMerge w:val="continue"/>
+            <w:vMerge/>
           </w:tcPr>
           <w:p>
             <w:pPr>
@@ -1462,7 +1271,7 @@
             <w:pPr>
               <w:spacing w:after="0" w:line="240" w:lineRule="auto"/>
               <w:rPr>
-                <w:rFonts w:ascii="Roboto" w:hAnsi="Roboto" w:eastAsia="Roboto" w:cs="Roboto"/>
+                <w:rFonts w:ascii="Roboto" w:eastAsia="Roboto" w:hAnsi="Roboto" w:cs="Roboto"/>
                 <w:color w:val="333333"/>
                 <w:sz w:val="21"/>
                 <w:szCs w:val="21"/>
@@ -1472,8 +1281,8 @@
             </w:pPr>
             <w:r>
               <w:rPr>
-                <w:rFonts w:hint="eastAsia" w:ascii="Times New Roman" w:hAnsi="Times New Roman" w:eastAsia="宋体" w:cs="Times New Roman"/>
-                <w:color w:val="2E75B6" w:themeColor="accent1" w:themeShade="BF"/>
+                <w:rFonts w:ascii="Times New Roman" w:eastAsia="宋体" w:hAnsi="Times New Roman" w:cs="Times New Roman" w:hint="eastAsia"/>
+                <w:color w:val="2E74B5" w:themeColor="accent1" w:themeShade="BF"/>
                 <w:lang w:eastAsia="zh-CN"/>
               </w:rPr>
               <w:t>Charger</w:t>
@@ -1490,35 +1299,15 @@
               <w:spacing w:after="0" w:line="240" w:lineRule="auto"/>
             </w:pPr>
             <w:r>
-              <w:rPr>
-                <w:rFonts w:hint="default"/>
-              </w:rPr>
               <w:t>https://www.thundercomm.com/zh/product/qualcomm-rb3-gen-2/</w:t>
             </w:r>
           </w:p>
         </w:tc>
       </w:tr>
       <w:tr>
-        <w:tblPrEx>
-          <w:tblBorders>
-            <w:top w:val="single" w:color="auto" w:sz="4" w:space="0"/>
-            <w:left w:val="single" w:color="auto" w:sz="4" w:space="0"/>
-            <w:bottom w:val="single" w:color="auto" w:sz="4" w:space="0"/>
-            <w:right w:val="single" w:color="auto" w:sz="4" w:space="0"/>
-            <w:insideH w:val="single" w:color="auto" w:sz="4" w:space="0"/>
-            <w:insideV w:val="single" w:color="auto" w:sz="4" w:space="0"/>
-          </w:tblBorders>
-          <w:tblLayout w:type="fixed"/>
-          <w:tblCellMar>
-            <w:top w:w="0" w:type="dxa"/>
-            <w:left w:w="108" w:type="dxa"/>
-            <w:bottom w:w="0" w:type="dxa"/>
-            <w:right w:w="108" w:type="dxa"/>
-          </w:tblCellMar>
-        </w:tblPrEx>
         <w:trPr>
           <w:cantSplit/>
-          <w:trHeight w:val="70" w:hRule="atLeast"/>
+          <w:trHeight w:val="70"/>
         </w:trPr>
         <w:tc>
           <w:tcPr>
@@ -1624,30 +1413,13 @@
         </w:tc>
       </w:tr>
       <w:tr>
-        <w:tblPrEx>
-          <w:tblBorders>
-            <w:top w:val="single" w:color="auto" w:sz="4" w:space="0"/>
-            <w:left w:val="single" w:color="auto" w:sz="4" w:space="0"/>
-            <w:bottom w:val="single" w:color="auto" w:sz="4" w:space="0"/>
-            <w:right w:val="single" w:color="auto" w:sz="4" w:space="0"/>
-            <w:insideH w:val="single" w:color="auto" w:sz="4" w:space="0"/>
-            <w:insideV w:val="single" w:color="auto" w:sz="4" w:space="0"/>
-          </w:tblBorders>
-          <w:tblLayout w:type="fixed"/>
-          <w:tblCellMar>
-            <w:top w:w="0" w:type="dxa"/>
-            <w:left w:w="108" w:type="dxa"/>
-            <w:bottom w:w="0" w:type="dxa"/>
-            <w:right w:w="108" w:type="dxa"/>
-          </w:tblCellMar>
-        </w:tblPrEx>
         <w:trPr>
           <w:cantSplit/>
         </w:trPr>
         <w:tc>
           <w:tcPr>
             <w:tcW w:w="2878" w:type="dxa"/>
-            <w:vMerge w:val="continue"/>
+            <w:vMerge/>
           </w:tcPr>
           <w:p>
             <w:pPr>
@@ -1690,7 +1462,7 @@
           </w:tcPr>
           <w:p>
             <w:pPr>
-              <w:pStyle w:val="14"/>
+              <w:pStyle w:val="HTML"/>
               <w:rPr>
                 <w:rFonts w:ascii="Times New Roman" w:hAnsi="Times New Roman"/>
                 <w:sz w:val="22"/>
@@ -1699,7 +1471,7 @@
             </w:pPr>
             <w:r>
               <w:rPr>
-                <w:rFonts w:hint="default" w:ascii="Times New Roman" w:hAnsi="Times New Roman"/>
+                <w:rFonts w:ascii="Times New Roman" w:hAnsi="Times New Roman"/>
                 <w:sz w:val="22"/>
                 <w:szCs w:val="22"/>
               </w:rPr>
@@ -1709,23 +1481,6 @@
         </w:tc>
       </w:tr>
       <w:tr>
-        <w:tblPrEx>
-          <w:tblBorders>
-            <w:top w:val="single" w:color="auto" w:sz="4" w:space="0"/>
-            <w:left w:val="single" w:color="auto" w:sz="4" w:space="0"/>
-            <w:bottom w:val="single" w:color="auto" w:sz="4" w:space="0"/>
-            <w:right w:val="single" w:color="auto" w:sz="4" w:space="0"/>
-            <w:insideH w:val="single" w:color="auto" w:sz="4" w:space="0"/>
-            <w:insideV w:val="single" w:color="auto" w:sz="4" w:space="0"/>
-          </w:tblBorders>
-          <w:tblLayout w:type="fixed"/>
-          <w:tblCellMar>
-            <w:top w:w="0" w:type="dxa"/>
-            <w:left w:w="108" w:type="dxa"/>
-            <w:bottom w:w="0" w:type="dxa"/>
-            <w:right w:w="108" w:type="dxa"/>
-          </w:tblCellMar>
-        </w:tblPrEx>
         <w:trPr>
           <w:cantSplit/>
         </w:trPr>
@@ -1778,7 +1533,17 @@
                 <w:sz w:val="18"/>
                 <w:szCs w:val="20"/>
               </w:rPr>
-              <w:t>List related links or resources such as websites, videos, presentations, or other materials</w:t>
+              <w:t xml:space="preserve">List related links or resources such as websites, videos, </w:t>
+            </w:r>
+            <w:r>
+              <w:rPr>
+                <w:rFonts w:ascii="Times New Roman" w:hAnsi="Times New Roman" w:cs="Times New Roman"/>
+                <w:i/>
+                <w:color w:val="0070C0"/>
+                <w:sz w:val="18"/>
+                <w:szCs w:val="20"/>
+              </w:rPr>
+              <w:t>presentations, or other materials</w:t>
             </w:r>
           </w:p>
         </w:tc>
@@ -1834,31 +1599,14 @@
         </w:tc>
       </w:tr>
       <w:tr>
-        <w:tblPrEx>
-          <w:tblBorders>
-            <w:top w:val="single" w:color="auto" w:sz="4" w:space="0"/>
-            <w:left w:val="single" w:color="auto" w:sz="4" w:space="0"/>
-            <w:bottom w:val="single" w:color="auto" w:sz="4" w:space="0"/>
-            <w:right w:val="single" w:color="auto" w:sz="4" w:space="0"/>
-            <w:insideH w:val="single" w:color="auto" w:sz="4" w:space="0"/>
-            <w:insideV w:val="single" w:color="auto" w:sz="4" w:space="0"/>
-          </w:tblBorders>
-          <w:tblLayout w:type="fixed"/>
-          <w:tblCellMar>
-            <w:top w:w="0" w:type="dxa"/>
-            <w:left w:w="108" w:type="dxa"/>
-            <w:bottom w:w="0" w:type="dxa"/>
-            <w:right w:w="108" w:type="dxa"/>
-          </w:tblCellMar>
-        </w:tblPrEx>
         <w:trPr>
           <w:cantSplit/>
-          <w:trHeight w:val="654" w:hRule="atLeast"/>
+          <w:trHeight w:val="654"/>
         </w:trPr>
         <w:tc>
           <w:tcPr>
             <w:tcW w:w="2878" w:type="dxa"/>
-            <w:vMerge w:val="continue"/>
+            <w:vMerge/>
           </w:tcPr>
           <w:p>
             <w:pPr>
@@ -1881,20 +1629,20 @@
             <w:pPr>
               <w:spacing w:after="0" w:line="240" w:lineRule="auto"/>
               <w:rPr>
-                <w:rFonts w:cs="Times New Roman" w:eastAsiaTheme="minorEastAsia"/>
-                <w:lang w:eastAsia="zh-CN"/>
-              </w:rPr>
-            </w:pPr>
-            <w:r>
-              <w:rPr>
-                <w:rFonts w:hint="eastAsia" w:cs="Times New Roman" w:eastAsiaTheme="minorEastAsia"/>
+                <w:rFonts w:eastAsiaTheme="minorEastAsia" w:cs="Times New Roman"/>
+                <w:lang w:eastAsia="zh-CN"/>
+              </w:rPr>
+            </w:pPr>
+            <w:r>
+              <w:rPr>
+                <w:rFonts w:eastAsiaTheme="minorEastAsia" w:cs="Times New Roman" w:hint="eastAsia"/>
                 <w:lang w:eastAsia="zh-CN"/>
               </w:rPr>
               <w:t>V</w:t>
             </w:r>
             <w:r>
               <w:rPr>
-                <w:rFonts w:cs="Times New Roman" w:eastAsiaTheme="minorEastAsia"/>
+                <w:rFonts w:eastAsiaTheme="minorEastAsia" w:cs="Times New Roman"/>
                 <w:lang w:eastAsia="zh-CN"/>
               </w:rPr>
               <w:t>ideo</w:t>
@@ -1910,50 +1658,123 @@
             <w:pPr>
               <w:spacing w:after="0" w:line="240" w:lineRule="auto"/>
               <w:rPr>
-                <w:rFonts w:hint="default"/>
                 <w:lang w:val="en"/>
               </w:rPr>
             </w:pPr>
             <w:r>
               <w:rPr>
-                <w:rFonts w:hint="default" w:ascii="Times New Roman" w:hAnsi="Times New Roman"/>
+                <w:rFonts w:ascii="Times New Roman" w:hAnsi="Times New Roman"/>
+              </w:rPr>
+              <w:t>https://github.com/ThunderSoft-XA/PP-OCR</w:t>
+            </w:r>
+            <w:r>
+              <w:rPr>
+                <w:rFonts w:ascii="Times New Roman" w:hAnsi="Times New Roman"/>
+                <w:lang w:val="en"/>
+              </w:rPr>
+              <w:t>/doc/usage.mp4</w:t>
+            </w:r>
+          </w:p>
+        </w:tc>
+      </w:tr>
+      <w:tr>
+        <w:tc>
+          <w:tcPr>
+            <w:tcW w:w="2878" w:type="dxa"/>
+            <w:shd w:val="clear" w:color="auto" w:fill="DEEAF6" w:themeFill="accent1" w:themeFillTint="33"/>
+          </w:tcPr>
+          <w:p>
+            <w:pPr>
+              <w:spacing w:after="0" w:line="240" w:lineRule="auto"/>
+              <w:rPr>
+                <w:rFonts w:ascii="Times New Roman" w:hAnsi="Times New Roman" w:cs="Times New Roman"/>
+                <w:b/>
+                <w:color w:val="0070C0"/>
+                <w:sz w:val="18"/>
+              </w:rPr>
+            </w:pPr>
+            <w:r>
+              <w:rPr>
+                <w:rFonts w:ascii="Times New Roman" w:hAnsi="Times New Roman" w:cs="Times New Roman"/>
+                <w:b/>
+                <w:color w:val="0070C0"/>
+                <w:sz w:val="18"/>
+              </w:rPr>
+              <w:t>Build / Assembly Instructions</w:t>
+            </w:r>
+          </w:p>
+          <w:p>
+            <w:pPr>
+              <w:spacing w:after="0" w:line="240" w:lineRule="auto"/>
+              <w:rPr>
+                <w:rFonts w:ascii="Times New Roman" w:hAnsi="Times New Roman" w:cs="Times New Roman"/>
+                <w:b/>
+                <w:color w:val="0070C0"/>
+                <w:sz w:val="18"/>
+              </w:rPr>
+            </w:pPr>
+          </w:p>
+        </w:tc>
+        <w:tc>
+          <w:tcPr>
+            <w:tcW w:w="7653" w:type="dxa"/>
+            <w:gridSpan w:val="2"/>
+          </w:tcPr>
+          <w:p>
+            <w:pPr>
+              <w:pStyle w:val="HTML"/>
+              <w:rPr>
+                <w:rFonts w:ascii="Times New Roman" w:hAnsi="Times New Roman"/>
                 <w:sz w:val="22"/>
                 <w:szCs w:val="22"/>
               </w:rPr>
-              <w:t>https://github.com/ThunderSoft-XA/PP-OCR</w:t>
-            </w:r>
-            <w:r>
-              <w:rPr>
-                <w:rFonts w:hint="default" w:ascii="Times New Roman" w:hAnsi="Times New Roman"/>
+            </w:pPr>
+            <w:r>
+              <w:rPr>
+                <w:rFonts w:ascii="Times New Roman" w:hAnsi="Times New Roman" w:hint="eastAsia"/>
+                <w:sz w:val="22"/>
+                <w:szCs w:val="22"/>
+              </w:rPr>
+              <w:t># when</w:t>
+            </w:r>
+            <w:r>
+              <w:rPr>
+                <w:rFonts w:ascii="Times New Roman" w:hAnsi="Times New Roman"/>
                 <w:sz w:val="22"/>
                 <w:szCs w:val="22"/>
                 <w:lang w:val="en"/>
               </w:rPr>
-              <w:t>/doc/usage.mp4</w:t>
-            </w:r>
-            <w:bookmarkStart w:id="0" w:name="_GoBack"/>
-            <w:bookmarkEnd w:id="0"/>
+              <w:t xml:space="preserve"> RB3 Gen2</w:t>
+            </w:r>
+            <w:r>
+              <w:rPr>
+                <w:rFonts w:ascii="Times New Roman" w:hAnsi="Times New Roman" w:hint="eastAsia"/>
+                <w:sz w:val="22"/>
+                <w:szCs w:val="22"/>
+              </w:rPr>
+              <w:t xml:space="preserve"> is activated</w:t>
+            </w:r>
+          </w:p>
+          <w:p>
+            <w:pPr>
+              <w:spacing w:after="0" w:line="240" w:lineRule="auto"/>
+              <w:rPr>
+                <w:lang w:val="en"/>
+              </w:rPr>
+            </w:pPr>
+            <w:r>
+              <w:rPr>
+                <w:lang w:val="en"/>
+              </w:rPr>
+              <w:t>./build.sh</w:t>
+            </w:r>
           </w:p>
         </w:tc>
       </w:tr>
       <w:tr>
-        <w:tblPrEx>
-          <w:tblBorders>
-            <w:top w:val="single" w:color="auto" w:sz="4" w:space="0"/>
-            <w:left w:val="single" w:color="auto" w:sz="4" w:space="0"/>
-            <w:bottom w:val="single" w:color="auto" w:sz="4" w:space="0"/>
-            <w:right w:val="single" w:color="auto" w:sz="4" w:space="0"/>
-            <w:insideH w:val="single" w:color="auto" w:sz="4" w:space="0"/>
-            <w:insideV w:val="single" w:color="auto" w:sz="4" w:space="0"/>
-          </w:tblBorders>
-          <w:tblLayout w:type="fixed"/>
-          <w:tblCellMar>
-            <w:top w:w="0" w:type="dxa"/>
-            <w:left w:w="108" w:type="dxa"/>
-            <w:bottom w:w="0" w:type="dxa"/>
-            <w:right w:w="108" w:type="dxa"/>
-          </w:tblCellMar>
-        </w:tblPrEx>
+        <w:trPr>
+          <w:trHeight w:val="1439"/>
+        </w:trPr>
         <w:tc>
           <w:tcPr>
             <w:tcW w:w="2878" w:type="dxa"/>
@@ -1976,7 +1797,7 @@
                 <w:color w:val="0070C0"/>
                 <w:sz w:val="18"/>
               </w:rPr>
-              <w:t>Build / Assembly Instructions</w:t>
+              <w:t>Usage Instructions</w:t>
             </w:r>
           </w:p>
           <w:p>
@@ -1998,156 +1819,51 @@
           </w:tcPr>
           <w:p>
             <w:pPr>
-              <w:pStyle w:val="14"/>
-              <w:rPr>
-                <w:rFonts w:ascii="Times New Roman" w:hAnsi="Times New Roman"/>
-                <w:sz w:val="22"/>
-                <w:szCs w:val="22"/>
-              </w:rPr>
-            </w:pPr>
-            <w:r>
-              <w:rPr>
-                <w:rFonts w:hint="eastAsia" w:ascii="Times New Roman" w:hAnsi="Times New Roman"/>
-                <w:sz w:val="22"/>
-                <w:szCs w:val="22"/>
-              </w:rPr>
-              <w:t># when</w:t>
-            </w:r>
-            <w:r>
-              <w:rPr>
-                <w:rFonts w:hint="default" w:ascii="Times New Roman" w:hAnsi="Times New Roman"/>
-                <w:sz w:val="22"/>
-                <w:szCs w:val="22"/>
-                <w:lang w:val="en"/>
-              </w:rPr>
-              <w:t xml:space="preserve"> RB3 Gen2</w:t>
-            </w:r>
-            <w:r>
-              <w:rPr>
-                <w:rFonts w:hint="eastAsia" w:ascii="Times New Roman" w:hAnsi="Times New Roman"/>
-                <w:sz w:val="22"/>
-                <w:szCs w:val="22"/>
-              </w:rPr>
-              <w:t xml:space="preserve"> is activated</w:t>
-            </w:r>
-          </w:p>
-          <w:p>
-            <w:pPr>
-              <w:spacing w:after="0" w:line="240" w:lineRule="auto"/>
-              <w:rPr>
-                <w:rFonts w:hint="default"/>
-                <w:lang w:val="en"/>
-              </w:rPr>
-            </w:pPr>
-            <w:r>
-              <w:rPr>
-                <w:rFonts w:hint="default"/>
-                <w:lang w:val="en"/>
-              </w:rPr>
-              <w:t>./build.sh</w:t>
+              <w:spacing w:after="0" w:line="240" w:lineRule="auto"/>
+              <w:rPr>
+                <w:rFonts w:eastAsiaTheme="minorEastAsia"/>
+                <w:lang w:eastAsia="zh-CN"/>
+              </w:rPr>
+            </w:pPr>
+            <w:r>
+              <w:rPr>
+                <w:rFonts w:eastAsiaTheme="minorEastAsia"/>
+                <w:lang w:eastAsia="zh-CN"/>
+              </w:rPr>
+              <w:t xml:space="preserve">Due to </w:t>
+            </w:r>
+            <w:r>
+              <w:rPr>
+                <w:rFonts w:eastAsiaTheme="minorEastAsia"/>
+                <w:lang w:eastAsia="zh-CN"/>
+              </w:rPr>
+              <w:t xml:space="preserve">copyright requirements, Paddle Lite and the model files are not provided directly. Download Paddle Lite from https://github.com/PaddlePaddle/Paddle-Lite and compile it, selecting the develop branch. Remotely log in to the RB3Gen2 device, then download and </w:t>
+            </w:r>
+            <w:r>
+              <w:rPr>
+                <w:rFonts w:eastAsiaTheme="minorEastAsia"/>
+                <w:lang w:eastAsia="zh-CN"/>
+              </w:rPr>
+              <w:t>compile the Paddle Lite code. After completion, generate the corresponding Paddle Lite library, and place the demo code in the appropriate directory of Paddle Lite. Download the OCR model from https://github.com/PaddlePaddle/PaddleOCR/blob/release/2.6/doc/</w:t>
+            </w:r>
+            <w:r>
+              <w:rPr>
+                <w:rFonts w:eastAsiaTheme="minorEastAsia"/>
+                <w:lang w:eastAsia="zh-CN"/>
+              </w:rPr>
+              <w:t>doc_ch/models_list.md, following the instructions in the markdown for downloading, and convert it to Paddle Lite's .nb file. After compiling the demo source code, generate the corresponding executable demo file, then run the demo by executing the run.sh sc</w:t>
+            </w:r>
+            <w:r>
+              <w:rPr>
+                <w:rFonts w:eastAsiaTheme="minorEastAsia"/>
+                <w:lang w:eastAsia="zh-CN"/>
+              </w:rPr>
+              <w:t>ript and check the results.</w:t>
             </w:r>
           </w:p>
         </w:tc>
       </w:tr>
       <w:tr>
-        <w:tblPrEx>
-          <w:tblBorders>
-            <w:top w:val="single" w:color="auto" w:sz="4" w:space="0"/>
-            <w:left w:val="single" w:color="auto" w:sz="4" w:space="0"/>
-            <w:bottom w:val="single" w:color="auto" w:sz="4" w:space="0"/>
-            <w:right w:val="single" w:color="auto" w:sz="4" w:space="0"/>
-            <w:insideH w:val="single" w:color="auto" w:sz="4" w:space="0"/>
-            <w:insideV w:val="single" w:color="auto" w:sz="4" w:space="0"/>
-          </w:tblBorders>
-          <w:tblLayout w:type="fixed"/>
-          <w:tblCellMar>
-            <w:top w:w="0" w:type="dxa"/>
-            <w:left w:w="108" w:type="dxa"/>
-            <w:bottom w:w="0" w:type="dxa"/>
-            <w:right w:w="108" w:type="dxa"/>
-          </w:tblCellMar>
-        </w:tblPrEx>
-        <w:trPr>
-          <w:trHeight w:val="1439" w:hRule="atLeast"/>
-        </w:trPr>
-        <w:tc>
-          <w:tcPr>
-            <w:tcW w:w="2878" w:type="dxa"/>
-            <w:shd w:val="clear" w:color="auto" w:fill="DEEAF6" w:themeFill="accent1" w:themeFillTint="33"/>
-          </w:tcPr>
-          <w:p>
-            <w:pPr>
-              <w:spacing w:after="0" w:line="240" w:lineRule="auto"/>
-              <w:rPr>
-                <w:rFonts w:ascii="Times New Roman" w:hAnsi="Times New Roman" w:cs="Times New Roman"/>
-                <w:b/>
-                <w:color w:val="0070C0"/>
-                <w:sz w:val="18"/>
-              </w:rPr>
-            </w:pPr>
-            <w:r>
-              <w:rPr>
-                <w:rFonts w:ascii="Times New Roman" w:hAnsi="Times New Roman" w:cs="Times New Roman"/>
-                <w:b/>
-                <w:color w:val="0070C0"/>
-                <w:sz w:val="18"/>
-              </w:rPr>
-              <w:t>Usage Instructions</w:t>
-            </w:r>
-          </w:p>
-          <w:p>
-            <w:pPr>
-              <w:spacing w:after="0" w:line="240" w:lineRule="auto"/>
-              <w:rPr>
-                <w:rFonts w:ascii="Times New Roman" w:hAnsi="Times New Roman" w:cs="Times New Roman"/>
-                <w:b/>
-                <w:color w:val="0070C0"/>
-                <w:sz w:val="18"/>
-              </w:rPr>
-            </w:pPr>
-          </w:p>
-        </w:tc>
-        <w:tc>
-          <w:tcPr>
-            <w:tcW w:w="7653" w:type="dxa"/>
-            <w:gridSpan w:val="2"/>
-          </w:tcPr>
-          <w:p>
-            <w:pPr>
-              <w:spacing w:after="0" w:line="240" w:lineRule="auto"/>
-              <w:rPr>
-                <w:rFonts w:eastAsiaTheme="minorEastAsia"/>
-                <w:lang w:eastAsia="zh-CN"/>
-              </w:rPr>
-            </w:pPr>
-            <w:r>
-              <w:rPr>
-                <w:rFonts w:hint="default" w:eastAsiaTheme="minorEastAsia"/>
-                <w:lang w:eastAsia="zh-CN"/>
-              </w:rPr>
-              <w:t>Due to copyright requirements, Paddle Lite and the model files are not provided directly. Download Paddle Lite from https://github.com/PaddlePaddle/Paddle-Lite and compile it, selecting the develop branch. Remotely log in to the RB3Gen2 device, then download and compile the Paddle Lite code. After completion, generate the corresponding Paddle Lite library, and place the demo code in the appropriate directory of Paddle Lite. Download the OCR model from https://github.com/PaddlePaddle/PaddleOCR/blob/release/2.6/doc/doc_ch/models_list.md, following the instructions in the markdown for downloading, and convert it to Paddle Lite's .nb file. After compiling the demo source code, generate the corresponding executable demo file, then run the demo by executing the run.sh script and check the results.</w:t>
-            </w:r>
-          </w:p>
-        </w:tc>
-      </w:tr>
-      <w:tr>
-        <w:tblPrEx>
-          <w:tblBorders>
-            <w:top w:val="single" w:color="auto" w:sz="4" w:space="0"/>
-            <w:left w:val="single" w:color="auto" w:sz="4" w:space="0"/>
-            <w:bottom w:val="single" w:color="auto" w:sz="4" w:space="0"/>
-            <w:right w:val="single" w:color="auto" w:sz="4" w:space="0"/>
-            <w:insideH w:val="single" w:color="auto" w:sz="4" w:space="0"/>
-            <w:insideV w:val="single" w:color="auto" w:sz="4" w:space="0"/>
-          </w:tblBorders>
-          <w:tblLayout w:type="fixed"/>
-          <w:tblCellMar>
-            <w:top w:w="0" w:type="dxa"/>
-            <w:left w:w="108" w:type="dxa"/>
-            <w:bottom w:w="0" w:type="dxa"/>
-            <w:right w:w="108" w:type="dxa"/>
-          </w:tblCellMar>
-        </w:tblPrEx>
         <w:tc>
           <w:tcPr>
             <w:tcW w:w="2878" w:type="dxa"/>
@@ -2192,6 +1908,7 @@
                 <w:sz w:val="18"/>
                 <w:szCs w:val="20"/>
               </w:rPr>
+              <w:lastRenderedPageBreak/>
               <w:t>Feel free to include headshots!</w:t>
             </w:r>
           </w:p>
@@ -2211,6 +1928,7 @@
                 <w:color w:val="0070C0"/>
                 <w:sz w:val="18"/>
               </w:rPr>
+              <w:lastRenderedPageBreak/>
               <w:t>Name</w:t>
             </w:r>
           </w:p>
@@ -2248,36 +1966,20 @@
                 <w:color w:val="0070C0"/>
                 <w:sz w:val="18"/>
               </w:rPr>
+              <w:lastRenderedPageBreak/>
               <w:t>Company</w:t>
             </w:r>
           </w:p>
         </w:tc>
       </w:tr>
       <w:tr>
-        <w:tblPrEx>
-          <w:tblBorders>
-            <w:top w:val="single" w:color="auto" w:sz="4" w:space="0"/>
-            <w:left w:val="single" w:color="auto" w:sz="4" w:space="0"/>
-            <w:bottom w:val="single" w:color="auto" w:sz="4" w:space="0"/>
-            <w:right w:val="single" w:color="auto" w:sz="4" w:space="0"/>
-            <w:insideH w:val="single" w:color="auto" w:sz="4" w:space="0"/>
-            <w:insideV w:val="single" w:color="auto" w:sz="4" w:space="0"/>
-          </w:tblBorders>
-          <w:tblLayout w:type="fixed"/>
-          <w:tblCellMar>
-            <w:top w:w="0" w:type="dxa"/>
-            <w:left w:w="108" w:type="dxa"/>
-            <w:bottom w:w="0" w:type="dxa"/>
-            <w:right w:w="108" w:type="dxa"/>
-          </w:tblCellMar>
-        </w:tblPrEx>
         <w:trPr>
-          <w:trHeight w:val="532" w:hRule="atLeast"/>
+          <w:trHeight w:val="532"/>
         </w:trPr>
         <w:tc>
           <w:tcPr>
             <w:tcW w:w="2878" w:type="dxa"/>
-            <w:vMerge w:val="continue"/>
+            <w:vMerge/>
             <w:shd w:val="clear" w:color="auto" w:fill="DEEAF6" w:themeFill="accent1" w:themeFillTint="33"/>
           </w:tcPr>
           <w:p>
@@ -2300,31 +2002,16 @@
             <w:pPr>
               <w:spacing w:after="0" w:line="240" w:lineRule="auto"/>
             </w:pPr>
-            <w:r>
-              <w:fldChar w:fldCharType="begin"/>
-            </w:r>
-            <w:r>
-              <w:instrText xml:space="preserve"> HYPERLINK "zhangzz6687@thundersoft.com" </w:instrText>
-            </w:r>
-            <w:r>
-              <w:fldChar w:fldCharType="separate"/>
-            </w:r>
-            <w:r>
-              <w:rPr>
-                <w:rStyle w:val="15"/>
-                <w:rFonts w:ascii="Times New Roman" w:hAnsi="Times New Roman" w:eastAsia="宋体" w:cs="Times New Roman"/>
-                <w:lang w:eastAsia="zh-CN"/>
-              </w:rPr>
-              <w:t>zhangzz6687@thundersoft.com</w:t>
-            </w:r>
-            <w:r>
-              <w:rPr>
-                <w:rStyle w:val="15"/>
-                <w:rFonts w:ascii="Times New Roman" w:hAnsi="Times New Roman" w:eastAsia="宋体" w:cs="Times New Roman"/>
-                <w:lang w:eastAsia="zh-CN"/>
-              </w:rPr>
-              <w:fldChar w:fldCharType="end"/>
-            </w:r>
+            <w:hyperlink r:id="rId13" w:history="1">
+              <w:r>
+                <w:rPr>
+                  <w:rStyle w:val="aa"/>
+                  <w:rFonts w:ascii="Times New Roman" w:eastAsia="宋体" w:hAnsi="Times New Roman" w:cs="Times New Roman"/>
+                  <w:lang w:eastAsia="zh-CN"/>
+                </w:rPr>
+                <w:t>zhangzz6687@thundersoft.com</w:t>
+              </w:r>
+            </w:hyperlink>
           </w:p>
         </w:tc>
         <w:tc>
@@ -2337,21 +2024,21 @@
             </w:pPr>
             <w:r>
               <w:rPr>
-                <w:rFonts w:ascii="Times New Roman" w:hAnsi="Times New Roman" w:eastAsia="宋体" w:cs="Times New Roman"/>
+                <w:rFonts w:ascii="Times New Roman" w:eastAsia="宋体" w:hAnsi="Times New Roman" w:cs="Times New Roman"/>
                 <w:lang w:eastAsia="zh-CN"/>
               </w:rPr>
               <w:t>T</w:t>
             </w:r>
             <w:r>
               <w:rPr>
-                <w:rFonts w:hint="eastAsia" w:ascii="Times New Roman" w:hAnsi="Times New Roman" w:eastAsia="宋体" w:cs="Times New Roman"/>
+                <w:rFonts w:ascii="Times New Roman" w:eastAsia="宋体" w:hAnsi="Times New Roman" w:cs="Times New Roman" w:hint="eastAsia"/>
                 <w:lang w:eastAsia="zh-CN"/>
               </w:rPr>
               <w:t>hunder</w:t>
             </w:r>
             <w:r>
               <w:rPr>
-                <w:rFonts w:ascii="Times New Roman" w:hAnsi="Times New Roman" w:eastAsia="宋体" w:cs="Times New Roman"/>
+                <w:rFonts w:ascii="Times New Roman" w:eastAsia="宋体" w:hAnsi="Times New Roman" w:cs="Times New Roman"/>
                 <w:lang w:eastAsia="zh-CN"/>
               </w:rPr>
               <w:t>soft</w:t>
@@ -2360,27 +2047,10 @@
         </w:tc>
       </w:tr>
       <w:tr>
-        <w:tblPrEx>
-          <w:tblBorders>
-            <w:top w:val="single" w:color="auto" w:sz="4" w:space="0"/>
-            <w:left w:val="single" w:color="auto" w:sz="4" w:space="0"/>
-            <w:bottom w:val="single" w:color="auto" w:sz="4" w:space="0"/>
-            <w:right w:val="single" w:color="auto" w:sz="4" w:space="0"/>
-            <w:insideH w:val="single" w:color="auto" w:sz="4" w:space="0"/>
-            <w:insideV w:val="single" w:color="auto" w:sz="4" w:space="0"/>
-          </w:tblBorders>
-          <w:tblLayout w:type="fixed"/>
-          <w:tblCellMar>
-            <w:top w:w="0" w:type="dxa"/>
-            <w:left w:w="108" w:type="dxa"/>
-            <w:bottom w:w="0" w:type="dxa"/>
-            <w:right w:w="108" w:type="dxa"/>
-          </w:tblCellMar>
-        </w:tblPrEx>
         <w:tc>
           <w:tcPr>
             <w:tcW w:w="2878" w:type="dxa"/>
-            <w:vMerge w:val="continue"/>
+            <w:vMerge/>
             <w:shd w:val="clear" w:color="auto" w:fill="DEEAF6" w:themeFill="accent1" w:themeFillTint="33"/>
           </w:tcPr>
           <w:p>
@@ -2403,55 +2073,40 @@
             <w:pPr>
               <w:spacing w:after="0" w:line="240" w:lineRule="auto"/>
             </w:pPr>
-            <w:r>
-              <w:fldChar w:fldCharType="begin"/>
-            </w:r>
-            <w:r>
-              <w:instrText xml:space="preserve"> HYPERLINK "mailto:tianye.fan@thundersoft.com" </w:instrText>
-            </w:r>
-            <w:r>
-              <w:fldChar w:fldCharType="separate"/>
-            </w:r>
-            <w:r>
-              <w:rPr>
-                <w:rStyle w:val="15"/>
-                <w:rFonts w:hint="default" w:ascii="Times New Roman" w:hAnsi="Times New Roman" w:eastAsia="宋体" w:cs="Times New Roman"/>
-                <w:lang w:val="en" w:eastAsia="zh-CN"/>
-              </w:rPr>
-              <w:t>weihaun0701</w:t>
-            </w:r>
-            <w:r>
-              <w:rPr>
-                <w:rStyle w:val="15"/>
-                <w:rFonts w:hint="eastAsia" w:ascii="Times New Roman" w:hAnsi="Times New Roman" w:eastAsia="宋体" w:cs="Times New Roman"/>
-                <w:lang w:eastAsia="zh-CN"/>
-              </w:rPr>
-              <w:t>@thunder</w:t>
-            </w:r>
-            <w:r>
-              <w:rPr>
-                <w:rStyle w:val="15"/>
-                <w:rFonts w:ascii="Times New Roman" w:hAnsi="Times New Roman" w:eastAsia="宋体" w:cs="Times New Roman"/>
-                <w:lang w:eastAsia="zh-CN"/>
-              </w:rPr>
-              <w:t>soft</w:t>
-            </w:r>
-            <w:r>
-              <w:rPr>
-                <w:rStyle w:val="15"/>
-                <w:rFonts w:hint="eastAsia" w:ascii="Times New Roman" w:hAnsi="Times New Roman" w:eastAsia="宋体" w:cs="Times New Roman"/>
-                <w:lang w:eastAsia="zh-CN"/>
-              </w:rPr>
-              <w:t>.com</w:t>
-            </w:r>
-            <w:r>
-              <w:rPr>
-                <w:rStyle w:val="15"/>
-                <w:rFonts w:hint="eastAsia" w:ascii="Times New Roman" w:hAnsi="Times New Roman" w:eastAsia="宋体" w:cs="Times New Roman"/>
-                <w:lang w:eastAsia="zh-CN"/>
-              </w:rPr>
-              <w:fldChar w:fldCharType="end"/>
-            </w:r>
+            <w:hyperlink r:id="rId14" w:history="1">
+              <w:r>
+                <w:rPr>
+                  <w:rStyle w:val="aa"/>
+                  <w:rFonts w:ascii="Times New Roman" w:eastAsia="宋体" w:hAnsi="Times New Roman" w:cs="Times New Roman"/>
+                  <w:lang w:val="en" w:eastAsia="zh-CN"/>
+                </w:rPr>
+                <w:t>weihuan0701</w:t>
+              </w:r>
+              <w:r>
+                <w:rPr>
+                  <w:rStyle w:val="aa"/>
+                  <w:rFonts w:ascii="Times New Roman" w:eastAsia="宋体" w:hAnsi="Times New Roman" w:cs="Times New Roman" w:hint="eastAsia"/>
+                  <w:lang w:eastAsia="zh-CN"/>
+                </w:rPr>
+                <w:t>@thunder</w:t>
+              </w:r>
+              <w:r>
+                <w:rPr>
+                  <w:rStyle w:val="aa"/>
+                  <w:rFonts w:ascii="Times New Roman" w:eastAsia="宋体" w:hAnsi="Times New Roman" w:cs="Times New Roman"/>
+                  <w:lang w:eastAsia="zh-CN"/>
+                </w:rPr>
+                <w:t>soft</w:t>
+              </w:r>
+              <w:r>
+                <w:rPr>
+                  <w:rStyle w:val="aa"/>
+                  <w:rFonts w:ascii="Times New Roman" w:eastAsia="宋体" w:hAnsi="Times New Roman" w:cs="Times New Roman" w:hint="eastAsia"/>
+                  <w:lang w:eastAsia="zh-CN"/>
+                </w:rPr>
+                <w:t>.com</w:t>
+              </w:r>
+            </w:hyperlink>
           </w:p>
         </w:tc>
         <w:tc>
@@ -2464,21 +2119,21 @@
             </w:pPr>
             <w:r>
               <w:rPr>
-                <w:rFonts w:ascii="Times New Roman" w:hAnsi="Times New Roman" w:eastAsia="宋体" w:cs="Times New Roman"/>
+                <w:rFonts w:ascii="Times New Roman" w:eastAsia="宋体" w:hAnsi="Times New Roman" w:cs="Times New Roman"/>
                 <w:lang w:eastAsia="zh-CN"/>
               </w:rPr>
               <w:t>T</w:t>
             </w:r>
             <w:r>
               <w:rPr>
-                <w:rFonts w:hint="eastAsia" w:ascii="Times New Roman" w:hAnsi="Times New Roman" w:eastAsia="宋体" w:cs="Times New Roman"/>
+                <w:rFonts w:ascii="Times New Roman" w:eastAsia="宋体" w:hAnsi="Times New Roman" w:cs="Times New Roman" w:hint="eastAsia"/>
                 <w:lang w:eastAsia="zh-CN"/>
               </w:rPr>
               <w:t>hunder</w:t>
             </w:r>
             <w:r>
               <w:rPr>
-                <w:rFonts w:ascii="Times New Roman" w:hAnsi="Times New Roman" w:eastAsia="宋体" w:cs="Times New Roman"/>
+                <w:rFonts w:ascii="Times New Roman" w:eastAsia="宋体" w:hAnsi="Times New Roman" w:cs="Times New Roman"/>
                 <w:lang w:eastAsia="zh-CN"/>
               </w:rPr>
               <w:t>soft</w:t>
@@ -2507,6 +2162,8 @@
         </w:rPr>
         <w:br w:type="page"/>
       </w:r>
+      <w:bookmarkStart w:id="0" w:name="_GoBack"/>
+      <w:bookmarkEnd w:id="0"/>
     </w:p>
     <w:p>
       <w:pPr>
@@ -2521,6 +2178,7 @@
         <w:rPr>
           <w:color w:val="0070C0"/>
         </w:rPr>
+        <w:lastRenderedPageBreak/>
         <w:t>––– Continued on next page –––</w:t>
       </w:r>
     </w:p>
@@ -2533,7 +2191,7 @@
     </w:p>
     <w:p>
       <w:pPr>
-        <w:pStyle w:val="20"/>
+        <w:pStyle w:val="af"/>
         <w:jc w:val="center"/>
         <w:rPr>
           <w:sz w:val="44"/>
@@ -2550,7 +2208,7 @@
     </w:p>
     <w:p>
       <w:pPr>
-        <w:pStyle w:val="20"/>
+        <w:pStyle w:val="af"/>
         <w:jc w:val="center"/>
         <w:rPr>
           <w:sz w:val="44"/>
@@ -2560,24 +2218,10 @@
     </w:p>
     <w:tbl>
       <w:tblPr>
-        <w:tblStyle w:val="19"/>
+        <w:tblStyle w:val="ae"/>
         <w:tblW w:w="10531" w:type="dxa"/>
-        <w:tblInd w:w="0" w:type="dxa"/>
-        <w:tblBorders>
-          <w:top w:val="single" w:color="auto" w:sz="4" w:space="0"/>
-          <w:left w:val="single" w:color="auto" w:sz="4" w:space="0"/>
-          <w:bottom w:val="single" w:color="auto" w:sz="4" w:space="0"/>
-          <w:right w:val="single" w:color="auto" w:sz="4" w:space="0"/>
-          <w:insideH w:val="single" w:color="auto" w:sz="4" w:space="0"/>
-          <w:insideV w:val="single" w:color="auto" w:sz="4" w:space="0"/>
-        </w:tblBorders>
         <w:tblLayout w:type="fixed"/>
-        <w:tblCellMar>
-          <w:top w:w="0" w:type="dxa"/>
-          <w:left w:w="108" w:type="dxa"/>
-          <w:bottom w:w="0" w:type="dxa"/>
-          <w:right w:w="108" w:type="dxa"/>
-        </w:tblCellMar>
+        <w:tblLook w:val="04A0" w:firstRow="1" w:lastRow="0" w:firstColumn="1" w:lastColumn="0" w:noHBand="0" w:noVBand="1"/>
       </w:tblPr>
       <w:tblGrid>
         <w:gridCol w:w="2878"/>
@@ -2585,28 +2229,11 @@
         <w:gridCol w:w="3827"/>
       </w:tblGrid>
       <w:tr>
-        <w:tblPrEx>
-          <w:tblBorders>
-            <w:top w:val="single" w:color="auto" w:sz="4" w:space="0"/>
-            <w:left w:val="single" w:color="auto" w:sz="4" w:space="0"/>
-            <w:bottom w:val="single" w:color="auto" w:sz="4" w:space="0"/>
-            <w:right w:val="single" w:color="auto" w:sz="4" w:space="0"/>
-            <w:insideH w:val="single" w:color="auto" w:sz="4" w:space="0"/>
-            <w:insideV w:val="single" w:color="auto" w:sz="4" w:space="0"/>
-          </w:tblBorders>
-          <w:tblLayout w:type="fixed"/>
-          <w:tblCellMar>
-            <w:top w:w="0" w:type="dxa"/>
-            <w:left w:w="108" w:type="dxa"/>
-            <w:bottom w:w="0" w:type="dxa"/>
-            <w:right w:w="108" w:type="dxa"/>
-          </w:tblCellMar>
-        </w:tblPrEx>
         <w:tc>
           <w:tcPr>
             <w:tcW w:w="2878" w:type="dxa"/>
             <w:tcBorders>
-              <w:right w:val="single" w:color="auto" w:sz="4" w:space="0"/>
+              <w:right w:val="single" w:sz="4" w:space="0" w:color="auto"/>
             </w:tcBorders>
             <w:shd w:val="clear" w:color="auto" w:fill="DEEAF6" w:themeFill="accent1" w:themeFillTint="33"/>
             <w:vAlign w:val="center"/>
@@ -2646,9 +2273,9 @@
           <w:tcPr>
             <w:tcW w:w="3826" w:type="dxa"/>
             <w:tcBorders>
-              <w:top w:val="single" w:color="auto" w:sz="4" w:space="0"/>
-              <w:left w:val="single" w:color="auto" w:sz="4" w:space="0"/>
-              <w:bottom w:val="single" w:color="auto" w:sz="4" w:space="0"/>
+              <w:top w:val="single" w:sz="4" w:space="0" w:color="auto"/>
+              <w:left w:val="single" w:sz="4" w:space="0" w:color="auto"/>
+              <w:bottom w:val="single" w:sz="4" w:space="0" w:color="auto"/>
               <w:right w:val="nil"/>
             </w:tcBorders>
             <w:vAlign w:val="center"/>
@@ -2674,16 +2301,11 @@
                   <w14:uncheckedState w14:val="2610" w14:font="MS Gothic"/>
                 </w14:checkbox>
               </w:sdtPr>
-              <w:sdtEndPr>
-                <w:rPr>
-                  <w:rFonts w:eastAsia="Times New Roman" w:cstheme="minorHAnsi"/>
-                  <w:color w:val="000000"/>
-                </w:rPr>
-              </w:sdtEndPr>
+              <w:sdtEndPr/>
               <w:sdtContent>
                 <w:r>
                   <w:rPr>
-                    <w:rFonts w:hint="eastAsia" w:ascii="MS Gothic" w:hAnsi="MS Gothic" w:eastAsia="MS Gothic" w:cstheme="minorHAnsi"/>
+                    <w:rFonts w:ascii="MS Gothic" w:eastAsia="MS Gothic" w:hAnsi="MS Gothic" w:cstheme="minorHAnsi" w:hint="eastAsia"/>
                     <w:color w:val="000000"/>
                   </w:rPr>
                   <w:t>☐</w:t>
@@ -2719,16 +2341,11 @@
                   <w14:uncheckedState w14:val="2610" w14:font="MS Gothic"/>
                 </w14:checkbox>
               </w:sdtPr>
-              <w:sdtEndPr>
-                <w:rPr>
-                  <w:rFonts w:eastAsia="Times New Roman" w:cstheme="minorHAnsi"/>
-                  <w:color w:val="000000"/>
-                </w:rPr>
-              </w:sdtEndPr>
+              <w:sdtEndPr/>
               <w:sdtContent>
                 <w:r>
                   <w:rPr>
-                    <w:rFonts w:hint="eastAsia" w:ascii="MS Gothic" w:hAnsi="MS Gothic" w:eastAsia="MS Gothic" w:cstheme="minorHAnsi"/>
+                    <w:rFonts w:ascii="MS Gothic" w:eastAsia="MS Gothic" w:hAnsi="MS Gothic" w:cstheme="minorHAnsi" w:hint="eastAsia"/>
                     <w:color w:val="000000"/>
                   </w:rPr>
                   <w:t>☐</w:t>
@@ -2764,16 +2381,11 @@
                   <w14:uncheckedState w14:val="2610" w14:font="MS Gothic"/>
                 </w14:checkbox>
               </w:sdtPr>
-              <w:sdtEndPr>
-                <w:rPr>
-                  <w:rFonts w:eastAsia="Times New Roman" w:cstheme="minorHAnsi"/>
-                  <w:color w:val="000000"/>
-                </w:rPr>
-              </w:sdtEndPr>
+              <w:sdtEndPr/>
               <w:sdtContent>
                 <w:r>
                   <w:rPr>
-                    <w:rFonts w:hint="eastAsia" w:ascii="MS Gothic" w:hAnsi="MS Gothic" w:eastAsia="MS Gothic" w:cstheme="minorHAnsi"/>
+                    <w:rFonts w:ascii="MS Gothic" w:eastAsia="MS Gothic" w:hAnsi="MS Gothic" w:cstheme="minorHAnsi" w:hint="eastAsia"/>
                     <w:color w:val="000000"/>
                   </w:rPr>
                   <w:t>☐</w:t>
@@ -2809,16 +2421,11 @@
                   <w14:uncheckedState w14:val="2610" w14:font="MS Gothic"/>
                 </w14:checkbox>
               </w:sdtPr>
-              <w:sdtEndPr>
-                <w:rPr>
-                  <w:rFonts w:eastAsia="Times New Roman" w:cstheme="minorHAnsi"/>
-                  <w:color w:val="000000"/>
-                </w:rPr>
-              </w:sdtEndPr>
+              <w:sdtEndPr/>
               <w:sdtContent>
                 <w:r>
                   <w:rPr>
-                    <w:rFonts w:hint="eastAsia" w:ascii="MS Gothic" w:hAnsi="MS Gothic" w:eastAsia="MS Gothic" w:cstheme="minorHAnsi"/>
+                    <w:rFonts w:ascii="MS Gothic" w:eastAsia="MS Gothic" w:hAnsi="MS Gothic" w:cstheme="minorHAnsi" w:hint="eastAsia"/>
                     <w:color w:val="000000"/>
                   </w:rPr>
                   <w:t>☐</w:t>
@@ -2834,7 +2441,7 @@
             </w:r>
             <w:r>
               <w:rPr>
-                <w:rFonts w:hint="eastAsia" w:eastAsiaTheme="minorEastAsia" w:cstheme="minorHAnsi"/>
+                <w:rFonts w:eastAsiaTheme="minorEastAsia" w:cstheme="minorHAnsi" w:hint="eastAsia"/>
                 <w:color w:val="000000"/>
                 <w:lang w:eastAsia="zh-CN"/>
               </w:rPr>
@@ -2842,7 +2449,7 @@
             </w:r>
             <w:r>
               <w:rPr>
-                <w:rFonts w:hint="eastAsia" w:eastAsia="Times New Roman" w:cstheme="minorHAnsi"/>
+                <w:rFonts w:eastAsia="Times New Roman" w:cstheme="minorHAnsi" w:hint="eastAsia"/>
                 <w:color w:val="000000"/>
                 <w:lang w:eastAsia="zh-CN"/>
               </w:rPr>
@@ -2858,7 +2465,7 @@
             </w:r>
             <w:r>
               <w:rPr>
-                <w:rFonts w:hint="eastAsia" w:eastAsia="Times New Roman" w:cstheme="minorHAnsi"/>
+                <w:rFonts w:eastAsia="Times New Roman" w:cstheme="minorHAnsi" w:hint="eastAsia"/>
                 <w:color w:val="000000"/>
                 <w:lang w:eastAsia="zh-CN"/>
               </w:rPr>
@@ -2870,10 +2477,10 @@
           <w:tcPr>
             <w:tcW w:w="3827" w:type="dxa"/>
             <w:tcBorders>
-              <w:top w:val="single" w:color="auto" w:sz="4" w:space="0"/>
+              <w:top w:val="single" w:sz="4" w:space="0" w:color="auto"/>
               <w:left w:val="nil"/>
-              <w:bottom w:val="single" w:color="auto" w:sz="4" w:space="0"/>
-              <w:right w:val="single" w:color="auto" w:sz="4" w:space="0"/>
+              <w:bottom w:val="single" w:sz="4" w:space="0" w:color="auto"/>
+              <w:right w:val="single" w:sz="4" w:space="0" w:color="auto"/>
             </w:tcBorders>
             <w:vAlign w:val="center"/>
           </w:tcPr>
@@ -2898,16 +2505,11 @@
                   <w14:uncheckedState w14:val="2610" w14:font="MS Gothic"/>
                 </w14:checkbox>
               </w:sdtPr>
-              <w:sdtEndPr>
-                <w:rPr>
-                  <w:rFonts w:eastAsia="Times New Roman" w:cstheme="minorHAnsi"/>
-                  <w:color w:val="000000"/>
-                </w:rPr>
-              </w:sdtEndPr>
+              <w:sdtEndPr/>
               <w:sdtContent>
                 <w:r>
                   <w:rPr>
-                    <w:rFonts w:hint="eastAsia" w:ascii="MS Gothic" w:hAnsi="MS Gothic" w:eastAsia="MS Gothic" w:cstheme="minorHAnsi"/>
+                    <w:rFonts w:ascii="MS Gothic" w:eastAsia="MS Gothic" w:hAnsi="MS Gothic" w:cstheme="minorHAnsi" w:hint="eastAsia"/>
                     <w:color w:val="000000"/>
                   </w:rPr>
                   <w:t>☐</w:t>
@@ -2943,16 +2545,11 @@
                   <w14:uncheckedState w14:val="2610" w14:font="MS Gothic"/>
                 </w14:checkbox>
               </w:sdtPr>
-              <w:sdtEndPr>
-                <w:rPr>
-                  <w:rFonts w:eastAsia="Times New Roman" w:cstheme="minorHAnsi"/>
-                  <w:color w:val="000000"/>
-                </w:rPr>
-              </w:sdtEndPr>
+              <w:sdtEndPr/>
               <w:sdtContent>
                 <w:r>
                   <w:rPr>
-                    <w:rFonts w:ascii="MS Gothic" w:hAnsi="MS Gothic" w:eastAsia="MS Gothic" w:cs="Segoe UI Symbol"/>
+                    <w:rFonts w:ascii="MS Gothic" w:eastAsia="MS Gothic" w:hAnsi="MS Gothic" w:cs="Segoe UI Symbol"/>
                     <w:color w:val="000000"/>
                   </w:rPr>
                   <w:t>☐</w:t>
@@ -2989,16 +2586,11 @@
                   <w14:uncheckedState w14:val="2610" w14:font="MS Gothic"/>
                 </w14:checkbox>
               </w:sdtPr>
-              <w:sdtEndPr>
-                <w:rPr>
-                  <w:rFonts w:eastAsia="Times New Roman" w:cstheme="minorHAnsi"/>
-                  <w:color w:val="000000"/>
-                </w:rPr>
-              </w:sdtEndPr>
+              <w:sdtEndPr/>
               <w:sdtContent>
                 <w:r>
                   <w:rPr>
-                    <w:rFonts w:hint="eastAsia" w:ascii="MS Gothic" w:hAnsi="MS Gothic" w:eastAsia="MS Gothic" w:cstheme="minorHAnsi"/>
+                    <w:rFonts w:ascii="MS Gothic" w:eastAsia="MS Gothic" w:hAnsi="MS Gothic" w:cstheme="minorHAnsi" w:hint="eastAsia"/>
                     <w:color w:val="000000"/>
                   </w:rPr>
                   <w:t>☐</w:t>
@@ -3032,7 +2624,7 @@
             </w:pPr>
             <w:r>
               <w:rPr>
-                <w:rFonts w:ascii="Segoe UI Symbol" w:hAnsi="Segoe UI Symbol" w:eastAsia="Times New Roman" w:cs="Segoe UI Symbol"/>
+                <w:rFonts w:ascii="Segoe UI Symbol" w:eastAsia="Times New Roman" w:hAnsi="Segoe UI Symbol" w:cs="Segoe UI Symbol"/>
                 <w:color w:val="000000"/>
               </w:rPr>
               <w:t>√</w:t>
@@ -3054,7 +2646,7 @@
             </w:r>
             <w:r>
               <w:rPr>
-                <w:rFonts w:hint="eastAsia" w:eastAsiaTheme="minorEastAsia" w:cstheme="minorHAnsi"/>
+                <w:rFonts w:eastAsiaTheme="minorEastAsia" w:cstheme="minorHAnsi" w:hint="eastAsia"/>
                 <w:color w:val="000000"/>
                 <w:lang w:val="en" w:eastAsia="zh-CN"/>
               </w:rPr>
@@ -3070,7 +2662,7 @@
             </w:r>
             <w:r>
               <w:rPr>
-                <w:rFonts w:hint="eastAsia" w:eastAsia="Times New Roman" w:cstheme="minorHAnsi"/>
+                <w:rFonts w:eastAsia="Times New Roman" w:cstheme="minorHAnsi" w:hint="eastAsia"/>
                 <w:color w:val="000000"/>
                 <w:lang w:eastAsia="zh-CN"/>
               </w:rPr>
@@ -3078,7 +2670,7 @@
             </w:r>
             <w:r>
               <w:rPr>
-                <w:rFonts w:hint="eastAsia" w:eastAsiaTheme="minorEastAsia" w:cstheme="minorHAnsi"/>
+                <w:rFonts w:eastAsiaTheme="minorEastAsia" w:cstheme="minorHAnsi" w:hint="eastAsia"/>
                 <w:color w:val="000000"/>
                 <w:lang w:eastAsia="zh-CN"/>
               </w:rPr>
@@ -3088,28 +2680,11 @@
         </w:tc>
       </w:tr>
       <w:tr>
-        <w:tblPrEx>
-          <w:tblBorders>
-            <w:top w:val="single" w:color="auto" w:sz="4" w:space="0"/>
-            <w:left w:val="single" w:color="auto" w:sz="4" w:space="0"/>
-            <w:bottom w:val="single" w:color="auto" w:sz="4" w:space="0"/>
-            <w:right w:val="single" w:color="auto" w:sz="4" w:space="0"/>
-            <w:insideH w:val="single" w:color="auto" w:sz="4" w:space="0"/>
-            <w:insideV w:val="single" w:color="auto" w:sz="4" w:space="0"/>
-          </w:tblBorders>
-          <w:tblLayout w:type="fixed"/>
-          <w:tblCellMar>
-            <w:top w:w="0" w:type="dxa"/>
-            <w:left w:w="108" w:type="dxa"/>
-            <w:bottom w:w="0" w:type="dxa"/>
-            <w:right w:w="108" w:type="dxa"/>
-          </w:tblCellMar>
-        </w:tblPrEx>
         <w:tc>
           <w:tcPr>
             <w:tcW w:w="2878" w:type="dxa"/>
             <w:tcBorders>
-              <w:right w:val="single" w:color="auto" w:sz="4" w:space="0"/>
+              <w:right w:val="single" w:sz="4" w:space="0" w:color="auto"/>
             </w:tcBorders>
             <w:shd w:val="clear" w:color="auto" w:fill="DEEAF6" w:themeFill="accent1" w:themeFillTint="33"/>
             <w:vAlign w:val="center"/>
@@ -3141,9 +2716,9 @@
           <w:tcPr>
             <w:tcW w:w="3826" w:type="dxa"/>
             <w:tcBorders>
-              <w:top w:val="single" w:color="auto" w:sz="4" w:space="0"/>
-              <w:left w:val="single" w:color="auto" w:sz="4" w:space="0"/>
-              <w:bottom w:val="single" w:color="auto" w:sz="4" w:space="0"/>
+              <w:top w:val="single" w:sz="4" w:space="0" w:color="auto"/>
+              <w:left w:val="single" w:sz="4" w:space="0" w:color="auto"/>
+              <w:bottom w:val="single" w:sz="4" w:space="0" w:color="auto"/>
               <w:right w:val="nil"/>
             </w:tcBorders>
             <w:vAlign w:val="center"/>
@@ -3169,16 +2744,11 @@
                   <w14:uncheckedState w14:val="2610" w14:font="MS Gothic"/>
                 </w14:checkbox>
               </w:sdtPr>
-              <w:sdtEndPr>
-                <w:rPr>
-                  <w:rFonts w:eastAsia="Times New Roman" w:cstheme="minorHAnsi"/>
-                  <w:color w:val="000000"/>
-                </w:rPr>
-              </w:sdtEndPr>
+              <w:sdtEndPr/>
               <w:sdtContent>
                 <w:r>
                   <w:rPr>
-                    <w:rFonts w:hint="eastAsia" w:ascii="MS Gothic" w:hAnsi="MS Gothic" w:eastAsia="MS Gothic" w:cstheme="minorHAnsi"/>
+                    <w:rFonts w:ascii="MS Gothic" w:eastAsia="MS Gothic" w:hAnsi="MS Gothic" w:cstheme="minorHAnsi" w:hint="eastAsia"/>
                     <w:color w:val="000000"/>
                   </w:rPr>
                   <w:t>☐</w:t>
@@ -3214,16 +2784,11 @@
                   <w14:uncheckedState w14:val="2610" w14:font="MS Gothic"/>
                 </w14:checkbox>
               </w:sdtPr>
-              <w:sdtEndPr>
-                <w:rPr>
-                  <w:rFonts w:eastAsia="Times New Roman" w:cstheme="minorHAnsi"/>
-                  <w:color w:val="000000"/>
-                </w:rPr>
-              </w:sdtEndPr>
+              <w:sdtEndPr/>
               <w:sdtContent>
                 <w:r>
                   <w:rPr>
-                    <w:rFonts w:hint="eastAsia" w:ascii="MS Gothic" w:hAnsi="MS Gothic" w:eastAsia="MS Gothic" w:cstheme="minorHAnsi"/>
+                    <w:rFonts w:ascii="MS Gothic" w:eastAsia="MS Gothic" w:hAnsi="MS Gothic" w:cstheme="minorHAnsi" w:hint="eastAsia"/>
                     <w:color w:val="000000"/>
                   </w:rPr>
                   <w:t>☐</w:t>
@@ -3260,16 +2825,11 @@
                   <w14:uncheckedState w14:val="2610" w14:font="MS Gothic"/>
                 </w14:checkbox>
               </w:sdtPr>
-              <w:sdtEndPr>
-                <w:rPr>
-                  <w:rFonts w:eastAsia="Times New Roman" w:cstheme="minorHAnsi"/>
-                  <w:color w:val="000000"/>
-                </w:rPr>
-              </w:sdtEndPr>
+              <w:sdtEndPr/>
               <w:sdtContent>
                 <w:r>
                   <w:rPr>
-                    <w:rFonts w:ascii="MS Gothic" w:hAnsi="MS Gothic" w:eastAsia="Times New Roman" w:cs="Segoe UI Symbol"/>
+                    <w:rFonts w:ascii="MS Gothic" w:eastAsia="Times New Roman" w:hAnsi="MS Gothic" w:cs="Segoe UI Symbol"/>
                     <w:color w:val="000000"/>
                   </w:rPr>
                   <w:t>☐</w:t>
@@ -3289,10 +2849,10 @@
           <w:tcPr>
             <w:tcW w:w="3827" w:type="dxa"/>
             <w:tcBorders>
-              <w:top w:val="single" w:color="auto" w:sz="4" w:space="0"/>
+              <w:top w:val="single" w:sz="4" w:space="0" w:color="auto"/>
               <w:left w:val="nil"/>
-              <w:bottom w:val="single" w:color="auto" w:sz="4" w:space="0"/>
-              <w:right w:val="single" w:color="auto" w:sz="4" w:space="0"/>
+              <w:bottom w:val="single" w:sz="4" w:space="0" w:color="auto"/>
+              <w:right w:val="single" w:sz="4" w:space="0" w:color="auto"/>
             </w:tcBorders>
             <w:vAlign w:val="center"/>
           </w:tcPr>
@@ -3318,16 +2878,11 @@
                   <w14:uncheckedState w14:val="2610" w14:font="MS Gothic"/>
                 </w14:checkbox>
               </w:sdtPr>
-              <w:sdtEndPr>
-                <w:rPr>
-                  <w:rFonts w:eastAsia="Times New Roman" w:cstheme="minorHAnsi"/>
-                  <w:color w:val="000000"/>
-                </w:rPr>
-              </w:sdtEndPr>
+              <w:sdtEndPr/>
               <w:sdtContent>
                 <w:r>
                   <w:rPr>
-                    <w:rFonts w:hint="eastAsia" w:ascii="MS Gothic" w:hAnsi="MS Gothic" w:eastAsia="MS Gothic" w:cstheme="minorHAnsi"/>
+                    <w:rFonts w:ascii="MS Gothic" w:eastAsia="MS Gothic" w:hAnsi="MS Gothic" w:cstheme="minorHAnsi" w:hint="eastAsia"/>
                     <w:color w:val="000000"/>
                   </w:rPr>
                   <w:t>☐</w:t>
@@ -3361,14 +2916,14 @@
             </w:pPr>
             <w:r>
               <w:rPr>
-                <w:rFonts w:ascii="Segoe UI Symbol" w:hAnsi="Segoe UI Symbol" w:eastAsia="Times New Roman" w:cs="Segoe UI Symbol"/>
+                <w:rFonts w:ascii="Segoe UI Symbol" w:eastAsia="Times New Roman" w:hAnsi="Segoe UI Symbol" w:cs="Segoe UI Symbol"/>
                 <w:color w:val="000000"/>
               </w:rPr>
               <w:t>√</w:t>
             </w:r>
             <w:r>
               <w:rPr>
-                <w:rFonts w:hint="eastAsia" w:ascii="Segoe UI Symbol" w:hAnsi="Segoe UI Symbol" w:cs="Segoe UI Symbol" w:eastAsiaTheme="minorEastAsia"/>
+                <w:rFonts w:ascii="Segoe UI Symbol" w:eastAsiaTheme="minorEastAsia" w:hAnsi="Segoe UI Symbol" w:cs="Segoe UI Symbol" w:hint="eastAsia"/>
                 <w:color w:val="000000"/>
                 <w:lang w:eastAsia="zh-CN"/>
               </w:rPr>
@@ -3376,11 +2931,11 @@
             </w:r>
             <w:r>
               <w:rPr>
-                <w:rFonts w:hint="eastAsia" w:eastAsia="宋体" w:cstheme="minorHAnsi"/>
-                <w:color w:val="000000"/>
-                <w:lang w:eastAsia="zh-CN"/>
-              </w:rPr>
-              <w:t>　</w:t>
+                <w:rFonts w:eastAsia="宋体" w:cstheme="minorHAnsi" w:hint="eastAsia"/>
+                <w:color w:val="000000"/>
+                <w:lang w:eastAsia="zh-CN"/>
+              </w:rPr>
+              <w:t xml:space="preserve">　</w:t>
             </w:r>
             <w:r>
               <w:rPr>
@@ -3414,16 +2969,11 @@
                   <w14:uncheckedState w14:val="2610" w14:font="MS Gothic"/>
                 </w14:checkbox>
               </w:sdtPr>
-              <w:sdtEndPr>
-                <w:rPr>
-                  <w:rFonts w:eastAsia="Times New Roman" w:cstheme="minorHAnsi"/>
-                  <w:color w:val="000000"/>
-                </w:rPr>
-              </w:sdtEndPr>
+              <w:sdtEndPr/>
               <w:sdtContent>
                 <w:r>
                   <w:rPr>
-                    <w:rFonts w:ascii="MS Gothic" w:hAnsi="MS Gothic" w:eastAsia="Times New Roman" w:cs="Segoe UI Symbol"/>
+                    <w:rFonts w:ascii="MS Gothic" w:eastAsia="Times New Roman" w:hAnsi="MS Gothic" w:cs="Segoe UI Symbol"/>
                     <w:color w:val="000000"/>
                   </w:rPr>
                   <w:t>☐</w:t>
@@ -3439,11 +2989,11 @@
             </w:r>
             <w:r>
               <w:rPr>
-                <w:rFonts w:hint="eastAsia" w:eastAsia="宋体" w:cstheme="minorHAnsi"/>
-                <w:color w:val="000000"/>
-                <w:lang w:eastAsia="zh-CN"/>
-              </w:rPr>
-              <w:t>　</w:t>
+                <w:rFonts w:eastAsia="宋体" w:cstheme="minorHAnsi" w:hint="eastAsia"/>
+                <w:color w:val="000000"/>
+                <w:lang w:eastAsia="zh-CN"/>
+              </w:rPr>
+              <w:t xml:space="preserve">　</w:t>
             </w:r>
             <w:r>
               <w:rPr>
@@ -3456,28 +3006,11 @@
         </w:tc>
       </w:tr>
       <w:tr>
-        <w:tblPrEx>
-          <w:tblBorders>
-            <w:top w:val="single" w:color="auto" w:sz="4" w:space="0"/>
-            <w:left w:val="single" w:color="auto" w:sz="4" w:space="0"/>
-            <w:bottom w:val="single" w:color="auto" w:sz="4" w:space="0"/>
-            <w:right w:val="single" w:color="auto" w:sz="4" w:space="0"/>
-            <w:insideH w:val="single" w:color="auto" w:sz="4" w:space="0"/>
-            <w:insideV w:val="single" w:color="auto" w:sz="4" w:space="0"/>
-          </w:tblBorders>
-          <w:tblLayout w:type="fixed"/>
-          <w:tblCellMar>
-            <w:top w:w="0" w:type="dxa"/>
-            <w:left w:w="108" w:type="dxa"/>
-            <w:bottom w:w="0" w:type="dxa"/>
-            <w:right w:w="108" w:type="dxa"/>
-          </w:tblCellMar>
-        </w:tblPrEx>
         <w:tc>
           <w:tcPr>
             <w:tcW w:w="2878" w:type="dxa"/>
             <w:tcBorders>
-              <w:right w:val="single" w:color="auto" w:sz="4" w:space="0"/>
+              <w:right w:val="single" w:sz="4" w:space="0" w:color="auto"/>
             </w:tcBorders>
             <w:shd w:val="clear" w:color="auto" w:fill="DEEAF6" w:themeFill="accent1" w:themeFillTint="33"/>
             <w:vAlign w:val="center"/>
@@ -3517,9 +3050,9 @@
           <w:tcPr>
             <w:tcW w:w="3826" w:type="dxa"/>
             <w:tcBorders>
-              <w:top w:val="single" w:color="auto" w:sz="4" w:space="0"/>
-              <w:left w:val="single" w:color="auto" w:sz="4" w:space="0"/>
-              <w:bottom w:val="single" w:color="auto" w:sz="4" w:space="0"/>
+              <w:top w:val="single" w:sz="4" w:space="0" w:color="auto"/>
+              <w:left w:val="single" w:sz="4" w:space="0" w:color="auto"/>
+              <w:bottom w:val="single" w:sz="4" w:space="0" w:color="auto"/>
               <w:right w:val="nil"/>
             </w:tcBorders>
             <w:vAlign w:val="center"/>
@@ -3545,16 +3078,11 @@
                   <w14:uncheckedState w14:val="2610" w14:font="MS Gothic"/>
                 </w14:checkbox>
               </w:sdtPr>
-              <w:sdtEndPr>
-                <w:rPr>
-                  <w:rFonts w:eastAsia="Times New Roman" w:cstheme="minorHAnsi"/>
-                  <w:color w:val="000000"/>
-                </w:rPr>
-              </w:sdtEndPr>
+              <w:sdtEndPr/>
               <w:sdtContent>
                 <w:r>
                   <w:rPr>
-                    <w:rFonts w:hint="eastAsia" w:ascii="MS Gothic" w:hAnsi="MS Gothic" w:eastAsia="MS Gothic" w:cstheme="minorHAnsi"/>
+                    <w:rFonts w:ascii="MS Gothic" w:eastAsia="MS Gothic" w:hAnsi="MS Gothic" w:cstheme="minorHAnsi" w:hint="eastAsia"/>
                     <w:color w:val="000000"/>
                   </w:rPr>
                   <w:t>☐</w:t>
@@ -3587,7 +3115,7 @@
             </w:pPr>
             <w:r>
               <w:rPr>
-                <w:rFonts w:ascii="Segoe UI Symbol" w:hAnsi="Segoe UI Symbol" w:eastAsia="Times New Roman" w:cs="Segoe UI Symbol"/>
+                <w:rFonts w:ascii="Segoe UI Symbol" w:eastAsia="Times New Roman" w:hAnsi="Segoe UI Symbol" w:cs="Segoe UI Symbol"/>
                 <w:color w:val="000000"/>
               </w:rPr>
               <w:t>√</w:t>
@@ -3622,16 +3150,11 @@
                   <w14:uncheckedState w14:val="2610" w14:font="MS Gothic"/>
                 </w14:checkbox>
               </w:sdtPr>
-              <w:sdtEndPr>
-                <w:rPr>
-                  <w:rFonts w:eastAsia="Times New Roman" w:cstheme="minorHAnsi"/>
-                  <w:color w:val="000000"/>
-                </w:rPr>
-              </w:sdtEndPr>
+              <w:sdtEndPr/>
               <w:sdtContent>
                 <w:r>
                   <w:rPr>
-                    <w:rFonts w:hint="eastAsia" w:ascii="MS Gothic" w:hAnsi="MS Gothic" w:eastAsia="MS Gothic" w:cstheme="minorHAnsi"/>
+                    <w:rFonts w:ascii="MS Gothic" w:eastAsia="MS Gothic" w:hAnsi="MS Gothic" w:cstheme="minorHAnsi" w:hint="eastAsia"/>
                     <w:color w:val="000000"/>
                   </w:rPr>
                   <w:t>☐</w:t>
@@ -3651,10 +3174,10 @@
           <w:tcPr>
             <w:tcW w:w="3827" w:type="dxa"/>
             <w:tcBorders>
-              <w:top w:val="single" w:color="auto" w:sz="4" w:space="0"/>
+              <w:top w:val="single" w:sz="4" w:space="0" w:color="auto"/>
               <w:left w:val="nil"/>
-              <w:bottom w:val="single" w:color="auto" w:sz="4" w:space="0"/>
-              <w:right w:val="single" w:color="auto" w:sz="4" w:space="0"/>
+              <w:bottom w:val="single" w:sz="4" w:space="0" w:color="auto"/>
+              <w:right w:val="single" w:sz="4" w:space="0" w:color="auto"/>
             </w:tcBorders>
             <w:vAlign w:val="center"/>
           </w:tcPr>
@@ -3679,16 +3202,11 @@
                   <w14:uncheckedState w14:val="2610" w14:font="MS Gothic"/>
                 </w14:checkbox>
               </w:sdtPr>
-              <w:sdtEndPr>
-                <w:rPr>
-                  <w:rFonts w:eastAsia="Times New Roman" w:cstheme="minorHAnsi"/>
-                  <w:color w:val="000000"/>
-                </w:rPr>
-              </w:sdtEndPr>
+              <w:sdtEndPr/>
               <w:sdtContent>
                 <w:r>
                   <w:rPr>
-                    <w:rFonts w:hint="eastAsia" w:ascii="MS Gothic" w:hAnsi="MS Gothic" w:eastAsia="MS Gothic" w:cstheme="minorHAnsi"/>
+                    <w:rFonts w:ascii="MS Gothic" w:eastAsia="MS Gothic" w:hAnsi="MS Gothic" w:cstheme="minorHAnsi" w:hint="eastAsia"/>
                     <w:color w:val="000000"/>
                   </w:rPr>
                   <w:t>☐</w:t>
@@ -3723,16 +3241,11 @@
                   <w14:uncheckedState w14:val="2610" w14:font="MS Gothic"/>
                 </w14:checkbox>
               </w:sdtPr>
-              <w:sdtEndPr>
-                <w:rPr>
-                  <w:rFonts w:eastAsia="Times New Roman" w:cstheme="minorHAnsi"/>
-                  <w:color w:val="000000"/>
-                </w:rPr>
-              </w:sdtEndPr>
+              <w:sdtEndPr/>
               <w:sdtContent>
                 <w:r>
                   <w:rPr>
-                    <w:rFonts w:hint="eastAsia" w:ascii="MS Gothic" w:hAnsi="MS Gothic" w:eastAsia="MS Gothic" w:cstheme="minorHAnsi"/>
+                    <w:rFonts w:ascii="MS Gothic" w:eastAsia="MS Gothic" w:hAnsi="MS Gothic" w:cstheme="minorHAnsi" w:hint="eastAsia"/>
                     <w:color w:val="000000"/>
                   </w:rPr>
                   <w:t>☐</w:t>
@@ -3750,22 +3263,11 @@
         </w:tc>
       </w:tr>
       <w:tr>
-        <w:tblPrEx>
-          <w:tblBorders>
-            <w:top w:val="single" w:color="auto" w:sz="4" w:space="0"/>
-            <w:left w:val="single" w:color="auto" w:sz="4" w:space="0"/>
-            <w:bottom w:val="single" w:color="auto" w:sz="4" w:space="0"/>
-            <w:right w:val="single" w:color="auto" w:sz="4" w:space="0"/>
-            <w:insideH w:val="single" w:color="auto" w:sz="4" w:space="0"/>
-            <w:insideV w:val="single" w:color="auto" w:sz="4" w:space="0"/>
-          </w:tblBorders>
-          <w:tblLayout w:type="fixed"/>
-        </w:tblPrEx>
         <w:tc>
           <w:tcPr>
             <w:tcW w:w="2878" w:type="dxa"/>
             <w:tcBorders>
-              <w:right w:val="single" w:color="auto" w:sz="4" w:space="0"/>
+              <w:right w:val="single" w:sz="4" w:space="0" w:color="auto"/>
             </w:tcBorders>
             <w:shd w:val="clear" w:color="auto" w:fill="DEEAF6" w:themeFill="accent1" w:themeFillTint="33"/>
             <w:vAlign w:val="center"/>
@@ -3805,9 +3307,9 @@
           <w:tcPr>
             <w:tcW w:w="3826" w:type="dxa"/>
             <w:tcBorders>
-              <w:top w:val="single" w:color="auto" w:sz="4" w:space="0"/>
-              <w:left w:val="single" w:color="auto" w:sz="4" w:space="0"/>
-              <w:bottom w:val="single" w:color="auto" w:sz="4" w:space="0"/>
+              <w:top w:val="single" w:sz="4" w:space="0" w:color="auto"/>
+              <w:left w:val="single" w:sz="4" w:space="0" w:color="auto"/>
+              <w:bottom w:val="single" w:sz="4" w:space="0" w:color="auto"/>
               <w:right w:val="nil"/>
             </w:tcBorders>
             <w:vAlign w:val="center"/>
@@ -3833,16 +3335,11 @@
                   <w14:uncheckedState w14:val="2610" w14:font="MS Gothic"/>
                 </w14:checkbox>
               </w:sdtPr>
-              <w:sdtEndPr>
-                <w:rPr>
-                  <w:rFonts w:eastAsia="Times New Roman" w:cstheme="minorHAnsi"/>
-                  <w:color w:val="000000"/>
-                </w:rPr>
-              </w:sdtEndPr>
+              <w:sdtEndPr/>
               <w:sdtContent>
                 <w:r>
                   <w:rPr>
-                    <w:rFonts w:hint="eastAsia" w:ascii="MS Gothic" w:hAnsi="MS Gothic" w:eastAsia="MS Gothic" w:cstheme="minorHAnsi"/>
+                    <w:rFonts w:ascii="MS Gothic" w:eastAsia="MS Gothic" w:hAnsi="MS Gothic" w:cstheme="minorHAnsi" w:hint="eastAsia"/>
                     <w:color w:val="000000"/>
                   </w:rPr>
                   <w:t>☐</w:t>
@@ -3878,16 +3375,11 @@
                   <w14:uncheckedState w14:val="2610" w14:font="MS Gothic"/>
                 </w14:checkbox>
               </w:sdtPr>
-              <w:sdtEndPr>
-                <w:rPr>
-                  <w:rFonts w:eastAsia="Times New Roman" w:cstheme="minorHAnsi"/>
-                  <w:color w:val="000000"/>
-                </w:rPr>
-              </w:sdtEndPr>
+              <w:sdtEndPr/>
               <w:sdtContent>
                 <w:r>
                   <w:rPr>
-                    <w:rFonts w:hint="eastAsia" w:ascii="MS Gothic" w:hAnsi="MS Gothic" w:eastAsia="MS Gothic" w:cstheme="minorHAnsi"/>
+                    <w:rFonts w:ascii="MS Gothic" w:eastAsia="MS Gothic" w:hAnsi="MS Gothic" w:cstheme="minorHAnsi" w:hint="eastAsia"/>
                     <w:color w:val="000000"/>
                   </w:rPr>
                   <w:t>☐</w:t>
@@ -3923,16 +3415,11 @@
                   <w14:uncheckedState w14:val="2610" w14:font="MS Gothic"/>
                 </w14:checkbox>
               </w:sdtPr>
-              <w:sdtEndPr>
-                <w:rPr>
-                  <w:rFonts w:eastAsia="Times New Roman" w:cstheme="minorHAnsi"/>
-                  <w:color w:val="000000"/>
-                </w:rPr>
-              </w:sdtEndPr>
+              <w:sdtEndPr/>
               <w:sdtContent>
                 <w:r>
                   <w:rPr>
-                    <w:rFonts w:hint="eastAsia" w:ascii="MS Gothic" w:hAnsi="MS Gothic" w:eastAsia="MS Gothic" w:cstheme="minorHAnsi"/>
+                    <w:rFonts w:ascii="MS Gothic" w:eastAsia="MS Gothic" w:hAnsi="MS Gothic" w:cstheme="minorHAnsi" w:hint="eastAsia"/>
                     <w:color w:val="000000"/>
                   </w:rPr>
                   <w:t>☐</w:t>
@@ -3969,16 +3456,11 @@
                   <w14:uncheckedState w14:val="2610" w14:font="MS Gothic"/>
                 </w14:checkbox>
               </w:sdtPr>
-              <w:sdtEndPr>
-                <w:rPr>
-                  <w:rFonts w:eastAsia="Times New Roman" w:cstheme="minorHAnsi"/>
-                  <w:color w:val="000000"/>
-                </w:rPr>
-              </w:sdtEndPr>
+              <w:sdtEndPr/>
               <w:sdtContent>
                 <w:r>
                   <w:rPr>
-                    <w:rFonts w:hint="eastAsia" w:ascii="MS Gothic" w:hAnsi="MS Gothic" w:eastAsia="MS Gothic" w:cstheme="minorHAnsi"/>
+                    <w:rFonts w:ascii="MS Gothic" w:eastAsia="MS Gothic" w:hAnsi="MS Gothic" w:cstheme="minorHAnsi" w:hint="eastAsia"/>
                     <w:color w:val="000000"/>
                   </w:rPr>
                   <w:t>☐</w:t>
@@ -3998,10 +3480,10 @@
           <w:tcPr>
             <w:tcW w:w="3827" w:type="dxa"/>
             <w:tcBorders>
-              <w:top w:val="single" w:color="auto" w:sz="4" w:space="0"/>
+              <w:top w:val="single" w:sz="4" w:space="0" w:color="auto"/>
               <w:left w:val="nil"/>
-              <w:bottom w:val="single" w:color="auto" w:sz="4" w:space="0"/>
-              <w:right w:val="single" w:color="auto" w:sz="4" w:space="0"/>
+              <w:bottom w:val="single" w:sz="4" w:space="0" w:color="auto"/>
+              <w:right w:val="single" w:sz="4" w:space="0" w:color="auto"/>
             </w:tcBorders>
             <w:vAlign w:val="center"/>
           </w:tcPr>
@@ -4025,16 +3507,11 @@
                   <w14:uncheckedState w14:val="2610" w14:font="MS Gothic"/>
                 </w14:checkbox>
               </w:sdtPr>
-              <w:sdtEndPr>
-                <w:rPr>
-                  <w:rFonts w:eastAsia="Times New Roman" w:cstheme="minorHAnsi"/>
-                  <w:color w:val="000000"/>
-                </w:rPr>
-              </w:sdtEndPr>
+              <w:sdtEndPr/>
               <w:sdtContent>
                 <w:r>
                   <w:rPr>
-                    <w:rFonts w:hint="eastAsia" w:ascii="MS Gothic" w:hAnsi="MS Gothic" w:eastAsia="MS Gothic" w:cstheme="minorHAnsi"/>
+                    <w:rFonts w:ascii="MS Gothic" w:eastAsia="MS Gothic" w:hAnsi="MS Gothic" w:cstheme="minorHAnsi" w:hint="eastAsia"/>
                     <w:color w:val="000000"/>
                   </w:rPr>
                   <w:t>☐</w:t>
@@ -4075,16 +3552,11 @@
                   <w14:uncheckedState w14:val="2610" w14:font="MS Gothic"/>
                 </w14:checkbox>
               </w:sdtPr>
-              <w:sdtEndPr>
-                <w:rPr>
-                  <w:rFonts w:eastAsia="Times New Roman" w:cstheme="minorHAnsi"/>
-                  <w:color w:val="000000"/>
-                </w:rPr>
-              </w:sdtEndPr>
+              <w:sdtEndPr/>
               <w:sdtContent>
                 <w:r>
                   <w:rPr>
-                    <w:rFonts w:hint="eastAsia" w:ascii="MS Gothic" w:hAnsi="MS Gothic" w:eastAsia="MS Gothic" w:cstheme="minorHAnsi"/>
+                    <w:rFonts w:ascii="MS Gothic" w:eastAsia="MS Gothic" w:hAnsi="MS Gothic" w:cstheme="minorHAnsi" w:hint="eastAsia"/>
                     <w:color w:val="000000"/>
                   </w:rPr>
                   <w:t>☐</w:t>
@@ -4125,16 +3597,11 @@
                   <w14:uncheckedState w14:val="2610" w14:font="MS Gothic"/>
                 </w14:checkbox>
               </w:sdtPr>
-              <w:sdtEndPr>
-                <w:rPr>
-                  <w:rFonts w:eastAsia="Times New Roman" w:cstheme="minorHAnsi"/>
-                  <w:color w:val="000000"/>
-                </w:rPr>
-              </w:sdtEndPr>
+              <w:sdtEndPr/>
               <w:sdtContent>
                 <w:r>
                   <w:rPr>
-                    <w:rFonts w:hint="eastAsia" w:ascii="MS Gothic" w:hAnsi="MS Gothic" w:eastAsia="MS Gothic" w:cstheme="minorHAnsi"/>
+                    <w:rFonts w:ascii="MS Gothic" w:eastAsia="MS Gothic" w:hAnsi="MS Gothic" w:cstheme="minorHAnsi" w:hint="eastAsia"/>
                     <w:color w:val="000000"/>
                   </w:rPr>
                   <w:t>☐</w:t>
@@ -4158,28 +3625,11 @@
         </w:tc>
       </w:tr>
       <w:tr>
-        <w:tblPrEx>
-          <w:tblBorders>
-            <w:top w:val="single" w:color="auto" w:sz="4" w:space="0"/>
-            <w:left w:val="single" w:color="auto" w:sz="4" w:space="0"/>
-            <w:bottom w:val="single" w:color="auto" w:sz="4" w:space="0"/>
-            <w:right w:val="single" w:color="auto" w:sz="4" w:space="0"/>
-            <w:insideH w:val="single" w:color="auto" w:sz="4" w:space="0"/>
-            <w:insideV w:val="single" w:color="auto" w:sz="4" w:space="0"/>
-          </w:tblBorders>
-          <w:tblLayout w:type="fixed"/>
-          <w:tblCellMar>
-            <w:top w:w="0" w:type="dxa"/>
-            <w:left w:w="108" w:type="dxa"/>
-            <w:bottom w:w="0" w:type="dxa"/>
-            <w:right w:w="108" w:type="dxa"/>
-          </w:tblCellMar>
-        </w:tblPrEx>
         <w:tc>
           <w:tcPr>
             <w:tcW w:w="2878" w:type="dxa"/>
             <w:tcBorders>
-              <w:right w:val="single" w:color="auto" w:sz="4" w:space="0"/>
+              <w:right w:val="single" w:sz="4" w:space="0" w:color="auto"/>
             </w:tcBorders>
             <w:shd w:val="clear" w:color="auto" w:fill="DEEAF6" w:themeFill="accent1" w:themeFillTint="33"/>
             <w:vAlign w:val="center"/>
@@ -4216,9 +3666,9 @@
           <w:tcPr>
             <w:tcW w:w="3826" w:type="dxa"/>
             <w:tcBorders>
-              <w:top w:val="single" w:color="auto" w:sz="4" w:space="0"/>
-              <w:left w:val="single" w:color="auto" w:sz="4" w:space="0"/>
-              <w:bottom w:val="single" w:color="auto" w:sz="4" w:space="0"/>
+              <w:top w:val="single" w:sz="4" w:space="0" w:color="auto"/>
+              <w:left w:val="single" w:sz="4" w:space="0" w:color="auto"/>
+              <w:bottom w:val="single" w:sz="4" w:space="0" w:color="auto"/>
               <w:right w:val="nil"/>
             </w:tcBorders>
             <w:vAlign w:val="center"/>
@@ -4244,16 +3694,11 @@
                   <w14:uncheckedState w14:val="2610" w14:font="MS Gothic"/>
                 </w14:checkbox>
               </w:sdtPr>
-              <w:sdtEndPr>
-                <w:rPr>
-                  <w:rFonts w:eastAsia="Times New Roman" w:cstheme="minorHAnsi"/>
-                  <w:color w:val="000000"/>
-                </w:rPr>
-              </w:sdtEndPr>
+              <w:sdtEndPr/>
               <w:sdtContent>
                 <w:r>
                   <w:rPr>
-                    <w:rFonts w:ascii="MS Gothic" w:hAnsi="MS Gothic" w:eastAsia="Times New Roman" w:cs="Segoe UI Symbol"/>
+                    <w:rFonts w:ascii="MS Gothic" w:eastAsia="Times New Roman" w:hAnsi="MS Gothic" w:cs="Segoe UI Symbol"/>
                     <w:color w:val="000000"/>
                   </w:rPr>
                   <w:t>☐</w:t>
@@ -4304,16 +3749,11 @@
                   <w14:uncheckedState w14:val="2610" w14:font="MS Gothic"/>
                 </w14:checkbox>
               </w:sdtPr>
-              <w:sdtEndPr>
-                <w:rPr>
-                  <w:rFonts w:eastAsia="Times New Roman" w:cstheme="minorHAnsi"/>
-                  <w:color w:val="000000"/>
-                </w:rPr>
-              </w:sdtEndPr>
+              <w:sdtEndPr/>
               <w:sdtContent>
                 <w:r>
                   <w:rPr>
-                    <w:rFonts w:ascii="MS Gothic" w:hAnsi="MS Gothic" w:eastAsia="Times New Roman" w:cs="Segoe UI Symbol"/>
+                    <w:rFonts w:ascii="MS Gothic" w:eastAsia="Times New Roman" w:hAnsi="MS Gothic" w:cs="Segoe UI Symbol"/>
                     <w:color w:val="000000"/>
                   </w:rPr>
                   <w:t>☐</w:t>
@@ -4339,7 +3779,7 @@
             </w:pPr>
             <w:r>
               <w:rPr>
-                <w:rFonts w:ascii="Segoe UI Symbol" w:hAnsi="Segoe UI Symbol" w:eastAsia="Times New Roman" w:cs="Segoe UI Symbol"/>
+                <w:rFonts w:ascii="Segoe UI Symbol" w:eastAsia="Times New Roman" w:hAnsi="Segoe UI Symbol" w:cs="Segoe UI Symbol"/>
                 <w:color w:val="000000"/>
               </w:rPr>
               <w:t>√</w:t>
@@ -4372,10 +3812,10 @@
           <w:tcPr>
             <w:tcW w:w="3827" w:type="dxa"/>
             <w:tcBorders>
-              <w:top w:val="single" w:color="auto" w:sz="4" w:space="0"/>
+              <w:top w:val="single" w:sz="4" w:space="0" w:color="auto"/>
               <w:left w:val="nil"/>
-              <w:bottom w:val="single" w:color="auto" w:sz="4" w:space="0"/>
-              <w:right w:val="single" w:color="auto" w:sz="4" w:space="0"/>
+              <w:bottom w:val="single" w:sz="4" w:space="0" w:color="auto"/>
+              <w:right w:val="single" w:sz="4" w:space="0" w:color="auto"/>
             </w:tcBorders>
             <w:vAlign w:val="center"/>
           </w:tcPr>
@@ -4390,28 +3830,11 @@
         </w:tc>
       </w:tr>
       <w:tr>
-        <w:tblPrEx>
-          <w:tblBorders>
-            <w:top w:val="single" w:color="auto" w:sz="4" w:space="0"/>
-            <w:left w:val="single" w:color="auto" w:sz="4" w:space="0"/>
-            <w:bottom w:val="single" w:color="auto" w:sz="4" w:space="0"/>
-            <w:right w:val="single" w:color="auto" w:sz="4" w:space="0"/>
-            <w:insideH w:val="single" w:color="auto" w:sz="4" w:space="0"/>
-            <w:insideV w:val="single" w:color="auto" w:sz="4" w:space="0"/>
-          </w:tblBorders>
-          <w:tblLayout w:type="fixed"/>
-          <w:tblCellMar>
-            <w:top w:w="0" w:type="dxa"/>
-            <w:left w:w="108" w:type="dxa"/>
-            <w:bottom w:w="0" w:type="dxa"/>
-            <w:right w:w="108" w:type="dxa"/>
-          </w:tblCellMar>
-        </w:tblPrEx>
         <w:tc>
           <w:tcPr>
             <w:tcW w:w="2878" w:type="dxa"/>
             <w:tcBorders>
-              <w:right w:val="single" w:color="auto" w:sz="4" w:space="0"/>
+              <w:right w:val="single" w:sz="4" w:space="0" w:color="auto"/>
             </w:tcBorders>
             <w:shd w:val="clear" w:color="auto" w:fill="DEEAF6" w:themeFill="accent1" w:themeFillTint="33"/>
             <w:vAlign w:val="center"/>
@@ -4453,9 +3876,9 @@
           <w:tcPr>
             <w:tcW w:w="3826" w:type="dxa"/>
             <w:tcBorders>
-              <w:top w:val="single" w:color="auto" w:sz="4" w:space="0"/>
-              <w:left w:val="single" w:color="auto" w:sz="4" w:space="0"/>
-              <w:bottom w:val="single" w:color="auto" w:sz="4" w:space="0"/>
+              <w:top w:val="single" w:sz="4" w:space="0" w:color="auto"/>
+              <w:left w:val="single" w:sz="4" w:space="0" w:color="auto"/>
+              <w:bottom w:val="single" w:sz="4" w:space="0" w:color="auto"/>
               <w:right w:val="nil"/>
             </w:tcBorders>
             <w:vAlign w:val="center"/>
@@ -4481,16 +3904,11 @@
                   <w14:uncheckedState w14:val="2610" w14:font="MS Gothic"/>
                 </w14:checkbox>
               </w:sdtPr>
-              <w:sdtEndPr>
-                <w:rPr>
-                  <w:rFonts w:eastAsia="Times New Roman" w:cstheme="minorHAnsi"/>
-                  <w:color w:val="000000"/>
-                </w:rPr>
-              </w:sdtEndPr>
+              <w:sdtEndPr/>
               <w:sdtContent>
                 <w:r>
                   <w:rPr>
-                    <w:rFonts w:hint="eastAsia" w:ascii="MS Gothic" w:hAnsi="MS Gothic" w:eastAsia="MS Gothic" w:cstheme="minorHAnsi"/>
+                    <w:rFonts w:ascii="MS Gothic" w:eastAsia="MS Gothic" w:hAnsi="MS Gothic" w:cstheme="minorHAnsi" w:hint="eastAsia"/>
                     <w:color w:val="000000"/>
                   </w:rPr>
                   <w:t>☐</w:t>
@@ -4526,16 +3944,11 @@
                   <w14:uncheckedState w14:val="2610" w14:font="MS Gothic"/>
                 </w14:checkbox>
               </w:sdtPr>
-              <w:sdtEndPr>
-                <w:rPr>
-                  <w:rFonts w:eastAsia="Times New Roman" w:cstheme="minorHAnsi"/>
-                  <w:color w:val="000000"/>
-                </w:rPr>
-              </w:sdtEndPr>
+              <w:sdtEndPr/>
               <w:sdtContent>
                 <w:r>
                   <w:rPr>
-                    <w:rFonts w:hint="eastAsia" w:ascii="MS Gothic" w:hAnsi="MS Gothic" w:eastAsia="MS Gothic" w:cstheme="minorHAnsi"/>
+                    <w:rFonts w:ascii="MS Gothic" w:eastAsia="MS Gothic" w:hAnsi="MS Gothic" w:cstheme="minorHAnsi" w:hint="eastAsia"/>
                     <w:color w:val="000000"/>
                   </w:rPr>
                   <w:t>☐</w:t>
@@ -4560,7 +3973,7 @@
             </w:pPr>
             <w:r>
               <w:rPr>
-                <w:rFonts w:ascii="Segoe UI Symbol" w:hAnsi="Segoe UI Symbol" w:eastAsia="Times New Roman" w:cs="Segoe UI Symbol"/>
+                <w:rFonts w:ascii="Segoe UI Symbol" w:eastAsia="Times New Roman" w:hAnsi="Segoe UI Symbol" w:cs="Segoe UI Symbol"/>
                 <w:color w:val="000000"/>
               </w:rPr>
               <w:t xml:space="preserve">√  </w:t>
@@ -4574,7 +3987,7 @@
             </w:r>
             <w:r>
               <w:rPr>
-                <w:rFonts w:hint="eastAsia" w:eastAsia="宋体" w:cstheme="minorHAnsi"/>
+                <w:rFonts w:eastAsia="宋体" w:cstheme="minorHAnsi" w:hint="eastAsia"/>
                 <w:color w:val="000000"/>
                 <w:lang w:eastAsia="zh-CN"/>
               </w:rPr>
@@ -4609,16 +4022,11 @@
                   <w14:uncheckedState w14:val="2610" w14:font="MS Gothic"/>
                 </w14:checkbox>
               </w:sdtPr>
-              <w:sdtEndPr>
-                <w:rPr>
-                  <w:rFonts w:eastAsia="Times New Roman" w:cstheme="minorHAnsi"/>
-                  <w:color w:val="000000"/>
-                </w:rPr>
-              </w:sdtEndPr>
+              <w:sdtEndPr/>
               <w:sdtContent>
                 <w:r>
                   <w:rPr>
-                    <w:rFonts w:hint="eastAsia" w:ascii="MS Gothic" w:hAnsi="MS Gothic" w:eastAsia="MS Gothic" w:cstheme="minorHAnsi"/>
+                    <w:rFonts w:ascii="MS Gothic" w:eastAsia="MS Gothic" w:hAnsi="MS Gothic" w:cstheme="minorHAnsi" w:hint="eastAsia"/>
                     <w:color w:val="000000"/>
                   </w:rPr>
                   <w:t>☐</w:t>
@@ -4643,7 +4051,7 @@
             </w:pPr>
             <w:r>
               <w:rPr>
-                <w:rFonts w:ascii="Segoe UI Symbol" w:hAnsi="Segoe UI Symbol" w:eastAsia="Times New Roman" w:cs="Segoe UI Symbol"/>
+                <w:rFonts w:ascii="Segoe UI Symbol" w:eastAsia="Times New Roman" w:hAnsi="Segoe UI Symbol" w:cs="Segoe UI Symbol"/>
                 <w:color w:val="000000"/>
               </w:rPr>
               <w:t xml:space="preserve">√ </w:t>
@@ -4692,16 +4100,11 @@
                   <w14:uncheckedState w14:val="2610" w14:font="MS Gothic"/>
                 </w14:checkbox>
               </w:sdtPr>
-              <w:sdtEndPr>
-                <w:rPr>
-                  <w:rFonts w:eastAsia="Times New Roman" w:cstheme="minorHAnsi"/>
-                  <w:color w:val="000000"/>
-                </w:rPr>
-              </w:sdtEndPr>
+              <w:sdtEndPr/>
               <w:sdtContent>
                 <w:r>
                   <w:rPr>
-                    <w:rFonts w:ascii="MS Gothic" w:hAnsi="MS Gothic" w:eastAsia="Times New Roman" w:cs="Segoe UI Symbol"/>
+                    <w:rFonts w:ascii="MS Gothic" w:eastAsia="Times New Roman" w:hAnsi="MS Gothic" w:cs="Segoe UI Symbol"/>
                     <w:color w:val="000000"/>
                   </w:rPr>
                   <w:t>☐</w:t>
@@ -4737,16 +4140,11 @@
                   <w14:uncheckedState w14:val="2610" w14:font="MS Gothic"/>
                 </w14:checkbox>
               </w:sdtPr>
-              <w:sdtEndPr>
-                <w:rPr>
-                  <w:rFonts w:eastAsia="Times New Roman" w:cstheme="minorHAnsi"/>
-                  <w:color w:val="000000"/>
-                </w:rPr>
-              </w:sdtEndPr>
+              <w:sdtEndPr/>
               <w:sdtContent>
                 <w:r>
                   <w:rPr>
-                    <w:rFonts w:ascii="MS Gothic" w:hAnsi="MS Gothic" w:eastAsia="Times New Roman" w:cs="Segoe UI Symbol"/>
+                    <w:rFonts w:ascii="MS Gothic" w:eastAsia="Times New Roman" w:hAnsi="MS Gothic" w:cs="Segoe UI Symbol"/>
                     <w:color w:val="000000"/>
                   </w:rPr>
                   <w:t>☐</w:t>
@@ -4786,7 +4184,7 @@
             </w:pPr>
             <w:r>
               <w:rPr>
-                <w:rFonts w:ascii="Segoe UI Symbol" w:hAnsi="Segoe UI Symbol" w:eastAsia="Times New Roman" w:cs="Segoe UI Symbol"/>
+                <w:rFonts w:ascii="Segoe UI Symbol" w:eastAsia="Times New Roman" w:hAnsi="Segoe UI Symbol" w:cs="Segoe UI Symbol"/>
                 <w:color w:val="000000"/>
               </w:rPr>
               <w:t>√</w:t>
@@ -4836,16 +4234,11 @@
                   <w14:uncheckedState w14:val="2610" w14:font="MS Gothic"/>
                 </w14:checkbox>
               </w:sdtPr>
-              <w:sdtEndPr>
-                <w:rPr>
-                  <w:rFonts w:eastAsia="Times New Roman" w:cstheme="minorHAnsi"/>
-                  <w:color w:val="000000"/>
-                </w:rPr>
-              </w:sdtEndPr>
+              <w:sdtEndPr/>
               <w:sdtContent>
                 <w:r>
                   <w:rPr>
-                    <w:rFonts w:hint="eastAsia" w:ascii="MS Gothic" w:hAnsi="MS Gothic" w:eastAsia="MS Gothic" w:cstheme="minorHAnsi"/>
+                    <w:rFonts w:ascii="MS Gothic" w:eastAsia="MS Gothic" w:hAnsi="MS Gothic" w:cstheme="minorHAnsi" w:hint="eastAsia"/>
                     <w:color w:val="000000"/>
                   </w:rPr>
                   <w:t>☐</w:t>
@@ -4865,10 +4258,10 @@
           <w:tcPr>
             <w:tcW w:w="3827" w:type="dxa"/>
             <w:tcBorders>
-              <w:top w:val="single" w:color="auto" w:sz="4" w:space="0"/>
+              <w:top w:val="single" w:sz="4" w:space="0" w:color="auto"/>
               <w:left w:val="nil"/>
-              <w:bottom w:val="single" w:color="auto" w:sz="4" w:space="0"/>
-              <w:right w:val="single" w:color="auto" w:sz="4" w:space="0"/>
+              <w:bottom w:val="single" w:sz="4" w:space="0" w:color="auto"/>
+              <w:right w:val="single" w:sz="4" w:space="0" w:color="auto"/>
             </w:tcBorders>
             <w:vAlign w:val="center"/>
           </w:tcPr>
@@ -4893,16 +4286,11 @@
                   <w14:uncheckedState w14:val="2610" w14:font="MS Gothic"/>
                 </w14:checkbox>
               </w:sdtPr>
-              <w:sdtEndPr>
-                <w:rPr>
-                  <w:rFonts w:eastAsia="Times New Roman" w:cstheme="minorHAnsi"/>
-                  <w:color w:val="000000"/>
-                </w:rPr>
-              </w:sdtEndPr>
+              <w:sdtEndPr/>
               <w:sdtContent>
                 <w:r>
                   <w:rPr>
-                    <w:rFonts w:ascii="MS Gothic" w:hAnsi="MS Gothic" w:eastAsia="MS Gothic" w:cs="Segoe UI Symbol"/>
+                    <w:rFonts w:ascii="MS Gothic" w:eastAsia="MS Gothic" w:hAnsi="MS Gothic" w:cs="Segoe UI Symbol"/>
                     <w:color w:val="000000"/>
                   </w:rPr>
                   <w:t>☐</w:t>
@@ -4953,16 +4341,11 @@
                   <w14:uncheckedState w14:val="2610" w14:font="MS Gothic"/>
                 </w14:checkbox>
               </w:sdtPr>
-              <w:sdtEndPr>
-                <w:rPr>
-                  <w:rFonts w:eastAsia="Times New Roman" w:cstheme="minorHAnsi"/>
-                  <w:color w:val="000000"/>
-                </w:rPr>
-              </w:sdtEndPr>
+              <w:sdtEndPr/>
               <w:sdtContent>
                 <w:r>
                   <w:rPr>
-                    <w:rFonts w:ascii="MS Gothic" w:hAnsi="MS Gothic" w:eastAsia="MS Gothic" w:cs="Segoe UI Symbol"/>
+                    <w:rFonts w:ascii="MS Gothic" w:eastAsia="MS Gothic" w:hAnsi="MS Gothic" w:cs="Segoe UI Symbol"/>
                     <w:color w:val="000000"/>
                   </w:rPr>
                   <w:t>☐</w:t>
@@ -5005,16 +4388,11 @@
                   <w14:uncheckedState w14:val="2610" w14:font="MS Gothic"/>
                 </w14:checkbox>
               </w:sdtPr>
-              <w:sdtEndPr>
-                <w:rPr>
-                  <w:rFonts w:eastAsia="Times New Roman" w:cstheme="minorHAnsi"/>
-                  <w:color w:val="000000"/>
-                </w:rPr>
-              </w:sdtEndPr>
+              <w:sdtEndPr/>
               <w:sdtContent>
                 <w:r>
                   <w:rPr>
-                    <w:rFonts w:hint="eastAsia" w:ascii="MS Gothic" w:hAnsi="MS Gothic" w:eastAsia="MS Gothic" w:cstheme="minorHAnsi"/>
+                    <w:rFonts w:ascii="MS Gothic" w:eastAsia="MS Gothic" w:hAnsi="MS Gothic" w:cstheme="minorHAnsi" w:hint="eastAsia"/>
                     <w:color w:val="000000"/>
                   </w:rPr>
                   <w:t>☐</w:t>
@@ -5065,16 +4443,11 @@
                   <w14:uncheckedState w14:val="2610" w14:font="MS Gothic"/>
                 </w14:checkbox>
               </w:sdtPr>
-              <w:sdtEndPr>
-                <w:rPr>
-                  <w:rFonts w:eastAsia="Times New Roman" w:cstheme="minorHAnsi"/>
-                  <w:color w:val="000000"/>
-                </w:rPr>
-              </w:sdtEndPr>
+              <w:sdtEndPr/>
               <w:sdtContent>
                 <w:r>
                   <w:rPr>
-                    <w:rFonts w:ascii="MS Gothic" w:hAnsi="MS Gothic" w:eastAsia="MS Gothic" w:cs="Segoe UI Symbol"/>
+                    <w:rFonts w:ascii="MS Gothic" w:eastAsia="MS Gothic" w:hAnsi="MS Gothic" w:cs="Segoe UI Symbol"/>
                     <w:color w:val="000000"/>
                   </w:rPr>
                   <w:t>☐</w:t>
@@ -5117,16 +4490,11 @@
                   <w14:uncheckedState w14:val="2610" w14:font="MS Gothic"/>
                 </w14:checkbox>
               </w:sdtPr>
-              <w:sdtEndPr>
-                <w:rPr>
-                  <w:rFonts w:eastAsia="Times New Roman" w:cstheme="minorHAnsi"/>
-                  <w:color w:val="000000"/>
-                </w:rPr>
-              </w:sdtEndPr>
+              <w:sdtEndPr/>
               <w:sdtContent>
                 <w:r>
                   <w:rPr>
-                    <w:rFonts w:ascii="MS Gothic" w:hAnsi="MS Gothic" w:eastAsia="MS Gothic" w:cs="Segoe UI Symbol"/>
+                    <w:rFonts w:ascii="MS Gothic" w:eastAsia="MS Gothic" w:hAnsi="MS Gothic" w:cs="Segoe UI Symbol"/>
                     <w:color w:val="000000"/>
                   </w:rPr>
                   <w:t>☐</w:t>
@@ -5169,16 +4537,11 @@
                   <w14:uncheckedState w14:val="2610" w14:font="MS Gothic"/>
                 </w14:checkbox>
               </w:sdtPr>
-              <w:sdtEndPr>
-                <w:rPr>
-                  <w:rFonts w:eastAsia="Times New Roman" w:cstheme="minorHAnsi"/>
-                  <w:color w:val="000000"/>
-                </w:rPr>
-              </w:sdtEndPr>
+              <w:sdtEndPr/>
               <w:sdtContent>
                 <w:r>
                   <w:rPr>
-                    <w:rFonts w:ascii="MS Gothic" w:hAnsi="MS Gothic" w:eastAsia="MS Gothic" w:cs="Segoe UI Symbol"/>
+                    <w:rFonts w:ascii="MS Gothic" w:eastAsia="MS Gothic" w:hAnsi="MS Gothic" w:cs="Segoe UI Symbol"/>
                     <w:color w:val="000000"/>
                   </w:rPr>
                   <w:t>☐</w:t>
@@ -5229,16 +4592,11 @@
                   <w14:uncheckedState w14:val="2610" w14:font="MS Gothic"/>
                 </w14:checkbox>
               </w:sdtPr>
-              <w:sdtEndPr>
-                <w:rPr>
-                  <w:rFonts w:eastAsia="Times New Roman" w:cstheme="minorHAnsi"/>
-                  <w:color w:val="000000"/>
-                </w:rPr>
-              </w:sdtEndPr>
+              <w:sdtEndPr/>
               <w:sdtContent>
                 <w:r>
                   <w:rPr>
-                    <w:rFonts w:ascii="MS Gothic" w:hAnsi="MS Gothic" w:eastAsia="MS Gothic" w:cs="Segoe UI Symbol"/>
+                    <w:rFonts w:ascii="MS Gothic" w:eastAsia="MS Gothic" w:hAnsi="MS Gothic" w:cs="Segoe UI Symbol"/>
                     <w:color w:val="000000"/>
                   </w:rPr>
                   <w:t>☐</w:t>
@@ -5281,16 +4639,11 @@
                   <w14:uncheckedState w14:val="2610" w14:font="MS Gothic"/>
                 </w14:checkbox>
               </w:sdtPr>
-              <w:sdtEndPr>
-                <w:rPr>
-                  <w:rFonts w:eastAsia="Times New Roman" w:cstheme="minorHAnsi"/>
-                  <w:color w:val="000000"/>
-                </w:rPr>
-              </w:sdtEndPr>
+              <w:sdtEndPr/>
               <w:sdtContent>
                 <w:r>
                   <w:rPr>
-                    <w:rFonts w:ascii="MS Gothic" w:hAnsi="MS Gothic" w:eastAsia="MS Gothic" w:cs="Segoe UI Symbol"/>
+                    <w:rFonts w:ascii="MS Gothic" w:eastAsia="MS Gothic" w:hAnsi="MS Gothic" w:cs="Segoe UI Symbol"/>
                     <w:color w:val="000000"/>
                   </w:rPr>
                   <w:t>☐</w:t>
@@ -5349,22 +4702,54 @@
           <w:sz w:val="20"/>
           <w:szCs w:val="20"/>
         </w:rPr>
-        <w:t>By submitting your content (“Submission”), you are granting Qualcomm a royalty-free, perpetual, non-exclusive, unrestricted, worldwide license to: (a) post, use, copy, sublicense, adapt, transmit, publicly perform or display any such Submission, (b) use, reproduce, modify, adapt, publish, translate, create derivative works from, distribute, perform, play, host, communicate, make available and publish your Submission without restriction and (c) sublicense to third parties the unrestricted right to exercise any of the foregoing rights granted with respect to the Submission. The foregoing grants shall include the right to exploit any ideas, concepts, intellectual property, or proprietary rights in such Submission, including but not limited to rights under copyright, trademark, servicemark or patent laws under any relevant jurisdiction without Qualcomm owing any monies to you whatsoever. You represent and warrant that you own all right, title and interest in and to the Submission, or you have been granted sufficient rights in and to the Submission allowing the foregoing use of such Submission.</w:t>
+        <w:t>By submitting your content (“Submission”), you are granting Qualcomm a royalty-free, perpetual, non-exclusive, unrestricted, worldwide license to: (a) post, use, copy, sublicense, adapt, transmit, publicly perform or display any such Submission, (b)</w:t>
+      </w:r>
+      <w:r>
+        <w:rPr>
+          <w:i/>
+          <w:sz w:val="20"/>
+          <w:szCs w:val="20"/>
+        </w:rPr>
+        <w:t xml:space="preserve"> use, reproduce, modify, adapt, publish, translate, create derivative works from, distribute, perform, play, host, communicate, make available and publish your Submission without restriction and (c) sublicense to third parties the unrestricted right to exe</w:t>
+      </w:r>
+      <w:r>
+        <w:rPr>
+          <w:i/>
+          <w:sz w:val="20"/>
+          <w:szCs w:val="20"/>
+        </w:rPr>
+        <w:t>rcise any of the foregoing rights granted with respect to the Submission. The foregoing grants shall include the right to exploit any ideas, concepts, intellectual property, or proprietary rights in such Submission, including but not limited to rights unde</w:t>
+      </w:r>
+      <w:r>
+        <w:rPr>
+          <w:i/>
+          <w:sz w:val="20"/>
+          <w:szCs w:val="20"/>
+        </w:rPr>
+        <w:t xml:space="preserve">r copyright, trademark, servicemark or patent laws under any relevant jurisdiction without Qualcomm owing any monies to you whatsoever. You represent and warrant that you own all right, title and interest in and to the Submission, or you have been granted </w:t>
+      </w:r>
+      <w:r>
+        <w:rPr>
+          <w:i/>
+          <w:sz w:val="20"/>
+          <w:szCs w:val="20"/>
+        </w:rPr>
+        <w:t>sufficient rights in and to the Submission allowing the foregoing use of such Submission.</w:t>
       </w:r>
     </w:p>
     <w:sectPr>
       <w:pgSz w:w="12240" w:h="15840"/>
       <w:pgMar w:top="720" w:right="720" w:bottom="720" w:left="720" w:header="720" w:footer="720" w:gutter="0"/>
-      <w:cols w:space="720" w:num="1"/>
-      <w:docGrid w:linePitch="360" w:charSpace="0"/>
+      <w:cols w:space="720"/>
+      <w:docGrid w:linePitch="360"/>
     </w:sectPr>
   </w:body>
 </w:document>
 </file>
 
 <file path=word/endnotes.xml><?xml version="1.0" encoding="utf-8"?>
-<w:endnotes xmlns:wpc="http://schemas.microsoft.com/office/word/2010/wordprocessingCanvas" xmlns:mc="http://schemas.openxmlformats.org/markup-compatibility/2006" xmlns:o="urn:schemas-microsoft-com:office:office" xmlns:r="http://schemas.openxmlformats.org/officeDocument/2006/relationships" xmlns:m="http://schemas.openxmlformats.org/officeDocument/2006/math" xmlns:v="urn:schemas-microsoft-com:vml" xmlns:wp14="http://schemas.microsoft.com/office/word/2010/wordprocessingDrawing" xmlns:wp="http://schemas.openxmlformats.org/drawingml/2006/wordprocessingDrawing" xmlns:w="http://schemas.openxmlformats.org/wordprocessingml/2006/main" xmlns:w14="http://schemas.microsoft.com/office/word/2010/wordml" xmlns:w15="http://schemas.microsoft.com/office/word/2012/wordml" xmlns:w10="urn:schemas-microsoft-com:office:word" xmlns:wpg="http://schemas.microsoft.com/office/word/2010/wordprocessingGroup" xmlns:wpi="http://schemas.microsoft.com/office/word/2010/wordprocessingInk" xmlns:wne="http://schemas.microsoft.com/office/word/2006/wordml" xmlns:wps="http://schemas.microsoft.com/office/word/2010/wordprocessingShape" xmlns:wpsCustomData="http://www.wps.cn/officeDocument/2013/wpsCustomData" mc:Ignorable="w14 w15 wp14">
-  <w:endnote w:type="separator" w:id="0">
+<w:endnotes xmlns:wpc="http://schemas.microsoft.com/office/word/2010/wordprocessingCanvas" xmlns:mc="http://schemas.openxmlformats.org/markup-compatibility/2006" xmlns:o="urn:schemas-microsoft-com:office:office" xmlns:r="http://schemas.openxmlformats.org/officeDocument/2006/relationships" xmlns:m="http://schemas.openxmlformats.org/officeDocument/2006/math" xmlns:v="urn:schemas-microsoft-com:vml" xmlns:wp14="http://schemas.microsoft.com/office/word/2010/wordprocessingDrawing" xmlns:wp="http://schemas.openxmlformats.org/drawingml/2006/wordprocessingDrawing" xmlns:w10="urn:schemas-microsoft-com:office:word" xmlns:w="http://schemas.openxmlformats.org/wordprocessingml/2006/main" xmlns:w14="http://schemas.microsoft.com/office/word/2010/wordml" xmlns:w15="http://schemas.microsoft.com/office/word/2012/wordml" xmlns:wpg="http://schemas.microsoft.com/office/word/2010/wordprocessingGroup" xmlns:wpi="http://schemas.microsoft.com/office/word/2010/wordprocessingInk" xmlns:wne="http://schemas.microsoft.com/office/word/2006/wordml" xmlns:wps="http://schemas.microsoft.com/office/word/2010/wordprocessingShape" mc:Ignorable="w14 w15 wp14">
+  <w:endnote w:type="separator" w:id="-1">
     <w:p>
       <w:pPr>
         <w:spacing w:line="240" w:lineRule="auto"/>
@@ -5374,7 +4759,7 @@
       </w:r>
     </w:p>
   </w:endnote>
-  <w:endnote w:type="continuationSeparator" w:id="1">
+  <w:endnote w:type="continuationSeparator" w:id="0">
     <w:p>
       <w:pPr>
         <w:spacing w:line="240" w:lineRule="auto"/>
@@ -5388,8 +4773,8 @@
 </file>
 
 <file path=word/footnotes.xml><?xml version="1.0" encoding="utf-8"?>
-<w:footnotes xmlns:wpc="http://schemas.microsoft.com/office/word/2010/wordprocessingCanvas" xmlns:mc="http://schemas.openxmlformats.org/markup-compatibility/2006" xmlns:o="urn:schemas-microsoft-com:office:office" xmlns:r="http://schemas.openxmlformats.org/officeDocument/2006/relationships" xmlns:m="http://schemas.openxmlformats.org/officeDocument/2006/math" xmlns:v="urn:schemas-microsoft-com:vml" xmlns:wp14="http://schemas.microsoft.com/office/word/2010/wordprocessingDrawing" xmlns:wp="http://schemas.openxmlformats.org/drawingml/2006/wordprocessingDrawing" xmlns:w="http://schemas.openxmlformats.org/wordprocessingml/2006/main" xmlns:w14="http://schemas.microsoft.com/office/word/2010/wordml" xmlns:w15="http://schemas.microsoft.com/office/word/2012/wordml" xmlns:w10="urn:schemas-microsoft-com:office:word" xmlns:wpg="http://schemas.microsoft.com/office/word/2010/wordprocessingGroup" xmlns:wpi="http://schemas.microsoft.com/office/word/2010/wordprocessingInk" xmlns:wne="http://schemas.microsoft.com/office/word/2006/wordml" xmlns:wps="http://schemas.microsoft.com/office/word/2010/wordprocessingShape" xmlns:wpsCustomData="http://www.wps.cn/officeDocument/2013/wpsCustomData" mc:Ignorable="w14 w15 wp14">
-  <w:footnote w:type="separator" w:id="0">
+<w:footnotes xmlns:wpc="http://schemas.microsoft.com/office/word/2010/wordprocessingCanvas" xmlns:mc="http://schemas.openxmlformats.org/markup-compatibility/2006" xmlns:o="urn:schemas-microsoft-com:office:office" xmlns:r="http://schemas.openxmlformats.org/officeDocument/2006/relationships" xmlns:m="http://schemas.openxmlformats.org/officeDocument/2006/math" xmlns:v="urn:schemas-microsoft-com:vml" xmlns:wp14="http://schemas.microsoft.com/office/word/2010/wordprocessingDrawing" xmlns:wp="http://schemas.openxmlformats.org/drawingml/2006/wordprocessingDrawing" xmlns:w10="urn:schemas-microsoft-com:office:word" xmlns:w="http://schemas.openxmlformats.org/wordprocessingml/2006/main" xmlns:w14="http://schemas.microsoft.com/office/word/2010/wordml" xmlns:w15="http://schemas.microsoft.com/office/word/2012/wordml" xmlns:wpg="http://schemas.microsoft.com/office/word/2010/wordprocessingGroup" xmlns:wpi="http://schemas.microsoft.com/office/word/2010/wordprocessingInk" xmlns:wne="http://schemas.microsoft.com/office/word/2006/wordml" xmlns:wps="http://schemas.microsoft.com/office/word/2010/wordprocessingShape" mc:Ignorable="w14 w15 wp14">
+  <w:footnote w:type="separator" w:id="-1">
     <w:p>
       <w:pPr>
         <w:spacing w:line="240" w:lineRule="auto"/>
@@ -5399,7 +4784,7 @@
       </w:r>
     </w:p>
   </w:footnote>
-  <w:footnote w:type="continuationSeparator" w:id="1">
+  <w:footnote w:type="continuationSeparator" w:id="0">
     <w:p>
       <w:pPr>
         <w:spacing w:line="240" w:lineRule="auto"/>
@@ -5413,13 +4798,12 @@
 </file>
 
 <file path=word/numbering.xml><?xml version="1.0" encoding="utf-8"?>
-<w:numbering xmlns:wpc="http://schemas.microsoft.com/office/word/2010/wordprocessingCanvas" xmlns:mc="http://schemas.openxmlformats.org/markup-compatibility/2006" xmlns:o="urn:schemas-microsoft-com:office:office" xmlns:r="http://schemas.openxmlformats.org/officeDocument/2006/relationships" xmlns:m="http://schemas.openxmlformats.org/officeDocument/2006/math" xmlns:v="urn:schemas-microsoft-com:vml" xmlns:wp14="http://schemas.microsoft.com/office/word/2010/wordprocessingDrawing" xmlns:wp="http://schemas.openxmlformats.org/drawingml/2006/wordprocessingDrawing" xmlns:w10="urn:schemas-microsoft-com:office:word" xmlns:w="http://schemas.openxmlformats.org/wordprocessingml/2006/main" xmlns:w14="http://schemas.microsoft.com/office/word/2010/wordml" xmlns:wpg="http://schemas.microsoft.com/office/word/2010/wordprocessingGroup" xmlns:wpi="http://schemas.microsoft.com/office/word/2010/wordprocessingInk" xmlns:wne="http://schemas.microsoft.com/office/word/2006/wordml" xmlns:wps="http://schemas.microsoft.com/office/word/2010/wordprocessingShape" mc:Ignorable="w14 wp14">
-  <w:abstractNum w:abstractNumId="0">
+<w:numbering xmlns:wpc="http://schemas.microsoft.com/office/word/2010/wordprocessingCanvas" xmlns:mc="http://schemas.openxmlformats.org/markup-compatibility/2006" xmlns:o="urn:schemas-microsoft-com:office:office" xmlns:r="http://schemas.openxmlformats.org/officeDocument/2006/relationships" xmlns:m="http://schemas.openxmlformats.org/officeDocument/2006/math" xmlns:v="urn:schemas-microsoft-com:vml" xmlns:wp14="http://schemas.microsoft.com/office/word/2010/wordprocessingDrawing" xmlns:wp="http://schemas.openxmlformats.org/drawingml/2006/wordprocessingDrawing" xmlns:w10="urn:schemas-microsoft-com:office:word" xmlns:w="http://schemas.openxmlformats.org/wordprocessingml/2006/main" xmlns:w14="http://schemas.microsoft.com/office/word/2010/wordml" xmlns:w15="http://schemas.microsoft.com/office/word/2012/wordml" xmlns:wpg="http://schemas.microsoft.com/office/word/2010/wordprocessingGroup" xmlns:wpi="http://schemas.microsoft.com/office/word/2010/wordprocessingInk" xmlns:wne="http://schemas.microsoft.com/office/word/2006/wordml" xmlns:wps="http://schemas.microsoft.com/office/word/2010/wordprocessingShape" mc:Ignorable="w14 w15 wp14">
+  <w:abstractNum w:abstractNumId="0" w15:restartNumberingAfterBreak="0">
     <w:nsid w:val="695B24D6"/>
     <w:multiLevelType w:val="multilevel"/>
     <w:tmpl w:val="695B24D6"/>
-    <w:lvl w:ilvl="0" w:tentative="0">
-      <w:start w:val="0"/>
+    <w:lvl w:ilvl="0">
       <w:numFmt w:val="bullet"/>
       <w:lvlText w:val="-"/>
       <w:lvlJc w:val="left"/>
@@ -5427,12 +4811,12 @@
         <w:ind w:left="720" w:hanging="360"/>
       </w:pPr>
       <w:rPr>
-        <w:rFonts w:hint="default" w:ascii="Times New Roman" w:hAnsi="Times New Roman" w:cs="Times New Roman" w:eastAsiaTheme="minorHAnsi"/>
+        <w:rFonts w:ascii="Times New Roman" w:eastAsiaTheme="minorHAnsi" w:hAnsi="Times New Roman" w:cs="Times New Roman" w:hint="default"/>
         <w:b w:val="0"/>
         <w:i/>
       </w:rPr>
     </w:lvl>
-    <w:lvl w:ilvl="1" w:tentative="0">
+    <w:lvl w:ilvl="1">
       <w:start w:val="1"/>
       <w:numFmt w:val="bullet"/>
       <w:lvlText w:val="o"/>
@@ -5441,10 +4825,10 @@
         <w:ind w:left="1440" w:hanging="360"/>
       </w:pPr>
       <w:rPr>
-        <w:rFonts w:hint="default" w:ascii="Courier New" w:hAnsi="Courier New" w:cs="Courier New"/>
+        <w:rFonts w:ascii="Courier New" w:hAnsi="Courier New" w:cs="Courier New" w:hint="default"/>
       </w:rPr>
     </w:lvl>
-    <w:lvl w:ilvl="2" w:tentative="0">
+    <w:lvl w:ilvl="2">
       <w:start w:val="1"/>
       <w:numFmt w:val="bullet"/>
       <w:lvlText w:val=""/>
@@ -5453,10 +4837,10 @@
         <w:ind w:left="2160" w:hanging="360"/>
       </w:pPr>
       <w:rPr>
-        <w:rFonts w:hint="default" w:ascii="Wingdings" w:hAnsi="Wingdings"/>
+        <w:rFonts w:ascii="Wingdings" w:hAnsi="Wingdings" w:hint="default"/>
       </w:rPr>
     </w:lvl>
-    <w:lvl w:ilvl="3" w:tentative="0">
+    <w:lvl w:ilvl="3">
       <w:start w:val="1"/>
       <w:numFmt w:val="bullet"/>
       <w:lvlText w:val=""/>
@@ -5465,10 +4849,10 @@
         <w:ind w:left="2880" w:hanging="360"/>
       </w:pPr>
       <w:rPr>
-        <w:rFonts w:hint="default" w:ascii="Symbol" w:hAnsi="Symbol"/>
+        <w:rFonts w:ascii="Symbol" w:hAnsi="Symbol" w:hint="default"/>
       </w:rPr>
     </w:lvl>
-    <w:lvl w:ilvl="4" w:tentative="0">
+    <w:lvl w:ilvl="4">
       <w:start w:val="1"/>
       <w:numFmt w:val="bullet"/>
       <w:lvlText w:val="o"/>
@@ -5477,10 +4861,10 @@
         <w:ind w:left="3600" w:hanging="360"/>
       </w:pPr>
       <w:rPr>
-        <w:rFonts w:hint="default" w:ascii="Courier New" w:hAnsi="Courier New" w:cs="Courier New"/>
+        <w:rFonts w:ascii="Courier New" w:hAnsi="Courier New" w:cs="Courier New" w:hint="default"/>
       </w:rPr>
     </w:lvl>
-    <w:lvl w:ilvl="5" w:tentative="0">
+    <w:lvl w:ilvl="5">
       <w:start w:val="1"/>
       <w:numFmt w:val="bullet"/>
       <w:lvlText w:val=""/>
@@ -5489,10 +4873,10 @@
         <w:ind w:left="4320" w:hanging="360"/>
       </w:pPr>
       <w:rPr>
-        <w:rFonts w:hint="default" w:ascii="Wingdings" w:hAnsi="Wingdings"/>
+        <w:rFonts w:ascii="Wingdings" w:hAnsi="Wingdings" w:hint="default"/>
       </w:rPr>
     </w:lvl>
-    <w:lvl w:ilvl="6" w:tentative="0">
+    <w:lvl w:ilvl="6">
       <w:start w:val="1"/>
       <w:numFmt w:val="bullet"/>
       <w:lvlText w:val=""/>
@@ -5501,10 +4885,10 @@
         <w:ind w:left="5040" w:hanging="360"/>
       </w:pPr>
       <w:rPr>
-        <w:rFonts w:hint="default" w:ascii="Symbol" w:hAnsi="Symbol"/>
+        <w:rFonts w:ascii="Symbol" w:hAnsi="Symbol" w:hint="default"/>
       </w:rPr>
     </w:lvl>
-    <w:lvl w:ilvl="7" w:tentative="0">
+    <w:lvl w:ilvl="7">
       <w:start w:val="1"/>
       <w:numFmt w:val="bullet"/>
       <w:lvlText w:val="o"/>
@@ -5513,10 +4897,10 @@
         <w:ind w:left="5760" w:hanging="360"/>
       </w:pPr>
       <w:rPr>
-        <w:rFonts w:hint="default" w:ascii="Courier New" w:hAnsi="Courier New" w:cs="Courier New"/>
+        <w:rFonts w:ascii="Courier New" w:hAnsi="Courier New" w:cs="Courier New" w:hint="default"/>
       </w:rPr>
     </w:lvl>
-    <w:lvl w:ilvl="8" w:tentative="0">
+    <w:lvl w:ilvl="8">
       <w:start w:val="1"/>
       <w:numFmt w:val="bullet"/>
       <w:lvlText w:val=""/>
@@ -5525,7 +4909,7 @@
         <w:ind w:left="6480" w:hanging="360"/>
       </w:pPr>
       <w:rPr>
-        <w:rFonts w:hint="default" w:ascii="Wingdings" w:hAnsi="Wingdings"/>
+        <w:rFonts w:ascii="Wingdings" w:hAnsi="Wingdings" w:hint="default"/>
       </w:rPr>
     </w:lvl>
   </w:abstractNum>
@@ -5536,286 +4920,406 @@
 </file>
 
 <file path=word/styles.xml><?xml version="1.0" encoding="utf-8"?>
-<w:styles xmlns:mc="http://schemas.openxmlformats.org/markup-compatibility/2006" xmlns:o="urn:schemas-microsoft-com:office:office" xmlns:r="http://schemas.openxmlformats.org/officeDocument/2006/relationships" xmlns:m="http://schemas.openxmlformats.org/officeDocument/2006/math" xmlns:v="urn:schemas-microsoft-com:vml" xmlns:w="http://schemas.openxmlformats.org/wordprocessingml/2006/main" xmlns:w14="http://schemas.microsoft.com/office/word/2010/wordml" xmlns:w10="urn:schemas-microsoft-com:office:word" xmlns:sl="http://schemas.openxmlformats.org/schemaLibrary/2006/main" mc:Ignorable="w14">
+<w:styles xmlns:mc="http://schemas.openxmlformats.org/markup-compatibility/2006" xmlns:r="http://schemas.openxmlformats.org/officeDocument/2006/relationships" xmlns:w="http://schemas.openxmlformats.org/wordprocessingml/2006/main" xmlns:w14="http://schemas.microsoft.com/office/word/2010/wordml" xmlns:w15="http://schemas.microsoft.com/office/word/2012/wordml" mc:Ignorable="w14 w15">
   <w:docDefaults>
     <w:rPrDefault>
       <w:rPr>
-        <w:rFonts w:ascii="Times New Roman" w:hAnsi="Times New Roman" w:eastAsia="宋体" w:cs="Times New Roman"/>
+        <w:rFonts w:ascii="Times New Roman" w:eastAsia="宋体" w:hAnsi="Times New Roman" w:cs="Times New Roman"/>
+        <w:lang w:val="en-US" w:eastAsia="zh-CN" w:bidi="ar-SA"/>
       </w:rPr>
     </w:rPrDefault>
+    <w:pPrDefault/>
   </w:docDefaults>
-  <w:latentStyles w:count="260" w:defQFormat="0" w:defUnhideWhenUsed="1" w:defSemiHidden="1" w:defUIPriority="99" w:defLockedState="0">
-    <w:lsdException w:qFormat="1" w:unhideWhenUsed="0" w:uiPriority="0" w:semiHidden="0" w:name="Normal"/>
-    <w:lsdException w:qFormat="1" w:unhideWhenUsed="0" w:uiPriority="9" w:semiHidden="0" w:name="heading 1"/>
-    <w:lsdException w:qFormat="1" w:uiPriority="9" w:name="heading 2"/>
-    <w:lsdException w:qFormat="1" w:uiPriority="0" w:semiHidden="0" w:name="heading 3"/>
-    <w:lsdException w:qFormat="1" w:uiPriority="9" w:name="heading 4"/>
-    <w:lsdException w:qFormat="1" w:uiPriority="9" w:name="heading 5"/>
-    <w:lsdException w:qFormat="1" w:uiPriority="9" w:name="heading 6"/>
-    <w:lsdException w:qFormat="1" w:uiPriority="0" w:semiHidden="0" w:name="heading 7"/>
-    <w:lsdException w:qFormat="1" w:uiPriority="9" w:name="heading 8"/>
-    <w:lsdException w:qFormat="1" w:uiPriority="9" w:name="heading 9"/>
-    <w:lsdException w:uiPriority="99" w:name="index 1"/>
-    <w:lsdException w:uiPriority="99" w:name="index 2"/>
-    <w:lsdException w:uiPriority="99" w:name="index 3"/>
-    <w:lsdException w:uiPriority="99" w:name="index 4"/>
-    <w:lsdException w:uiPriority="99" w:name="index 5"/>
-    <w:lsdException w:uiPriority="99" w:name="index 6"/>
-    <w:lsdException w:uiPriority="99" w:name="index 7"/>
-    <w:lsdException w:uiPriority="99" w:name="index 8"/>
-    <w:lsdException w:uiPriority="99" w:name="index 9"/>
-    <w:lsdException w:uiPriority="39" w:name="toc 1"/>
-    <w:lsdException w:uiPriority="39" w:name="toc 2"/>
-    <w:lsdException w:uiPriority="39" w:name="toc 3"/>
-    <w:lsdException w:uiPriority="39" w:name="toc 4"/>
-    <w:lsdException w:uiPriority="39" w:name="toc 5"/>
-    <w:lsdException w:uiPriority="39" w:name="toc 6"/>
-    <w:lsdException w:uiPriority="39" w:name="toc 7"/>
-    <w:lsdException w:uiPriority="39" w:name="toc 8"/>
-    <w:lsdException w:uiPriority="39" w:name="toc 9"/>
-    <w:lsdException w:uiPriority="99" w:name="Normal Indent"/>
-    <w:lsdException w:uiPriority="99" w:name="footnote text"/>
-    <w:lsdException w:qFormat="1" w:uiPriority="99" w:name="annotation text"/>
-    <w:lsdException w:qFormat="1" w:uiPriority="99" w:semiHidden="0" w:name="header"/>
-    <w:lsdException w:qFormat="1" w:uiPriority="99" w:semiHidden="0" w:name="footer"/>
-    <w:lsdException w:uiPriority="99" w:name="index heading"/>
-    <w:lsdException w:qFormat="1" w:uiPriority="35" w:name="caption"/>
-    <w:lsdException w:uiPriority="99" w:name="table of figures"/>
-    <w:lsdException w:uiPriority="99" w:name="envelope address"/>
-    <w:lsdException w:uiPriority="99" w:name="envelope return"/>
-    <w:lsdException w:uiPriority="99" w:name="footnote reference"/>
-    <w:lsdException w:qFormat="1" w:uiPriority="99" w:name="annotation reference"/>
-    <w:lsdException w:uiPriority="99" w:name="line number"/>
-    <w:lsdException w:uiPriority="99" w:name="page number"/>
-    <w:lsdException w:uiPriority="99" w:name="endnote reference"/>
-    <w:lsdException w:uiPriority="99" w:name="endnote text"/>
-    <w:lsdException w:uiPriority="99" w:name="table of authorities"/>
-    <w:lsdException w:uiPriority="99" w:name="macro"/>
-    <w:lsdException w:uiPriority="99" w:name="toa heading"/>
-    <w:lsdException w:uiPriority="99" w:name="List"/>
-    <w:lsdException w:uiPriority="99" w:name="List Bullet"/>
-    <w:lsdException w:uiPriority="99" w:name="List Number"/>
-    <w:lsdException w:uiPriority="99" w:name="List 2"/>
-    <w:lsdException w:uiPriority="99" w:name="List 3"/>
-    <w:lsdException w:uiPriority="99" w:name="List 4"/>
-    <w:lsdException w:uiPriority="99" w:name="List 5"/>
-    <w:lsdException w:uiPriority="99" w:name="List Bullet 2"/>
-    <w:lsdException w:uiPriority="99" w:name="List Bullet 3"/>
-    <w:lsdException w:uiPriority="99" w:name="List Bullet 4"/>
-    <w:lsdException w:uiPriority="99" w:name="List Bullet 5"/>
-    <w:lsdException w:uiPriority="99" w:name="List Number 2"/>
-    <w:lsdException w:uiPriority="99" w:name="List Number 3"/>
-    <w:lsdException w:uiPriority="99" w:name="List Number 4"/>
-    <w:lsdException w:uiPriority="99" w:name="List Number 5"/>
-    <w:lsdException w:qFormat="1" w:unhideWhenUsed="0" w:uiPriority="10" w:semiHidden="0" w:name="Title"/>
-    <w:lsdException w:uiPriority="99" w:name="Closing"/>
-    <w:lsdException w:uiPriority="99" w:name="Signature"/>
-    <w:lsdException w:qFormat="1" w:uiPriority="1" w:name="Default Paragraph Font"/>
-    <w:lsdException w:uiPriority="99" w:name="Body Text"/>
-    <w:lsdException w:uiPriority="99" w:name="Body Text Indent"/>
-    <w:lsdException w:uiPriority="99" w:name="List Continue"/>
-    <w:lsdException w:uiPriority="99" w:name="List Continue 2"/>
-    <w:lsdException w:uiPriority="99" w:name="List Continue 3"/>
-    <w:lsdException w:uiPriority="99" w:name="List Continue 4"/>
-    <w:lsdException w:uiPriority="99" w:name="List Continue 5"/>
-    <w:lsdException w:uiPriority="99" w:name="Message Header"/>
-    <w:lsdException w:qFormat="1" w:unhideWhenUsed="0" w:uiPriority="11" w:semiHidden="0" w:name="Subtitle"/>
-    <w:lsdException w:uiPriority="99" w:name="Salutation"/>
-    <w:lsdException w:uiPriority="99" w:name="Date"/>
-    <w:lsdException w:uiPriority="99" w:name="Body Text First Indent"/>
-    <w:lsdException w:uiPriority="99" w:name="Body Text First Indent 2"/>
-    <w:lsdException w:uiPriority="99" w:name="Note Heading"/>
-    <w:lsdException w:uiPriority="99" w:name="Body Text 2"/>
-    <w:lsdException w:uiPriority="99" w:name="Body Text 3"/>
-    <w:lsdException w:uiPriority="99" w:name="Body Text Indent 2"/>
-    <w:lsdException w:uiPriority="99" w:name="Body Text Indent 3"/>
-    <w:lsdException w:uiPriority="99" w:name="Block Text"/>
-    <w:lsdException w:qFormat="1" w:uiPriority="99" w:semiHidden="0" w:name="Hyperlink"/>
-    <w:lsdException w:qFormat="1" w:uiPriority="99" w:name="FollowedHyperlink"/>
-    <w:lsdException w:qFormat="1" w:unhideWhenUsed="0" w:uiPriority="22" w:semiHidden="0" w:name="Strong"/>
-    <w:lsdException w:qFormat="1" w:unhideWhenUsed="0" w:uiPriority="20" w:semiHidden="0" w:name="Emphasis"/>
-    <w:lsdException w:uiPriority="99" w:name="Document Map"/>
-    <w:lsdException w:qFormat="1" w:uiPriority="99" w:semiHidden="0" w:name="Plain Text"/>
-    <w:lsdException w:uiPriority="99" w:name="E-mail Signature"/>
-    <w:lsdException w:qFormat="1" w:uiPriority="99" w:name="Normal (Web)"/>
-    <w:lsdException w:uiPriority="99" w:name="HTML Acronym"/>
-    <w:lsdException w:uiPriority="99" w:name="HTML Address"/>
-    <w:lsdException w:uiPriority="99" w:name="HTML Cite"/>
-    <w:lsdException w:uiPriority="99" w:name="HTML Code"/>
-    <w:lsdException w:uiPriority="99" w:name="HTML Definition"/>
-    <w:lsdException w:uiPriority="99" w:name="HTML Keyboard"/>
-    <w:lsdException w:qFormat="1" w:uiPriority="99" w:semiHidden="0" w:name="HTML Preformatted"/>
-    <w:lsdException w:uiPriority="99" w:name="HTML Sample"/>
-    <w:lsdException w:uiPriority="99" w:name="HTML Typewriter"/>
-    <w:lsdException w:uiPriority="99" w:name="HTML Variable"/>
-    <w:lsdException w:qFormat="1" w:uiPriority="99" w:name="Normal Table"/>
-    <w:lsdException w:qFormat="1" w:uiPriority="99" w:name="annotation subject"/>
-    <w:lsdException w:uiPriority="99" w:name="Table Simple 1"/>
-    <w:lsdException w:uiPriority="99" w:name="Table Simple 2"/>
-    <w:lsdException w:uiPriority="99" w:name="Table Simple 3"/>
-    <w:lsdException w:uiPriority="99" w:name="Table Classic 1"/>
-    <w:lsdException w:uiPriority="99" w:name="Table Classic 2"/>
-    <w:lsdException w:uiPriority="99" w:name="Table Classic 3"/>
-    <w:lsdException w:uiPriority="99" w:name="Table Classic 4"/>
-    <w:lsdException w:uiPriority="99" w:name="Table Colorful 1"/>
-    <w:lsdException w:uiPriority="99" w:name="Table Colorful 2"/>
-    <w:lsdException w:uiPriority="99" w:name="Table Colorful 3"/>
-    <w:lsdException w:uiPriority="99" w:name="Table Columns 1"/>
-    <w:lsdException w:uiPriority="99" w:name="Table Columns 2"/>
-    <w:lsdException w:uiPriority="99" w:name="Table Columns 3"/>
-    <w:lsdException w:uiPriority="99" w:name="Table Columns 4"/>
-    <w:lsdException w:uiPriority="99" w:name="Table Columns 5"/>
-    <w:lsdException w:uiPriority="99" w:name="Table Grid 1"/>
-    <w:lsdException w:uiPriority="99" w:name="Table Grid 2"/>
-    <w:lsdException w:uiPriority="99" w:name="Table Grid 3"/>
-    <w:lsdException w:uiPriority="99" w:name="Table Grid 4"/>
-    <w:lsdException w:uiPriority="99" w:name="Table Grid 5"/>
-    <w:lsdException w:uiPriority="99" w:name="Table Grid 6"/>
-    <w:lsdException w:uiPriority="99" w:name="Table Grid 7"/>
-    <w:lsdException w:uiPriority="99" w:name="Table Grid 8"/>
-    <w:lsdException w:uiPriority="99" w:name="Table List 1"/>
-    <w:lsdException w:uiPriority="99" w:name="Table List 2"/>
-    <w:lsdException w:uiPriority="99" w:name="Table List 3"/>
-    <w:lsdException w:uiPriority="99" w:name="Table List 4"/>
-    <w:lsdException w:uiPriority="99" w:name="Table List 5"/>
-    <w:lsdException w:uiPriority="99" w:name="Table List 6"/>
-    <w:lsdException w:uiPriority="99" w:name="Table List 7"/>
-    <w:lsdException w:uiPriority="99" w:name="Table List 8"/>
-    <w:lsdException w:uiPriority="99" w:name="Table 3D effects 1"/>
-    <w:lsdException w:uiPriority="99" w:name="Table 3D effects 2"/>
-    <w:lsdException w:uiPriority="99" w:name="Table 3D effects 3"/>
-    <w:lsdException w:uiPriority="99" w:name="Table Contemporary"/>
-    <w:lsdException w:uiPriority="99" w:name="Table Elegant"/>
-    <w:lsdException w:uiPriority="99" w:name="Table Professional"/>
-    <w:lsdException w:uiPriority="99" w:name="Table Subtle 1"/>
-    <w:lsdException w:uiPriority="99" w:name="Table Subtle 2"/>
-    <w:lsdException w:uiPriority="99" w:name="Table Web 1"/>
-    <w:lsdException w:uiPriority="99" w:name="Table Web 2"/>
-    <w:lsdException w:uiPriority="99" w:name="Table Web 3"/>
-    <w:lsdException w:qFormat="1" w:uiPriority="99" w:name="Balloon Text"/>
-    <w:lsdException w:qFormat="1" w:unhideWhenUsed="0" w:uiPriority="39" w:semiHidden="0" w:name="Table Grid"/>
-    <w:lsdException w:uiPriority="99" w:name="Table Theme"/>
-    <w:lsdException w:unhideWhenUsed="0" w:uiPriority="60" w:semiHidden="0" w:name="Light Shading"/>
-    <w:lsdException w:unhideWhenUsed="0" w:uiPriority="61" w:semiHidden="0" w:name="Light List"/>
-    <w:lsdException w:unhideWhenUsed="0" w:uiPriority="62" w:semiHidden="0" w:name="Light Grid"/>
-    <w:lsdException w:unhideWhenUsed="0" w:uiPriority="63" w:semiHidden="0" w:name="Medium Shading 1"/>
-    <w:lsdException w:unhideWhenUsed="0" w:uiPriority="64" w:semiHidden="0" w:name="Medium Shading 2"/>
-    <w:lsdException w:unhideWhenUsed="0" w:uiPriority="65" w:semiHidden="0" w:name="Medium List 1"/>
-    <w:lsdException w:unhideWhenUsed="0" w:uiPriority="66" w:semiHidden="0" w:name="Medium List 2"/>
-    <w:lsdException w:unhideWhenUsed="0" w:uiPriority="67" w:semiHidden="0" w:name="Medium Grid 1"/>
-    <w:lsdException w:unhideWhenUsed="0" w:uiPriority="68" w:semiHidden="0" w:name="Medium Grid 2"/>
-    <w:lsdException w:unhideWhenUsed="0" w:uiPriority="69" w:semiHidden="0" w:name="Medium Grid 3"/>
-    <w:lsdException w:unhideWhenUsed="0" w:uiPriority="70" w:semiHidden="0" w:name="Dark List"/>
-    <w:lsdException w:unhideWhenUsed="0" w:uiPriority="71" w:semiHidden="0" w:name="Colorful Shading"/>
-    <w:lsdException w:unhideWhenUsed="0" w:uiPriority="72" w:semiHidden="0" w:name="Colorful List"/>
-    <w:lsdException w:unhideWhenUsed="0" w:uiPriority="73" w:semiHidden="0" w:name="Colorful Grid"/>
-    <w:lsdException w:unhideWhenUsed="0" w:uiPriority="60" w:semiHidden="0" w:name="Light Shading Accent 1"/>
-    <w:lsdException w:qFormat="1" w:unhideWhenUsed="0" w:uiPriority="61" w:semiHidden="0" w:name="Light List Accent 1"/>
-    <w:lsdException w:unhideWhenUsed="0" w:uiPriority="62" w:semiHidden="0" w:name="Light Grid Accent 1"/>
-    <w:lsdException w:unhideWhenUsed="0" w:uiPriority="63" w:semiHidden="0" w:name="Medium Shading 1 Accent 1"/>
-    <w:lsdException w:unhideWhenUsed="0" w:uiPriority="64" w:semiHidden="0" w:name="Medium Shading 2 Accent 1"/>
-    <w:lsdException w:unhideWhenUsed="0" w:uiPriority="65" w:semiHidden="0" w:name="Medium List 1 Accent 1"/>
-    <w:lsdException w:qFormat="1" w:unhideWhenUsed="0" w:uiPriority="34" w:semiHidden="0" w:name="List Paragraph"/>
-    <w:lsdException w:unhideWhenUsed="0" w:uiPriority="66" w:semiHidden="0" w:name="Medium List 2 Accent 1"/>
-    <w:lsdException w:unhideWhenUsed="0" w:uiPriority="67" w:semiHidden="0" w:name="Medium Grid 1 Accent 1"/>
-    <w:lsdException w:unhideWhenUsed="0" w:uiPriority="68" w:semiHidden="0" w:name="Medium Grid 2 Accent 1"/>
-    <w:lsdException w:unhideWhenUsed="0" w:uiPriority="69" w:semiHidden="0" w:name="Medium Grid 3 Accent 1"/>
-    <w:lsdException w:unhideWhenUsed="0" w:uiPriority="70" w:semiHidden="0" w:name="Dark List Accent 1"/>
-    <w:lsdException w:unhideWhenUsed="0" w:uiPriority="71" w:semiHidden="0" w:name="Colorful Shading Accent 1"/>
-    <w:lsdException w:unhideWhenUsed="0" w:uiPriority="72" w:semiHidden="0" w:name="Colorful List Accent 1"/>
-    <w:lsdException w:unhideWhenUsed="0" w:uiPriority="73" w:semiHidden="0" w:name="Colorful Grid Accent 1"/>
-    <w:lsdException w:unhideWhenUsed="0" w:uiPriority="60" w:semiHidden="0" w:name="Light Shading Accent 2"/>
-    <w:lsdException w:unhideWhenUsed="0" w:uiPriority="61" w:semiHidden="0" w:name="Light List Accent 2"/>
-    <w:lsdException w:unhideWhenUsed="0" w:uiPriority="62" w:semiHidden="0" w:name="Light Grid Accent 2"/>
-    <w:lsdException w:unhideWhenUsed="0" w:uiPriority="63" w:semiHidden="0" w:name="Medium Shading 1 Accent 2"/>
-    <w:lsdException w:unhideWhenUsed="0" w:uiPriority="64" w:semiHidden="0" w:name="Medium Shading 2 Accent 2"/>
-    <w:lsdException w:unhideWhenUsed="0" w:uiPriority="65" w:semiHidden="0" w:name="Medium List 1 Accent 2"/>
-    <w:lsdException w:unhideWhenUsed="0" w:uiPriority="66" w:semiHidden="0" w:name="Medium List 2 Accent 2"/>
-    <w:lsdException w:unhideWhenUsed="0" w:uiPriority="67" w:semiHidden="0" w:name="Medium Grid 1 Accent 2"/>
-    <w:lsdException w:unhideWhenUsed="0" w:uiPriority="68" w:semiHidden="0" w:name="Medium Grid 2 Accent 2"/>
-    <w:lsdException w:unhideWhenUsed="0" w:uiPriority="69" w:semiHidden="0" w:name="Medium Grid 3 Accent 2"/>
-    <w:lsdException w:unhideWhenUsed="0" w:uiPriority="70" w:semiHidden="0" w:name="Dark List Accent 2"/>
-    <w:lsdException w:unhideWhenUsed="0" w:uiPriority="71" w:semiHidden="0" w:name="Colorful Shading Accent 2"/>
-    <w:lsdException w:unhideWhenUsed="0" w:uiPriority="72" w:semiHidden="0" w:name="Colorful List Accent 2"/>
-    <w:lsdException w:unhideWhenUsed="0" w:uiPriority="73" w:semiHidden="0" w:name="Colorful Grid Accent 2"/>
-    <w:lsdException w:unhideWhenUsed="0" w:uiPriority="60" w:semiHidden="0" w:name="Light Shading Accent 3"/>
-    <w:lsdException w:unhideWhenUsed="0" w:uiPriority="61" w:semiHidden="0" w:name="Light List Accent 3"/>
-    <w:lsdException w:unhideWhenUsed="0" w:uiPriority="62" w:semiHidden="0" w:name="Light Grid Accent 3"/>
-    <w:lsdException w:unhideWhenUsed="0" w:uiPriority="63" w:semiHidden="0" w:name="Medium Shading 1 Accent 3"/>
-    <w:lsdException w:unhideWhenUsed="0" w:uiPriority="64" w:semiHidden="0" w:name="Medium Shading 2 Accent 3"/>
-    <w:lsdException w:unhideWhenUsed="0" w:uiPriority="65" w:semiHidden="0" w:name="Medium List 1 Accent 3"/>
-    <w:lsdException w:unhideWhenUsed="0" w:uiPriority="66" w:semiHidden="0" w:name="Medium List 2 Accent 3"/>
-    <w:lsdException w:unhideWhenUsed="0" w:uiPriority="67" w:semiHidden="0" w:name="Medium Grid 1 Accent 3"/>
-    <w:lsdException w:unhideWhenUsed="0" w:uiPriority="68" w:semiHidden="0" w:name="Medium Grid 2 Accent 3"/>
-    <w:lsdException w:unhideWhenUsed="0" w:uiPriority="69" w:semiHidden="0" w:name="Medium Grid 3 Accent 3"/>
-    <w:lsdException w:unhideWhenUsed="0" w:uiPriority="70" w:semiHidden="0" w:name="Dark List Accent 3"/>
-    <w:lsdException w:unhideWhenUsed="0" w:uiPriority="71" w:semiHidden="0" w:name="Colorful Shading Accent 3"/>
-    <w:lsdException w:unhideWhenUsed="0" w:uiPriority="72" w:semiHidden="0" w:name="Colorful List Accent 3"/>
-    <w:lsdException w:unhideWhenUsed="0" w:uiPriority="73" w:semiHidden="0" w:name="Colorful Grid Accent 3"/>
-    <w:lsdException w:unhideWhenUsed="0" w:uiPriority="60" w:semiHidden="0" w:name="Light Shading Accent 4"/>
-    <w:lsdException w:unhideWhenUsed="0" w:uiPriority="61" w:semiHidden="0" w:name="Light List Accent 4"/>
-    <w:lsdException w:unhideWhenUsed="0" w:uiPriority="62" w:semiHidden="0" w:name="Light Grid Accent 4"/>
-    <w:lsdException w:unhideWhenUsed="0" w:uiPriority="63" w:semiHidden="0" w:name="Medium Shading 1 Accent 4"/>
-    <w:lsdException w:unhideWhenUsed="0" w:uiPriority="64" w:semiHidden="0" w:name="Medium Shading 2 Accent 4"/>
-    <w:lsdException w:unhideWhenUsed="0" w:uiPriority="65" w:semiHidden="0" w:name="Medium List 1 Accent 4"/>
-    <w:lsdException w:unhideWhenUsed="0" w:uiPriority="66" w:semiHidden="0" w:name="Medium List 2 Accent 4"/>
-    <w:lsdException w:unhideWhenUsed="0" w:uiPriority="67" w:semiHidden="0" w:name="Medium Grid 1 Accent 4"/>
-    <w:lsdException w:unhideWhenUsed="0" w:uiPriority="68" w:semiHidden="0" w:name="Medium Grid 2 Accent 4"/>
-    <w:lsdException w:unhideWhenUsed="0" w:uiPriority="69" w:semiHidden="0" w:name="Medium Grid 3 Accent 4"/>
-    <w:lsdException w:unhideWhenUsed="0" w:uiPriority="70" w:semiHidden="0" w:name="Dark List Accent 4"/>
-    <w:lsdException w:unhideWhenUsed="0" w:uiPriority="71" w:semiHidden="0" w:name="Colorful Shading Accent 4"/>
-    <w:lsdException w:unhideWhenUsed="0" w:uiPriority="72" w:semiHidden="0" w:name="Colorful List Accent 4"/>
-    <w:lsdException w:unhideWhenUsed="0" w:uiPriority="73" w:semiHidden="0" w:name="Colorful Grid Accent 4"/>
-    <w:lsdException w:unhideWhenUsed="0" w:uiPriority="60" w:semiHidden="0" w:name="Light Shading Accent 5"/>
-    <w:lsdException w:unhideWhenUsed="0" w:uiPriority="61" w:semiHidden="0" w:name="Light List Accent 5"/>
-    <w:lsdException w:unhideWhenUsed="0" w:uiPriority="62" w:semiHidden="0" w:name="Light Grid Accent 5"/>
-    <w:lsdException w:unhideWhenUsed="0" w:uiPriority="63" w:semiHidden="0" w:name="Medium Shading 1 Accent 5"/>
-    <w:lsdException w:unhideWhenUsed="0" w:uiPriority="64" w:semiHidden="0" w:name="Medium Shading 2 Accent 5"/>
-    <w:lsdException w:unhideWhenUsed="0" w:uiPriority="65" w:semiHidden="0" w:name="Medium List 1 Accent 5"/>
-    <w:lsdException w:unhideWhenUsed="0" w:uiPriority="66" w:semiHidden="0" w:name="Medium List 2 Accent 5"/>
-    <w:lsdException w:unhideWhenUsed="0" w:uiPriority="67" w:semiHidden="0" w:name="Medium Grid 1 Accent 5"/>
-    <w:lsdException w:unhideWhenUsed="0" w:uiPriority="68" w:semiHidden="0" w:name="Medium Grid 2 Accent 5"/>
-    <w:lsdException w:unhideWhenUsed="0" w:uiPriority="69" w:semiHidden="0" w:name="Medium Grid 3 Accent 5"/>
-    <w:lsdException w:unhideWhenUsed="0" w:uiPriority="70" w:semiHidden="0" w:name="Dark List Accent 5"/>
-    <w:lsdException w:unhideWhenUsed="0" w:uiPriority="71" w:semiHidden="0" w:name="Colorful Shading Accent 5"/>
-    <w:lsdException w:unhideWhenUsed="0" w:uiPriority="72" w:semiHidden="0" w:name="Colorful List Accent 5"/>
-    <w:lsdException w:unhideWhenUsed="0" w:uiPriority="73" w:semiHidden="0" w:name="Colorful Grid Accent 5"/>
-    <w:lsdException w:unhideWhenUsed="0" w:uiPriority="60" w:semiHidden="0" w:name="Light Shading Accent 6"/>
-    <w:lsdException w:unhideWhenUsed="0" w:uiPriority="61" w:semiHidden="0" w:name="Light List Accent 6"/>
-    <w:lsdException w:unhideWhenUsed="0" w:uiPriority="62" w:semiHidden="0" w:name="Light Grid Accent 6"/>
-    <w:lsdException w:unhideWhenUsed="0" w:uiPriority="63" w:semiHidden="0" w:name="Medium Shading 1 Accent 6"/>
-    <w:lsdException w:unhideWhenUsed="0" w:uiPriority="64" w:semiHidden="0" w:name="Medium Shading 2 Accent 6"/>
-    <w:lsdException w:unhideWhenUsed="0" w:uiPriority="65" w:semiHidden="0" w:name="Medium List 1 Accent 6"/>
-    <w:lsdException w:unhideWhenUsed="0" w:uiPriority="66" w:semiHidden="0" w:name="Medium List 2 Accent 6"/>
-    <w:lsdException w:unhideWhenUsed="0" w:uiPriority="67" w:semiHidden="0" w:name="Medium Grid 1 Accent 6"/>
-    <w:lsdException w:unhideWhenUsed="0" w:uiPriority="68" w:semiHidden="0" w:name="Medium Grid 2 Accent 6"/>
-    <w:lsdException w:unhideWhenUsed="0" w:uiPriority="69" w:semiHidden="0" w:name="Medium Grid 3 Accent 6"/>
-    <w:lsdException w:unhideWhenUsed="0" w:uiPriority="70" w:semiHidden="0" w:name="Dark List Accent 6"/>
-    <w:lsdException w:unhideWhenUsed="0" w:uiPriority="71" w:semiHidden="0" w:name="Colorful Shading Accent 6"/>
-    <w:lsdException w:unhideWhenUsed="0" w:uiPriority="72" w:semiHidden="0" w:name="Colorful List Accent 6"/>
-    <w:lsdException w:unhideWhenUsed="0" w:uiPriority="73" w:semiHidden="0" w:name="Colorful Grid Accent 6"/>
+  <w:latentStyles w:defLockedState="0" w:defUIPriority="99" w:defSemiHidden="0" w:defUnhideWhenUsed="0" w:defQFormat="0" w:count="371">
+    <w:lsdException w:name="Normal" w:uiPriority="0" w:qFormat="1"/>
+    <w:lsdException w:name="heading 1" w:uiPriority="9" w:qFormat="1"/>
+    <w:lsdException w:name="heading 2" w:semiHidden="1" w:uiPriority="9" w:unhideWhenUsed="1" w:qFormat="1"/>
+    <w:lsdException w:name="heading 3" w:uiPriority="0" w:unhideWhenUsed="1" w:qFormat="1"/>
+    <w:lsdException w:name="heading 4" w:semiHidden="1" w:uiPriority="9" w:unhideWhenUsed="1" w:qFormat="1"/>
+    <w:lsdException w:name="heading 5" w:semiHidden="1" w:uiPriority="9" w:unhideWhenUsed="1" w:qFormat="1"/>
+    <w:lsdException w:name="heading 6" w:semiHidden="1" w:uiPriority="9" w:unhideWhenUsed="1" w:qFormat="1"/>
+    <w:lsdException w:name="heading 7" w:uiPriority="0" w:unhideWhenUsed="1" w:qFormat="1"/>
+    <w:lsdException w:name="heading 8" w:semiHidden="1" w:uiPriority="9" w:unhideWhenUsed="1" w:qFormat="1"/>
+    <w:lsdException w:name="heading 9" w:semiHidden="1" w:uiPriority="9" w:unhideWhenUsed="1" w:qFormat="1"/>
+    <w:lsdException w:name="index 1" w:semiHidden="1" w:unhideWhenUsed="1"/>
+    <w:lsdException w:name="index 2" w:semiHidden="1" w:unhideWhenUsed="1"/>
+    <w:lsdException w:name="index 3" w:semiHidden="1" w:unhideWhenUsed="1"/>
+    <w:lsdException w:name="index 4" w:semiHidden="1" w:unhideWhenUsed="1"/>
+    <w:lsdException w:name="index 5" w:semiHidden="1" w:unhideWhenUsed="1"/>
+    <w:lsdException w:name="index 6" w:semiHidden="1" w:unhideWhenUsed="1"/>
+    <w:lsdException w:name="index 7" w:semiHidden="1" w:unhideWhenUsed="1"/>
+    <w:lsdException w:name="index 8" w:semiHidden="1" w:unhideWhenUsed="1"/>
+    <w:lsdException w:name="index 9" w:semiHidden="1" w:unhideWhenUsed="1"/>
+    <w:lsdException w:name="toc 1" w:semiHidden="1" w:uiPriority="39" w:unhideWhenUsed="1"/>
+    <w:lsdException w:name="toc 2" w:semiHidden="1" w:uiPriority="39" w:unhideWhenUsed="1"/>
+    <w:lsdException w:name="toc 3" w:semiHidden="1" w:uiPriority="39" w:unhideWhenUsed="1"/>
+    <w:lsdException w:name="toc 4" w:semiHidden="1" w:uiPriority="39" w:unhideWhenUsed="1"/>
+    <w:lsdException w:name="toc 5" w:semiHidden="1" w:uiPriority="39" w:unhideWhenUsed="1"/>
+    <w:lsdException w:name="toc 6" w:semiHidden="1" w:uiPriority="39" w:unhideWhenUsed="1"/>
+    <w:lsdException w:name="toc 7" w:semiHidden="1" w:uiPriority="39" w:unhideWhenUsed="1"/>
+    <w:lsdException w:name="toc 8" w:semiHidden="1" w:uiPriority="39" w:unhideWhenUsed="1"/>
+    <w:lsdException w:name="toc 9" w:semiHidden="1" w:uiPriority="39" w:unhideWhenUsed="1"/>
+    <w:lsdException w:name="Normal Indent" w:semiHidden="1" w:unhideWhenUsed="1"/>
+    <w:lsdException w:name="footnote text" w:semiHidden="1" w:unhideWhenUsed="1"/>
+    <w:lsdException w:name="annotation text" w:semiHidden="1" w:unhideWhenUsed="1" w:qFormat="1"/>
+    <w:lsdException w:name="header" w:unhideWhenUsed="1" w:qFormat="1"/>
+    <w:lsdException w:name="footer" w:unhideWhenUsed="1" w:qFormat="1"/>
+    <w:lsdException w:name="index heading" w:semiHidden="1" w:unhideWhenUsed="1"/>
+    <w:lsdException w:name="caption" w:semiHidden="1" w:uiPriority="35" w:unhideWhenUsed="1" w:qFormat="1"/>
+    <w:lsdException w:name="table of figures" w:semiHidden="1" w:unhideWhenUsed="1"/>
+    <w:lsdException w:name="envelope address" w:semiHidden="1" w:unhideWhenUsed="1"/>
+    <w:lsdException w:name="envelope return" w:semiHidden="1" w:unhideWhenUsed="1"/>
+    <w:lsdException w:name="footnote reference" w:semiHidden="1" w:unhideWhenUsed="1"/>
+    <w:lsdException w:name="annotation reference" w:semiHidden="1" w:unhideWhenUsed="1" w:qFormat="1"/>
+    <w:lsdException w:name="line number" w:semiHidden="1" w:unhideWhenUsed="1"/>
+    <w:lsdException w:name="page number" w:semiHidden="1" w:unhideWhenUsed="1"/>
+    <w:lsdException w:name="endnote reference" w:semiHidden="1" w:unhideWhenUsed="1"/>
+    <w:lsdException w:name="endnote text" w:semiHidden="1" w:unhideWhenUsed="1"/>
+    <w:lsdException w:name="table of authorities" w:semiHidden="1" w:unhideWhenUsed="1"/>
+    <w:lsdException w:name="macro" w:semiHidden="1" w:unhideWhenUsed="1"/>
+    <w:lsdException w:name="toa heading" w:semiHidden="1" w:unhideWhenUsed="1"/>
+    <w:lsdException w:name="List" w:semiHidden="1" w:unhideWhenUsed="1"/>
+    <w:lsdException w:name="List Bullet" w:semiHidden="1" w:unhideWhenUsed="1"/>
+    <w:lsdException w:name="List Number" w:semiHidden="1" w:unhideWhenUsed="1"/>
+    <w:lsdException w:name="List 2" w:semiHidden="1" w:unhideWhenUsed="1"/>
+    <w:lsdException w:name="List 3" w:semiHidden="1" w:unhideWhenUsed="1"/>
+    <w:lsdException w:name="List 4" w:semiHidden="1" w:unhideWhenUsed="1"/>
+    <w:lsdException w:name="List 5" w:semiHidden="1" w:unhideWhenUsed="1"/>
+    <w:lsdException w:name="List Bullet 2" w:semiHidden="1" w:unhideWhenUsed="1"/>
+    <w:lsdException w:name="List Bullet 3" w:semiHidden="1" w:unhideWhenUsed="1"/>
+    <w:lsdException w:name="List Bullet 4" w:semiHidden="1" w:unhideWhenUsed="1"/>
+    <w:lsdException w:name="List Bullet 5" w:semiHidden="1" w:unhideWhenUsed="1"/>
+    <w:lsdException w:name="List Number 2" w:semiHidden="1" w:unhideWhenUsed="1"/>
+    <w:lsdException w:name="List Number 3" w:semiHidden="1" w:unhideWhenUsed="1"/>
+    <w:lsdException w:name="List Number 4" w:semiHidden="1" w:unhideWhenUsed="1"/>
+    <w:lsdException w:name="List Number 5" w:semiHidden="1" w:unhideWhenUsed="1"/>
+    <w:lsdException w:name="Title" w:uiPriority="10" w:qFormat="1"/>
+    <w:lsdException w:name="Closing" w:semiHidden="1" w:unhideWhenUsed="1"/>
+    <w:lsdException w:name="Signature" w:semiHidden="1" w:unhideWhenUsed="1"/>
+    <w:lsdException w:name="Default Paragraph Font" w:semiHidden="1" w:uiPriority="1" w:unhideWhenUsed="1" w:qFormat="1"/>
+    <w:lsdException w:name="Body Text" w:semiHidden="1" w:unhideWhenUsed="1"/>
+    <w:lsdException w:name="Body Text Indent" w:semiHidden="1" w:unhideWhenUsed="1"/>
+    <w:lsdException w:name="List Continue" w:semiHidden="1" w:unhideWhenUsed="1"/>
+    <w:lsdException w:name="List Continue 2" w:semiHidden="1" w:unhideWhenUsed="1"/>
+    <w:lsdException w:name="List Continue 3" w:semiHidden="1" w:unhideWhenUsed="1"/>
+    <w:lsdException w:name="List Continue 4" w:semiHidden="1" w:unhideWhenUsed="1"/>
+    <w:lsdException w:name="List Continue 5" w:semiHidden="1" w:unhideWhenUsed="1"/>
+    <w:lsdException w:name="Message Header" w:semiHidden="1" w:unhideWhenUsed="1"/>
+    <w:lsdException w:name="Subtitle" w:uiPriority="11" w:qFormat="1"/>
+    <w:lsdException w:name="Salutation" w:semiHidden="1" w:unhideWhenUsed="1"/>
+    <w:lsdException w:name="Date" w:semiHidden="1" w:unhideWhenUsed="1"/>
+    <w:lsdException w:name="Body Text First Indent" w:semiHidden="1" w:unhideWhenUsed="1"/>
+    <w:lsdException w:name="Body Text First Indent 2" w:semiHidden="1" w:unhideWhenUsed="1"/>
+    <w:lsdException w:name="Note Heading" w:semiHidden="1" w:unhideWhenUsed="1"/>
+    <w:lsdException w:name="Body Text 2" w:semiHidden="1" w:unhideWhenUsed="1"/>
+    <w:lsdException w:name="Body Text 3" w:semiHidden="1" w:unhideWhenUsed="1"/>
+    <w:lsdException w:name="Body Text Indent 2" w:semiHidden="1" w:unhideWhenUsed="1"/>
+    <w:lsdException w:name="Body Text Indent 3" w:semiHidden="1" w:unhideWhenUsed="1"/>
+    <w:lsdException w:name="Block Text" w:semiHidden="1" w:unhideWhenUsed="1"/>
+    <w:lsdException w:name="Hyperlink" w:unhideWhenUsed="1" w:qFormat="1"/>
+    <w:lsdException w:name="FollowedHyperlink" w:semiHidden="1" w:unhideWhenUsed="1" w:qFormat="1"/>
+    <w:lsdException w:name="Strong" w:uiPriority="22" w:qFormat="1"/>
+    <w:lsdException w:name="Emphasis" w:uiPriority="20" w:qFormat="1"/>
+    <w:lsdException w:name="Document Map" w:semiHidden="1" w:unhideWhenUsed="1"/>
+    <w:lsdException w:name="Plain Text" w:unhideWhenUsed="1" w:qFormat="1"/>
+    <w:lsdException w:name="E-mail Signature" w:semiHidden="1" w:unhideWhenUsed="1"/>
+    <w:lsdException w:name="HTML Top of Form" w:semiHidden="1" w:unhideWhenUsed="1"/>
+    <w:lsdException w:name="HTML Bottom of Form" w:semiHidden="1" w:unhideWhenUsed="1"/>
+    <w:lsdException w:name="Normal (Web)" w:semiHidden="1" w:unhideWhenUsed="1" w:qFormat="1"/>
+    <w:lsdException w:name="HTML Acronym" w:semiHidden="1" w:unhideWhenUsed="1"/>
+    <w:lsdException w:name="HTML Address" w:semiHidden="1" w:unhideWhenUsed="1"/>
+    <w:lsdException w:name="HTML Cite" w:semiHidden="1" w:unhideWhenUsed="1"/>
+    <w:lsdException w:name="HTML Code" w:semiHidden="1" w:unhideWhenUsed="1"/>
+    <w:lsdException w:name="HTML Definition" w:semiHidden="1" w:unhideWhenUsed="1"/>
+    <w:lsdException w:name="HTML Keyboard" w:semiHidden="1" w:unhideWhenUsed="1"/>
+    <w:lsdException w:name="HTML Preformatted" w:unhideWhenUsed="1" w:qFormat="1"/>
+    <w:lsdException w:name="HTML Sample" w:semiHidden="1" w:unhideWhenUsed="1"/>
+    <w:lsdException w:name="HTML Typewriter" w:semiHidden="1" w:unhideWhenUsed="1"/>
+    <w:lsdException w:name="HTML Variable" w:semiHidden="1" w:unhideWhenUsed="1"/>
+    <w:lsdException w:name="Normal Table" w:semiHidden="1" w:unhideWhenUsed="1" w:qFormat="1"/>
+    <w:lsdException w:name="annotation subject" w:semiHidden="1" w:unhideWhenUsed="1" w:qFormat="1"/>
+    <w:lsdException w:name="No List" w:semiHidden="1" w:unhideWhenUsed="1"/>
+    <w:lsdException w:name="Outline List 1" w:semiHidden="1" w:unhideWhenUsed="1"/>
+    <w:lsdException w:name="Outline List 2" w:semiHidden="1" w:unhideWhenUsed="1"/>
+    <w:lsdException w:name="Outline List 3" w:semiHidden="1" w:unhideWhenUsed="1"/>
+    <w:lsdException w:name="Table Simple 1" w:semiHidden="1" w:unhideWhenUsed="1"/>
+    <w:lsdException w:name="Table Simple 2" w:semiHidden="1" w:unhideWhenUsed="1"/>
+    <w:lsdException w:name="Table Simple 3" w:semiHidden="1" w:unhideWhenUsed="1"/>
+    <w:lsdException w:name="Table Classic 1" w:semiHidden="1" w:unhideWhenUsed="1"/>
+    <w:lsdException w:name="Table Classic 2" w:semiHidden="1" w:unhideWhenUsed="1"/>
+    <w:lsdException w:name="Table Classic 3" w:semiHidden="1" w:unhideWhenUsed="1"/>
+    <w:lsdException w:name="Table Classic 4" w:semiHidden="1" w:unhideWhenUsed="1"/>
+    <w:lsdException w:name="Table Colorful 1" w:semiHidden="1" w:unhideWhenUsed="1"/>
+    <w:lsdException w:name="Table Colorful 2" w:semiHidden="1" w:unhideWhenUsed="1"/>
+    <w:lsdException w:name="Table Colorful 3" w:semiHidden="1" w:unhideWhenUsed="1"/>
+    <w:lsdException w:name="Table Columns 1" w:semiHidden="1" w:unhideWhenUsed="1"/>
+    <w:lsdException w:name="Table Columns 2" w:semiHidden="1" w:unhideWhenUsed="1"/>
+    <w:lsdException w:name="Table Columns 3" w:semiHidden="1" w:unhideWhenUsed="1"/>
+    <w:lsdException w:name="Table Columns 4" w:semiHidden="1" w:unhideWhenUsed="1"/>
+    <w:lsdException w:name="Table Columns 5" w:semiHidden="1" w:unhideWhenUsed="1"/>
+    <w:lsdException w:name="Table Grid 1" w:semiHidden="1" w:unhideWhenUsed="1"/>
+    <w:lsdException w:name="Table Grid 2" w:semiHidden="1" w:unhideWhenUsed="1"/>
+    <w:lsdException w:name="Table Grid 3" w:semiHidden="1" w:unhideWhenUsed="1"/>
+    <w:lsdException w:name="Table Grid 4" w:semiHidden="1" w:unhideWhenUsed="1"/>
+    <w:lsdException w:name="Table Grid 5" w:semiHidden="1" w:unhideWhenUsed="1"/>
+    <w:lsdException w:name="Table Grid 6" w:semiHidden="1" w:unhideWhenUsed="1"/>
+    <w:lsdException w:name="Table Grid 7" w:semiHidden="1" w:unhideWhenUsed="1"/>
+    <w:lsdException w:name="Table Grid 8" w:semiHidden="1" w:unhideWhenUsed="1"/>
+    <w:lsdException w:name="Table List 1" w:semiHidden="1" w:unhideWhenUsed="1"/>
+    <w:lsdException w:name="Table List 2" w:semiHidden="1" w:unhideWhenUsed="1"/>
+    <w:lsdException w:name="Table List 3" w:semiHidden="1" w:unhideWhenUsed="1"/>
+    <w:lsdException w:name="Table List 4" w:semiHidden="1" w:unhideWhenUsed="1"/>
+    <w:lsdException w:name="Table List 5" w:semiHidden="1" w:unhideWhenUsed="1"/>
+    <w:lsdException w:name="Table List 6" w:semiHidden="1" w:unhideWhenUsed="1"/>
+    <w:lsdException w:name="Table List 7" w:semiHidden="1" w:unhideWhenUsed="1"/>
+    <w:lsdException w:name="Table List 8" w:semiHidden="1" w:unhideWhenUsed="1"/>
+    <w:lsdException w:name="Table 3D effects 1" w:semiHidden="1" w:unhideWhenUsed="1"/>
+    <w:lsdException w:name="Table 3D effects 2" w:semiHidden="1" w:unhideWhenUsed="1"/>
+    <w:lsdException w:name="Table 3D effects 3" w:semiHidden="1" w:unhideWhenUsed="1"/>
+    <w:lsdException w:name="Table Contemporary" w:semiHidden="1" w:unhideWhenUsed="1"/>
+    <w:lsdException w:name="Table Elegant" w:semiHidden="1" w:unhideWhenUsed="1"/>
+    <w:lsdException w:name="Table Professional" w:semiHidden="1" w:unhideWhenUsed="1"/>
+    <w:lsdException w:name="Table Subtle 1" w:semiHidden="1" w:unhideWhenUsed="1"/>
+    <w:lsdException w:name="Table Subtle 2" w:semiHidden="1" w:unhideWhenUsed="1"/>
+    <w:lsdException w:name="Table Web 1" w:semiHidden="1" w:unhideWhenUsed="1"/>
+    <w:lsdException w:name="Table Web 2" w:semiHidden="1" w:unhideWhenUsed="1"/>
+    <w:lsdException w:name="Table Web 3" w:semiHidden="1" w:unhideWhenUsed="1"/>
+    <w:lsdException w:name="Balloon Text" w:semiHidden="1" w:unhideWhenUsed="1" w:qFormat="1"/>
+    <w:lsdException w:name="Table Grid" w:semiHidden="1" w:uiPriority="39" w:unhideWhenUsed="1" w:qFormat="1"/>
+    <w:lsdException w:name="Table Theme" w:semiHidden="1" w:unhideWhenUsed="1"/>
+    <w:lsdException w:name="Placeholder Text" w:semiHidden="1"/>
+    <w:lsdException w:name="Light Shading" w:uiPriority="60"/>
+    <w:lsdException w:name="Light List" w:uiPriority="61"/>
+    <w:lsdException w:name="Light Grid" w:uiPriority="62"/>
+    <w:lsdException w:name="Medium Shading 1" w:uiPriority="63"/>
+    <w:lsdException w:name="Medium Shading 2" w:uiPriority="64"/>
+    <w:lsdException w:name="Medium List 1" w:uiPriority="65"/>
+    <w:lsdException w:name="Medium List 2" w:uiPriority="66"/>
+    <w:lsdException w:name="Medium Grid 1" w:uiPriority="67"/>
+    <w:lsdException w:name="Medium Grid 2" w:uiPriority="68"/>
+    <w:lsdException w:name="Medium Grid 3" w:uiPriority="69"/>
+    <w:lsdException w:name="Dark List" w:uiPriority="70"/>
+    <w:lsdException w:name="Colorful Shading" w:uiPriority="71"/>
+    <w:lsdException w:name="Colorful List" w:uiPriority="72"/>
+    <w:lsdException w:name="Colorful Grid" w:uiPriority="73"/>
+    <w:lsdException w:name="Light Shading Accent 1" w:uiPriority="60"/>
+    <w:lsdException w:name="Light List Accent 1" w:uiPriority="61" w:qFormat="1"/>
+    <w:lsdException w:name="Light Grid Accent 1" w:uiPriority="62"/>
+    <w:lsdException w:name="Medium Shading 1 Accent 1" w:uiPriority="63"/>
+    <w:lsdException w:name="Medium Shading 2 Accent 1" w:uiPriority="64"/>
+    <w:lsdException w:name="Medium List 1 Accent 1" w:uiPriority="65"/>
+    <w:lsdException w:name="Revision" w:semiHidden="1"/>
+    <w:lsdException w:name="List Paragraph" w:uiPriority="34" w:qFormat="1"/>
+    <w:lsdException w:name="Medium List 2 Accent 1" w:uiPriority="66"/>
+    <w:lsdException w:name="Medium Grid 1 Accent 1" w:uiPriority="67"/>
+    <w:lsdException w:name="Medium Grid 2 Accent 1" w:uiPriority="68"/>
+    <w:lsdException w:name="Medium Grid 3 Accent 1" w:uiPriority="69"/>
+    <w:lsdException w:name="Dark List Accent 1" w:uiPriority="70"/>
+    <w:lsdException w:name="Colorful Shading Accent 1" w:uiPriority="71"/>
+    <w:lsdException w:name="Colorful List Accent 1" w:uiPriority="72"/>
+    <w:lsdException w:name="Colorful Grid Accent 1" w:uiPriority="73"/>
+    <w:lsdException w:name="Light Shading Accent 2" w:uiPriority="60"/>
+    <w:lsdException w:name="Light List Accent 2" w:uiPriority="61"/>
+    <w:lsdException w:name="Light Grid Accent 2" w:uiPriority="62"/>
+    <w:lsdException w:name="Medium Shading 1 Accent 2" w:uiPriority="63"/>
+    <w:lsdException w:name="Medium Shading 2 Accent 2" w:uiPriority="64"/>
+    <w:lsdException w:name="Medium List 1 Accent 2" w:uiPriority="65"/>
+    <w:lsdException w:name="Medium List 2 Accent 2" w:uiPriority="66"/>
+    <w:lsdException w:name="Medium Grid 1 Accent 2" w:uiPriority="67"/>
+    <w:lsdException w:name="Medium Grid 2 Accent 2" w:uiPriority="68"/>
+    <w:lsdException w:name="Medium Grid 3 Accent 2" w:uiPriority="69"/>
+    <w:lsdException w:name="Dark List Accent 2" w:uiPriority="70"/>
+    <w:lsdException w:name="Colorful Shading Accent 2" w:uiPriority="71"/>
+    <w:lsdException w:name="Colorful List Accent 2" w:uiPriority="72"/>
+    <w:lsdException w:name="Colorful Grid Accent 2" w:uiPriority="73"/>
+    <w:lsdException w:name="Light Shading Accent 3" w:uiPriority="60"/>
+    <w:lsdException w:name="Light List Accent 3" w:uiPriority="61"/>
+    <w:lsdException w:name="Light Grid Accent 3" w:uiPriority="62"/>
+    <w:lsdException w:name="Medium Shading 1 Accent 3" w:uiPriority="63"/>
+    <w:lsdException w:name="Medium Shading 2 Accent 3" w:uiPriority="64"/>
+    <w:lsdException w:name="Medium List 1 Accent 3" w:uiPriority="65"/>
+    <w:lsdException w:name="Medium List 2 Accent 3" w:uiPriority="66"/>
+    <w:lsdException w:name="Medium Grid 1 Accent 3" w:uiPriority="67"/>
+    <w:lsdException w:name="Medium Grid 2 Accent 3" w:uiPriority="68"/>
+    <w:lsdException w:name="Medium Grid 3 Accent 3" w:uiPriority="69"/>
+    <w:lsdException w:name="Dark List Accent 3" w:uiPriority="70"/>
+    <w:lsdException w:name="Colorful Shading Accent 3" w:uiPriority="71"/>
+    <w:lsdException w:name="Colorful List Accent 3" w:uiPriority="72"/>
+    <w:lsdException w:name="Colorful Grid Accent 3" w:uiPriority="73"/>
+    <w:lsdException w:name="Light Shading Accent 4" w:uiPriority="60"/>
+    <w:lsdException w:name="Light List Accent 4" w:uiPriority="61"/>
+    <w:lsdException w:name="Light Grid Accent 4" w:uiPriority="62"/>
+    <w:lsdException w:name="Medium Shading 1 Accent 4" w:uiPriority="63"/>
+    <w:lsdException w:name="Medium Shading 2 Accent 4" w:uiPriority="64"/>
+    <w:lsdException w:name="Medium List 1 Accent 4" w:uiPriority="65"/>
+    <w:lsdException w:name="Medium List 2 Accent 4" w:uiPriority="66"/>
+    <w:lsdException w:name="Medium Grid 1 Accent 4" w:uiPriority="67"/>
+    <w:lsdException w:name="Medium Grid 2 Accent 4" w:uiPriority="68"/>
+    <w:lsdException w:name="Medium Grid 3 Accent 4" w:uiPriority="69"/>
+    <w:lsdException w:name="Dark List Accent 4" w:uiPriority="70"/>
+    <w:lsdException w:name="Colorful Shading Accent 4" w:uiPriority="71"/>
+    <w:lsdException w:name="Colorful List Accent 4" w:uiPriority="72"/>
+    <w:lsdException w:name="Colorful Grid Accent 4" w:uiPriority="73"/>
+    <w:lsdException w:name="Light Shading Accent 5" w:uiPriority="60"/>
+    <w:lsdException w:name="Light List Accent 5" w:uiPriority="61"/>
+    <w:lsdException w:name="Light Grid Accent 5" w:uiPriority="62"/>
+    <w:lsdException w:name="Medium Shading 1 Accent 5" w:uiPriority="63"/>
+    <w:lsdException w:name="Medium Shading 2 Accent 5" w:uiPriority="64"/>
+    <w:lsdException w:name="Medium List 1 Accent 5" w:uiPriority="65"/>
+    <w:lsdException w:name="Medium List 2 Accent 5" w:uiPriority="66"/>
+    <w:lsdException w:name="Medium Grid 1 Accent 5" w:uiPriority="67"/>
+    <w:lsdException w:name="Medium Grid 2 Accent 5" w:uiPriority="68"/>
+    <w:lsdException w:name="Medium Grid 3 Accent 5" w:uiPriority="69"/>
+    <w:lsdException w:name="Dark List Accent 5" w:uiPriority="70"/>
+    <w:lsdException w:name="Colorful Shading Accent 5" w:uiPriority="71"/>
+    <w:lsdException w:name="Colorful List Accent 5" w:uiPriority="72"/>
+    <w:lsdException w:name="Colorful Grid Accent 5" w:uiPriority="73"/>
+    <w:lsdException w:name="Light Shading Accent 6" w:uiPriority="60"/>
+    <w:lsdException w:name="Light List Accent 6" w:uiPriority="61"/>
+    <w:lsdException w:name="Light Grid Accent 6" w:uiPriority="62"/>
+    <w:lsdException w:name="Medium Shading 1 Accent 6" w:uiPriority="63"/>
+    <w:lsdException w:name="Medium Shading 2 Accent 6" w:uiPriority="64"/>
+    <w:lsdException w:name="Medium List 1 Accent 6" w:uiPriority="65"/>
+    <w:lsdException w:name="Medium List 2 Accent 6" w:uiPriority="66"/>
+    <w:lsdException w:name="Medium Grid 1 Accent 6" w:uiPriority="67"/>
+    <w:lsdException w:name="Medium Grid 2 Accent 6" w:uiPriority="68"/>
+    <w:lsdException w:name="Medium Grid 3 Accent 6" w:uiPriority="69"/>
+    <w:lsdException w:name="Dark List Accent 6" w:uiPriority="70"/>
+    <w:lsdException w:name="Colorful Shading Accent 6" w:uiPriority="71"/>
+    <w:lsdException w:name="Colorful List Accent 6" w:uiPriority="72"/>
+    <w:lsdException w:name="Colorful Grid Accent 6" w:uiPriority="73"/>
+    <w:lsdException w:name="Subtle Emphasis" w:uiPriority="19" w:qFormat="1"/>
+    <w:lsdException w:name="Intense Emphasis" w:uiPriority="21" w:qFormat="1"/>
+    <w:lsdException w:name="Subtle Reference" w:uiPriority="31" w:qFormat="1"/>
+    <w:lsdException w:name="Intense Reference" w:uiPriority="32" w:qFormat="1"/>
+    <w:lsdException w:name="Book Title" w:uiPriority="33" w:qFormat="1"/>
+    <w:lsdException w:name="Bibliography" w:semiHidden="1" w:uiPriority="37" w:unhideWhenUsed="1"/>
+    <w:lsdException w:name="TOC Heading" w:semiHidden="1" w:uiPriority="39" w:unhideWhenUsed="1" w:qFormat="1"/>
+    <w:lsdException w:name="Plain Table 1" w:uiPriority="41"/>
+    <w:lsdException w:name="Plain Table 2" w:uiPriority="42"/>
+    <w:lsdException w:name="Plain Table 3" w:uiPriority="43"/>
+    <w:lsdException w:name="Plain Table 4" w:uiPriority="44"/>
+    <w:lsdException w:name="Plain Table 5" w:uiPriority="45"/>
+    <w:lsdException w:name="Grid Table Light" w:uiPriority="40"/>
+    <w:lsdException w:name="Grid Table 1 Light" w:uiPriority="46"/>
+    <w:lsdException w:name="Grid Table 2" w:uiPriority="47"/>
+    <w:lsdException w:name="Grid Table 3" w:uiPriority="48"/>
+    <w:lsdException w:name="Grid Table 4" w:uiPriority="49"/>
+    <w:lsdException w:name="Grid Table 5 Dark" w:uiPriority="50"/>
+    <w:lsdException w:name="Grid Table 6 Colorful" w:uiPriority="51"/>
+    <w:lsdException w:name="Grid Table 7 Colorful" w:uiPriority="52"/>
+    <w:lsdException w:name="Grid Table 1 Light Accent 1" w:uiPriority="46"/>
+    <w:lsdException w:name="Grid Table 2 Accent 1" w:uiPriority="47"/>
+    <w:lsdException w:name="Grid Table 3 Accent 1" w:uiPriority="48"/>
+    <w:lsdException w:name="Grid Table 4 Accent 1" w:uiPriority="49"/>
+    <w:lsdException w:name="Grid Table 5 Dark Accent 1" w:uiPriority="50"/>
+    <w:lsdException w:name="Grid Table 6 Colorful Accent 1" w:uiPriority="51"/>
+    <w:lsdException w:name="Grid Table 7 Colorful Accent 1" w:uiPriority="52"/>
+    <w:lsdException w:name="Grid Table 1 Light Accent 2" w:uiPriority="46"/>
+    <w:lsdException w:name="Grid Table 2 Accent 2" w:uiPriority="47"/>
+    <w:lsdException w:name="Grid Table 3 Accent 2" w:uiPriority="48"/>
+    <w:lsdException w:name="Grid Table 4 Accent 2" w:uiPriority="49"/>
+    <w:lsdException w:name="Grid Table 5 Dark Accent 2" w:uiPriority="50"/>
+    <w:lsdException w:name="Grid Table 6 Colorful Accent 2" w:uiPriority="51"/>
+    <w:lsdException w:name="Grid Table 7 Colorful Accent 2" w:uiPriority="52"/>
+    <w:lsdException w:name="Grid Table 1 Light Accent 3" w:uiPriority="46"/>
+    <w:lsdException w:name="Grid Table 2 Accent 3" w:uiPriority="47"/>
+    <w:lsdException w:name="Grid Table 3 Accent 3" w:uiPriority="48"/>
+    <w:lsdException w:name="Grid Table 4 Accent 3" w:uiPriority="49"/>
+    <w:lsdException w:name="Grid Table 5 Dark Accent 3" w:uiPriority="50"/>
+    <w:lsdException w:name="Grid Table 6 Colorful Accent 3" w:uiPriority="51"/>
+    <w:lsdException w:name="Grid Table 7 Colorful Accent 3" w:uiPriority="52"/>
+    <w:lsdException w:name="Grid Table 1 Light Accent 4" w:uiPriority="46"/>
+    <w:lsdException w:name="Grid Table 2 Accent 4" w:uiPriority="47"/>
+    <w:lsdException w:name="Grid Table 3 Accent 4" w:uiPriority="48"/>
+    <w:lsdException w:name="Grid Table 4 Accent 4" w:uiPriority="49"/>
+    <w:lsdException w:name="Grid Table 5 Dark Accent 4" w:uiPriority="50"/>
+    <w:lsdException w:name="Grid Table 6 Colorful Accent 4" w:uiPriority="51"/>
+    <w:lsdException w:name="Grid Table 7 Colorful Accent 4" w:uiPriority="52"/>
+    <w:lsdException w:name="Grid Table 1 Light Accent 5" w:uiPriority="46"/>
+    <w:lsdException w:name="Grid Table 2 Accent 5" w:uiPriority="47"/>
+    <w:lsdException w:name="Grid Table 3 Accent 5" w:uiPriority="48"/>
+    <w:lsdException w:name="Grid Table 4 Accent 5" w:uiPriority="49"/>
+    <w:lsdException w:name="Grid Table 5 Dark Accent 5" w:uiPriority="50"/>
+    <w:lsdException w:name="Grid Table 6 Colorful Accent 5" w:uiPriority="51"/>
+    <w:lsdException w:name="Grid Table 7 Colorful Accent 5" w:uiPriority="52"/>
+    <w:lsdException w:name="Grid Table 1 Light Accent 6" w:uiPriority="46"/>
+    <w:lsdException w:name="Grid Table 2 Accent 6" w:uiPriority="47"/>
+    <w:lsdException w:name="Grid Table 3 Accent 6" w:uiPriority="48"/>
+    <w:lsdException w:name="Grid Table 4 Accent 6" w:uiPriority="49"/>
+    <w:lsdException w:name="Grid Table 5 Dark Accent 6" w:uiPriority="50"/>
+    <w:lsdException w:name="Grid Table 6 Colorful Accent 6" w:uiPriority="51"/>
+    <w:lsdException w:name="Grid Table 7 Colorful Accent 6" w:uiPriority="52"/>
+    <w:lsdException w:name="List Table 1 Light" w:uiPriority="46"/>
+    <w:lsdException w:name="List Table 2" w:uiPriority="47"/>
+    <w:lsdException w:name="List Table 3" w:uiPriority="48"/>
+    <w:lsdException w:name="List Table 4" w:uiPriority="49"/>
+    <w:lsdException w:name="List Table 5 Dark" w:uiPriority="50"/>
+    <w:lsdException w:name="List Table 6 Colorful" w:uiPriority="51"/>
+    <w:lsdException w:name="List Table 7 Colorful" w:uiPriority="52"/>
+    <w:lsdException w:name="List Table 1 Light Accent 1" w:uiPriority="46"/>
+    <w:lsdException w:name="List Table 2 Accent 1" w:uiPriority="47"/>
+    <w:lsdException w:name="List Table 3 Accent 1" w:uiPriority="48"/>
+    <w:lsdException w:name="List Table 4 Accent 1" w:uiPriority="49"/>
+    <w:lsdException w:name="List Table 5 Dark Accent 1" w:uiPriority="50"/>
+    <w:lsdException w:name="List Table 6 Colorful Accent 1" w:uiPriority="51"/>
+    <w:lsdException w:name="List Table 7 Colorful Accent 1" w:uiPriority="52"/>
+    <w:lsdException w:name="List Table 1 Light Accent 2" w:uiPriority="46"/>
+    <w:lsdException w:name="List Table 2 Accent 2" w:uiPriority="47"/>
+    <w:lsdException w:name="List Table 3 Accent 2" w:uiPriority="48"/>
+    <w:lsdException w:name="List Table 4 Accent 2" w:uiPriority="49"/>
+    <w:lsdException w:name="List Table 5 Dark Accent 2" w:uiPriority="50"/>
+    <w:lsdException w:name="List Table 6 Colorful Accent 2" w:uiPriority="51"/>
+    <w:lsdException w:name="List Table 7 Colorful Accent 2" w:uiPriority="52"/>
+    <w:lsdException w:name="List Table 1 Light Accent 3" w:uiPriority="46"/>
+    <w:lsdException w:name="List Table 2 Accent 3" w:uiPriority="47"/>
+    <w:lsdException w:name="List Table 3 Accent 3" w:uiPriority="48"/>
+    <w:lsdException w:name="List Table 4 Accent 3" w:uiPriority="49"/>
+    <w:lsdException w:name="List Table 5 Dark Accent 3" w:uiPriority="50"/>
+    <w:lsdException w:name="List Table 6 Colorful Accent 3" w:uiPriority="51"/>
+    <w:lsdException w:name="List Table 7 Colorful Accent 3" w:uiPriority="52"/>
+    <w:lsdException w:name="List Table 1 Light Accent 4" w:uiPriority="46"/>
+    <w:lsdException w:name="List Table 2 Accent 4" w:uiPriority="47"/>
+    <w:lsdException w:name="List Table 3 Accent 4" w:uiPriority="48"/>
+    <w:lsdException w:name="List Table 4 Accent 4" w:uiPriority="49"/>
+    <w:lsdException w:name="List Table 5 Dark Accent 4" w:uiPriority="50"/>
+    <w:lsdException w:name="List Table 6 Colorful Accent 4" w:uiPriority="51"/>
+    <w:lsdException w:name="List Table 7 Colorful Accent 4" w:uiPriority="52"/>
+    <w:lsdException w:name="List Table 1 Light Accent 5" w:uiPriority="46"/>
+    <w:lsdException w:name="List Table 2 Accent 5" w:uiPriority="47"/>
+    <w:lsdException w:name="List Table 3 Accent 5" w:uiPriority="48"/>
+    <w:lsdException w:name="List Table 4 Accent 5" w:uiPriority="49"/>
+    <w:lsdException w:name="List Table 5 Dark Accent 5" w:uiPriority="50"/>
+    <w:lsdException w:name="List Table 6 Colorful Accent 5" w:uiPriority="51"/>
+    <w:lsdException w:name="List Table 7 Colorful Accent 5" w:uiPriority="52"/>
+    <w:lsdException w:name="List Table 1 Light Accent 6" w:uiPriority="46"/>
+    <w:lsdException w:name="List Table 2 Accent 6" w:uiPriority="47"/>
+    <w:lsdException w:name="List Table 3 Accent 6" w:uiPriority="48"/>
+    <w:lsdException w:name="List Table 4 Accent 6" w:uiPriority="49"/>
+    <w:lsdException w:name="List Table 5 Dark Accent 6" w:uiPriority="50"/>
+    <w:lsdException w:name="List Table 6 Colorful Accent 6" w:uiPriority="51"/>
+    <w:lsdException w:name="List Table 7 Colorful Accent 6" w:uiPriority="52"/>
   </w:latentStyles>
-  <w:style w:type="paragraph" w:default="1" w:styleId="1">
+  <w:style w:type="paragraph" w:default="1" w:styleId="a">
     <w:name w:val="Normal"/>
     <w:qFormat/>
-    <w:uiPriority w:val="0"/>
     <w:pPr>
       <w:spacing w:after="160" w:line="259" w:lineRule="auto"/>
     </w:pPr>
     <w:rPr>
-      <w:rFonts w:asciiTheme="minorHAnsi" w:hAnsiTheme="minorHAnsi" w:eastAsiaTheme="minorHAnsi" w:cstheme="minorBidi"/>
+      <w:rFonts w:asciiTheme="minorHAnsi" w:eastAsiaTheme="minorHAnsi" w:hAnsiTheme="minorHAnsi" w:cstheme="minorBidi"/>
       <w:sz w:val="22"/>
       <w:szCs w:val="22"/>
-      <w:lang w:val="en-US" w:eastAsia="en-US" w:bidi="ar-SA"/>
+      <w:lang w:eastAsia="en-US"/>
     </w:rPr>
   </w:style>
-  <w:style w:type="paragraph" w:styleId="2">
+  <w:style w:type="paragraph" w:styleId="1">
     <w:name w:val="heading 1"/>
-    <w:basedOn w:val="1"/>
-    <w:next w:val="1"/>
-    <w:link w:val="31"/>
+    <w:basedOn w:val="a"/>
+    <w:next w:val="a"/>
+    <w:link w:val="1Char"/>
+    <w:uiPriority w:val="9"/>
     <w:qFormat/>
-    <w:uiPriority w:val="9"/>
     <w:pPr>
       <w:keepNext/>
       <w:keepLines/>
@@ -5823,7 +5327,7 @@
       <w:outlineLvl w:val="0"/>
     </w:pPr>
     <w:rPr>
-      <w:rFonts w:ascii="Calibri Light" w:hAnsi="Calibri Light" w:eastAsia="宋体" w:cs="Times New Roman"/>
+      <w:rFonts w:ascii="Calibri Light" w:eastAsia="宋体" w:hAnsi="Calibri Light" w:cs="Times New Roman"/>
       <w:color w:val="2E75B5"/>
       <w:sz w:val="32"/>
       <w:szCs w:val="32"/>
@@ -5831,30 +5335,28 @@
   </w:style>
   <w:style w:type="paragraph" w:styleId="3">
     <w:name w:val="heading 3"/>
-    <w:basedOn w:val="1"/>
-    <w:next w:val="1"/>
+    <w:basedOn w:val="a"/>
+    <w:next w:val="a"/>
     <w:unhideWhenUsed/>
     <w:qFormat/>
-    <w:uiPriority w:val="0"/>
     <w:pPr>
       <w:spacing w:before="100" w:beforeAutospacing="1" w:after="100" w:afterAutospacing="1"/>
       <w:outlineLvl w:val="2"/>
     </w:pPr>
     <w:rPr>
-      <w:rFonts w:hint="eastAsia" w:ascii="宋体" w:hAnsi="宋体" w:eastAsia="宋体" w:cs="Times New Roman"/>
+      <w:rFonts w:ascii="宋体" w:eastAsia="宋体" w:hAnsi="宋体" w:cs="Times New Roman" w:hint="eastAsia"/>
       <w:b/>
       <w:sz w:val="27"/>
       <w:szCs w:val="27"/>
       <w:lang w:eastAsia="zh-CN"/>
     </w:rPr>
   </w:style>
-  <w:style w:type="paragraph" w:styleId="4">
+  <w:style w:type="paragraph" w:styleId="7">
     <w:name w:val="heading 7"/>
-    <w:basedOn w:val="1"/>
-    <w:next w:val="1"/>
+    <w:basedOn w:val="a"/>
+    <w:next w:val="a"/>
     <w:unhideWhenUsed/>
     <w:qFormat/>
-    <w:uiPriority w:val="0"/>
     <w:pPr>
       <w:keepNext/>
       <w:keepLines/>
@@ -5866,21 +5368,19 @@
       <w:sz w:val="24"/>
     </w:rPr>
   </w:style>
-  <w:style w:type="character" w:default="1" w:styleId="5">
+  <w:style w:type="character" w:default="1" w:styleId="a0">
     <w:name w:val="Default Paragraph Font"/>
+    <w:uiPriority w:val="1"/>
     <w:semiHidden/>
     <w:unhideWhenUsed/>
-    <w:qFormat/>
-    <w:uiPriority w:val="1"/>
   </w:style>
-  <w:style w:type="table" w:default="1" w:styleId="6">
+  <w:style w:type="table" w:default="1" w:styleId="a1">
     <w:name w:val="Normal Table"/>
+    <w:uiPriority w:val="99"/>
     <w:semiHidden/>
     <w:unhideWhenUsed/>
-    <w:qFormat/>
-    <w:uiPriority w:val="99"/>
     <w:tblPr>
-      <w:tblLayout w:type="fixed"/>
+      <w:tblInd w:w="0" w:type="dxa"/>
       <w:tblCellMar>
         <w:top w:w="0" w:type="dxa"/>
         <w:left w:w="108" w:type="dxa"/>
@@ -5889,14 +5389,20 @@
       </w:tblCellMar>
     </w:tblPr>
   </w:style>
-  <w:style w:type="paragraph" w:styleId="7">
+  <w:style w:type="numbering" w:default="1" w:styleId="a2">
+    <w:name w:val="No List"/>
+    <w:uiPriority w:val="99"/>
+    <w:semiHidden/>
+    <w:unhideWhenUsed/>
+  </w:style>
+  <w:style w:type="paragraph" w:styleId="a3">
     <w:name w:val="Balloon Text"/>
-    <w:basedOn w:val="1"/>
-    <w:link w:val="25"/>
+    <w:basedOn w:val="a"/>
+    <w:link w:val="Char"/>
+    <w:uiPriority w:val="99"/>
     <w:semiHidden/>
     <w:unhideWhenUsed/>
     <w:qFormat/>
-    <w:uiPriority w:val="99"/>
     <w:pPr>
       <w:spacing w:after="0" w:line="240" w:lineRule="auto"/>
     </w:pPr>
@@ -5906,26 +5412,26 @@
       <w:szCs w:val="18"/>
     </w:rPr>
   </w:style>
-  <w:style w:type="character" w:styleId="8">
+  <w:style w:type="character" w:styleId="a4">
     <w:name w:val="annotation reference"/>
-    <w:basedOn w:val="5"/>
+    <w:basedOn w:val="a0"/>
+    <w:uiPriority w:val="99"/>
     <w:semiHidden/>
     <w:unhideWhenUsed/>
     <w:qFormat/>
-    <w:uiPriority w:val="99"/>
     <w:rPr>
       <w:sz w:val="16"/>
       <w:szCs w:val="16"/>
     </w:rPr>
   </w:style>
-  <w:style w:type="paragraph" w:styleId="9">
+  <w:style w:type="paragraph" w:styleId="a5">
     <w:name w:val="annotation text"/>
-    <w:basedOn w:val="1"/>
-    <w:link w:val="23"/>
+    <w:basedOn w:val="a"/>
+    <w:link w:val="Char0"/>
+    <w:uiPriority w:val="99"/>
     <w:semiHidden/>
     <w:unhideWhenUsed/>
     <w:qFormat/>
-    <w:uiPriority w:val="99"/>
     <w:pPr>
       <w:spacing w:line="240" w:lineRule="auto"/>
     </w:pPr>
@@ -5934,44 +5440,39 @@
       <w:szCs w:val="20"/>
     </w:rPr>
   </w:style>
-  <w:style w:type="paragraph" w:styleId="10">
+  <w:style w:type="paragraph" w:styleId="a6">
     <w:name w:val="annotation subject"/>
-    <w:basedOn w:val="9"/>
-    <w:next w:val="9"/>
-    <w:link w:val="24"/>
+    <w:basedOn w:val="a5"/>
+    <w:next w:val="a5"/>
+    <w:link w:val="Char1"/>
+    <w:uiPriority w:val="99"/>
     <w:semiHidden/>
     <w:unhideWhenUsed/>
     <w:qFormat/>
-    <w:uiPriority w:val="99"/>
     <w:rPr>
       <w:b/>
       <w:bCs/>
     </w:rPr>
   </w:style>
-  <w:style w:type="character" w:styleId="11">
+  <w:style w:type="character" w:styleId="a7">
     <w:name w:val="FollowedHyperlink"/>
-    <w:basedOn w:val="5"/>
+    <w:basedOn w:val="a0"/>
+    <w:uiPriority w:val="99"/>
     <w:semiHidden/>
     <w:unhideWhenUsed/>
     <w:qFormat/>
-    <w:uiPriority w:val="99"/>
     <w:rPr>
       <w:color w:val="954F72" w:themeColor="followedHyperlink"/>
       <w:u w:val="single"/>
-      <w14:textFill>
-        <w14:solidFill>
-          <w14:schemeClr w14:val="folHlink"/>
-        </w14:solidFill>
-      </w14:textFill>
     </w:rPr>
   </w:style>
-  <w:style w:type="paragraph" w:styleId="12">
+  <w:style w:type="paragraph" w:styleId="a8">
     <w:name w:val="footer"/>
-    <w:basedOn w:val="1"/>
-    <w:link w:val="34"/>
+    <w:basedOn w:val="a"/>
+    <w:link w:val="Char2"/>
+    <w:uiPriority w:val="99"/>
     <w:unhideWhenUsed/>
     <w:qFormat/>
-    <w:uiPriority w:val="99"/>
     <w:pPr>
       <w:tabs>
         <w:tab w:val="center" w:pos="4153"/>
@@ -5985,13 +5486,13 @@
       <w:szCs w:val="18"/>
     </w:rPr>
   </w:style>
-  <w:style w:type="paragraph" w:styleId="13">
+  <w:style w:type="paragraph" w:styleId="a9">
     <w:name w:val="header"/>
-    <w:basedOn w:val="1"/>
-    <w:link w:val="33"/>
+    <w:basedOn w:val="a"/>
+    <w:link w:val="Char3"/>
+    <w:uiPriority w:val="99"/>
     <w:unhideWhenUsed/>
     <w:qFormat/>
-    <w:uiPriority w:val="99"/>
     <w:pPr>
       <w:tabs>
         <w:tab w:val="center" w:pos="4153"/>
@@ -6006,11 +5507,11 @@
       <w:szCs w:val="18"/>
     </w:rPr>
   </w:style>
-  <w:style w:type="paragraph" w:styleId="14">
+  <w:style w:type="paragraph" w:styleId="HTML">
     <w:name w:val="HTML Preformatted"/>
+    <w:uiPriority w:val="99"/>
     <w:unhideWhenUsed/>
     <w:qFormat/>
-    <w:uiPriority w:val="99"/>
     <w:pPr>
       <w:tabs>
         <w:tab w:val="left" w:pos="916"/>
@@ -6032,35 +5533,29 @@
       </w:tabs>
     </w:pPr>
     <w:rPr>
-      <w:rFonts w:ascii="宋体" w:hAnsi="宋体" w:eastAsia="宋体" w:cs="Times New Roman"/>
+      <w:rFonts w:ascii="宋体" w:hAnsi="宋体"/>
       <w:sz w:val="24"/>
       <w:szCs w:val="24"/>
-      <w:lang w:val="en-US" w:eastAsia="zh-CN" w:bidi="ar-SA"/>
     </w:rPr>
   </w:style>
-  <w:style w:type="character" w:styleId="15">
+  <w:style w:type="character" w:styleId="aa">
     <w:name w:val="Hyperlink"/>
-    <w:basedOn w:val="5"/>
+    <w:basedOn w:val="a0"/>
+    <w:uiPriority w:val="99"/>
     <w:unhideWhenUsed/>
     <w:qFormat/>
-    <w:uiPriority w:val="99"/>
     <w:rPr>
       <w:color w:val="0563C1" w:themeColor="hyperlink"/>
       <w:u w:val="single"/>
-      <w14:textFill>
-        <w14:solidFill>
-          <w14:schemeClr w14:val="hlink"/>
-        </w14:solidFill>
-      </w14:textFill>
     </w:rPr>
   </w:style>
-  <w:style w:type="paragraph" w:styleId="16">
+  <w:style w:type="paragraph" w:styleId="ab">
     <w:name w:val="Normal (Web)"/>
-    <w:basedOn w:val="1"/>
+    <w:basedOn w:val="a"/>
+    <w:uiPriority w:val="99"/>
     <w:semiHidden/>
     <w:unhideWhenUsed/>
     <w:qFormat/>
-    <w:uiPriority w:val="99"/>
     <w:pPr>
       <w:spacing w:beforeAutospacing="1" w:after="0" w:afterAutospacing="1"/>
     </w:pPr>
@@ -6070,13 +5565,13 @@
       <w:lang w:eastAsia="zh-CN"/>
     </w:rPr>
   </w:style>
-  <w:style w:type="paragraph" w:styleId="17">
+  <w:style w:type="paragraph" w:styleId="ac">
     <w:name w:val="Plain Text"/>
-    <w:basedOn w:val="1"/>
-    <w:link w:val="28"/>
+    <w:basedOn w:val="a"/>
+    <w:link w:val="Char4"/>
+    <w:uiPriority w:val="99"/>
     <w:unhideWhenUsed/>
     <w:qFormat/>
-    <w:uiPriority w:val="99"/>
     <w:pPr>
       <w:spacing w:after="0" w:line="240" w:lineRule="auto"/>
     </w:pPr>
@@ -6085,71 +5580,62 @@
       <w:szCs w:val="21"/>
     </w:rPr>
   </w:style>
-  <w:style w:type="paragraph" w:styleId="18">
+  <w:style w:type="paragraph" w:styleId="ad">
     <w:name w:val="Subtitle"/>
-    <w:basedOn w:val="1"/>
-    <w:next w:val="1"/>
-    <w:link w:val="29"/>
+    <w:basedOn w:val="a"/>
+    <w:next w:val="a"/>
+    <w:link w:val="Char5"/>
+    <w:uiPriority w:val="11"/>
     <w:qFormat/>
-    <w:uiPriority w:val="11"/>
     <w:rPr>
       <w:rFonts w:eastAsiaTheme="minorEastAsia"/>
       <w:color w:val="595959" w:themeColor="text1" w:themeTint="A6"/>
       <w:spacing w:val="15"/>
-      <w14:textFill>
-        <w14:solidFill>
-          <w14:schemeClr w14:val="tx1">
-            <w14:lumMod w14:val="65000"/>
-            <w14:lumOff w14:val="35000"/>
-          </w14:schemeClr>
-        </w14:solidFill>
-      </w14:textFill>
     </w:rPr>
   </w:style>
-  <w:style w:type="table" w:styleId="19">
+  <w:style w:type="table" w:styleId="ae">
     <w:name w:val="Table Grid"/>
-    <w:basedOn w:val="6"/>
+    <w:basedOn w:val="a1"/>
+    <w:uiPriority w:val="39"/>
     <w:qFormat/>
-    <w:uiPriority w:val="39"/>
     <w:tblPr>
       <w:tblBorders>
-        <w:top w:val="single" w:color="auto" w:sz="4" w:space="0"/>
-        <w:left w:val="single" w:color="auto" w:sz="4" w:space="0"/>
-        <w:bottom w:val="single" w:color="auto" w:sz="4" w:space="0"/>
-        <w:right w:val="single" w:color="auto" w:sz="4" w:space="0"/>
-        <w:insideH w:val="single" w:color="auto" w:sz="4" w:space="0"/>
-        <w:insideV w:val="single" w:color="auto" w:sz="4" w:space="0"/>
+        <w:top w:val="single" w:sz="4" w:space="0" w:color="auto"/>
+        <w:left w:val="single" w:sz="4" w:space="0" w:color="auto"/>
+        <w:bottom w:val="single" w:sz="4" w:space="0" w:color="auto"/>
+        <w:right w:val="single" w:sz="4" w:space="0" w:color="auto"/>
+        <w:insideH w:val="single" w:sz="4" w:space="0" w:color="auto"/>
+        <w:insideV w:val="single" w:sz="4" w:space="0" w:color="auto"/>
       </w:tblBorders>
-      <w:tblLayout w:type="fixed"/>
     </w:tblPr>
   </w:style>
-  <w:style w:type="paragraph" w:styleId="20">
+  <w:style w:type="paragraph" w:styleId="af">
     <w:name w:val="Title"/>
-    <w:basedOn w:val="1"/>
-    <w:link w:val="27"/>
+    <w:basedOn w:val="a"/>
+    <w:link w:val="Char6"/>
+    <w:uiPriority w:val="10"/>
     <w:qFormat/>
-    <w:uiPriority w:val="10"/>
     <w:pPr>
       <w:pBdr>
-        <w:bottom w:val="single" w:color="5B9BD5" w:themeColor="accent1" w:sz="8" w:space="4"/>
+        <w:bottom w:val="single" w:sz="8" w:space="4" w:color="5B9BD5" w:themeColor="accent1"/>
       </w:pBdr>
       <w:spacing w:after="300" w:line="240" w:lineRule="auto"/>
       <w:contextualSpacing/>
     </w:pPr>
     <w:rPr>
-      <w:rFonts w:asciiTheme="majorHAnsi" w:hAnsiTheme="majorHAnsi" w:eastAsiaTheme="majorEastAsia" w:cstheme="majorBidi"/>
-      <w:color w:val="333F50" w:themeColor="text2" w:themeShade="BF"/>
+      <w:rFonts w:asciiTheme="majorHAnsi" w:eastAsiaTheme="majorEastAsia" w:hAnsiTheme="majorHAnsi" w:cstheme="majorBidi"/>
+      <w:color w:val="323E4F" w:themeColor="text2" w:themeShade="BF"/>
       <w:spacing w:val="5"/>
       <w:kern w:val="28"/>
       <w:sz w:val="52"/>
       <w:szCs w:val="52"/>
     </w:rPr>
   </w:style>
-  <w:style w:type="table" w:styleId="21">
+  <w:style w:type="table" w:styleId="-1">
     <w:name w:val="Light List Accent 1"/>
-    <w:basedOn w:val="6"/>
+    <w:basedOn w:val="a1"/>
+    <w:uiPriority w:val="61"/>
     <w:qFormat/>
-    <w:uiPriority w:val="61"/>
     <w:rPr>
       <w:rFonts w:eastAsiaTheme="minorEastAsia"/>
       <w:sz w:val="24"/>
@@ -6157,12 +5643,11 @@
     </w:rPr>
     <w:tblPr>
       <w:tblBorders>
-        <w:top w:val="single" w:color="5B9BD5" w:themeColor="accent1" w:sz="8" w:space="0"/>
-        <w:left w:val="single" w:color="5B9BD5" w:themeColor="accent1" w:sz="8" w:space="0"/>
-        <w:bottom w:val="single" w:color="5B9BD5" w:themeColor="accent1" w:sz="8" w:space="0"/>
-        <w:right w:val="single" w:color="5B9BD5" w:themeColor="accent1" w:sz="8" w:space="0"/>
+        <w:top w:val="single" w:sz="8" w:space="0" w:color="5B9BD5" w:themeColor="accent1"/>
+        <w:left w:val="single" w:sz="8" w:space="0" w:color="5B9BD5" w:themeColor="accent1"/>
+        <w:bottom w:val="single" w:sz="8" w:space="0" w:color="5B9BD5" w:themeColor="accent1"/>
+        <w:right w:val="single" w:sz="8" w:space="0" w:color="5B9BD5" w:themeColor="accent1"/>
       </w:tblBorders>
-      <w:tblLayout w:type="fixed"/>
     </w:tblPr>
     <w:tblStylePr w:type="firstRow">
       <w:pPr>
@@ -6172,15 +5657,8 @@
         <w:b/>
         <w:bCs/>
         <w:color w:val="FFFFFF" w:themeColor="background1"/>
-        <w14:textFill>
-          <w14:solidFill>
-            <w14:schemeClr w14:val="bg1"/>
-          </w14:solidFill>
-        </w14:textFill>
       </w:rPr>
-      <w:tblPr>
-        <w:tblLayout w:type="fixed"/>
-      </w:tblPr>
+      <w:tblPr/>
       <w:tcPr>
         <w:shd w:val="clear" w:color="auto" w:fill="5B9BD5" w:themeFill="accent1"/>
       </w:tcPr>
@@ -6193,12 +5671,13 @@
         <w:b/>
         <w:bCs/>
       </w:rPr>
+      <w:tblPr/>
       <w:tcPr>
         <w:tcBorders>
-          <w:top w:val="double" w:color="5B9BD5" w:themeColor="accent1" w:sz="6" w:space="0"/>
-          <w:left w:val="single" w:color="5B9BD5" w:themeColor="accent1" w:sz="8" w:space="0"/>
-          <w:bottom w:val="single" w:color="5B9BD5" w:themeColor="accent1" w:sz="8" w:space="0"/>
-          <w:right w:val="single" w:color="5B9BD5" w:themeColor="accent1" w:sz="8" w:space="0"/>
+          <w:top w:val="double" w:sz="6" w:space="0" w:color="5B9BD5" w:themeColor="accent1"/>
+          <w:left w:val="single" w:sz="8" w:space="0" w:color="5B9BD5" w:themeColor="accent1"/>
+          <w:bottom w:val="single" w:sz="8" w:space="0" w:color="5B9BD5" w:themeColor="accent1"/>
+          <w:right w:val="single" w:sz="8" w:space="0" w:color="5B9BD5" w:themeColor="accent1"/>
         </w:tcBorders>
       </w:tcPr>
     </w:tblStylePr>
@@ -6215,56 +5694,58 @@
       </w:rPr>
     </w:tblStylePr>
     <w:tblStylePr w:type="band1Vert">
+      <w:tblPr/>
       <w:tcPr>
         <w:tcBorders>
-          <w:top w:val="single" w:color="5B9BD5" w:themeColor="accent1" w:sz="8" w:space="0"/>
-          <w:left w:val="single" w:color="5B9BD5" w:themeColor="accent1" w:sz="8" w:space="0"/>
-          <w:bottom w:val="single" w:color="5B9BD5" w:themeColor="accent1" w:sz="8" w:space="0"/>
-          <w:right w:val="single" w:color="5B9BD5" w:themeColor="accent1" w:sz="8" w:space="0"/>
+          <w:top w:val="single" w:sz="8" w:space="0" w:color="5B9BD5" w:themeColor="accent1"/>
+          <w:left w:val="single" w:sz="8" w:space="0" w:color="5B9BD5" w:themeColor="accent1"/>
+          <w:bottom w:val="single" w:sz="8" w:space="0" w:color="5B9BD5" w:themeColor="accent1"/>
+          <w:right w:val="single" w:sz="8" w:space="0" w:color="5B9BD5" w:themeColor="accent1"/>
         </w:tcBorders>
       </w:tcPr>
     </w:tblStylePr>
     <w:tblStylePr w:type="band1Horz">
+      <w:tblPr/>
       <w:tcPr>
         <w:tcBorders>
-          <w:top w:val="single" w:color="5B9BD5" w:themeColor="accent1" w:sz="8" w:space="0"/>
-          <w:left w:val="single" w:color="5B9BD5" w:themeColor="accent1" w:sz="8" w:space="0"/>
-          <w:bottom w:val="single" w:color="5B9BD5" w:themeColor="accent1" w:sz="8" w:space="0"/>
-          <w:right w:val="single" w:color="5B9BD5" w:themeColor="accent1" w:sz="8" w:space="0"/>
+          <w:top w:val="single" w:sz="8" w:space="0" w:color="5B9BD5" w:themeColor="accent1"/>
+          <w:left w:val="single" w:sz="8" w:space="0" w:color="5B9BD5" w:themeColor="accent1"/>
+          <w:bottom w:val="single" w:sz="8" w:space="0" w:color="5B9BD5" w:themeColor="accent1"/>
+          <w:right w:val="single" w:sz="8" w:space="0" w:color="5B9BD5" w:themeColor="accent1"/>
         </w:tcBorders>
       </w:tcPr>
     </w:tblStylePr>
   </w:style>
-  <w:style w:type="paragraph" w:styleId="22">
+  <w:style w:type="paragraph" w:styleId="af0">
     <w:name w:val="List Paragraph"/>
-    <w:basedOn w:val="1"/>
-    <w:link w:val="26"/>
+    <w:basedOn w:val="a"/>
+    <w:link w:val="Char7"/>
+    <w:uiPriority w:val="34"/>
     <w:qFormat/>
-    <w:uiPriority w:val="34"/>
     <w:pPr>
       <w:ind w:left="720"/>
       <w:contextualSpacing/>
     </w:pPr>
   </w:style>
-  <w:style w:type="character" w:customStyle="1" w:styleId="23">
-    <w:name w:val="批注文字 字符"/>
-    <w:basedOn w:val="5"/>
-    <w:link w:val="9"/>
+  <w:style w:type="character" w:customStyle="1" w:styleId="Char0">
+    <w:name w:val="批注文字 Char"/>
+    <w:basedOn w:val="a0"/>
+    <w:link w:val="a5"/>
+    <w:uiPriority w:val="99"/>
     <w:semiHidden/>
     <w:qFormat/>
-    <w:uiPriority w:val="99"/>
     <w:rPr>
       <w:sz w:val="20"/>
       <w:szCs w:val="20"/>
     </w:rPr>
   </w:style>
-  <w:style w:type="character" w:customStyle="1" w:styleId="24">
-    <w:name w:val="批注主题 字符"/>
-    <w:basedOn w:val="23"/>
-    <w:link w:val="10"/>
+  <w:style w:type="character" w:customStyle="1" w:styleId="Char1">
+    <w:name w:val="批注主题 Char"/>
+    <w:basedOn w:val="Char0"/>
+    <w:link w:val="a6"/>
+    <w:uiPriority w:val="99"/>
     <w:semiHidden/>
     <w:qFormat/>
-    <w:uiPriority w:val="99"/>
     <w:rPr>
       <w:b/>
       <w:bCs/>
@@ -6272,125 +5753,116 @@
       <w:szCs w:val="20"/>
     </w:rPr>
   </w:style>
-  <w:style w:type="character" w:customStyle="1" w:styleId="25">
-    <w:name w:val="批注框文本 字符"/>
-    <w:basedOn w:val="5"/>
-    <w:link w:val="7"/>
+  <w:style w:type="character" w:customStyle="1" w:styleId="Char">
+    <w:name w:val="批注框文本 Char"/>
+    <w:basedOn w:val="a0"/>
+    <w:link w:val="a3"/>
+    <w:uiPriority w:val="99"/>
     <w:semiHidden/>
     <w:qFormat/>
-    <w:uiPriority w:val="99"/>
     <w:rPr>
       <w:rFonts w:ascii="Segoe UI" w:hAnsi="Segoe UI" w:cs="Segoe UI"/>
       <w:sz w:val="18"/>
       <w:szCs w:val="18"/>
     </w:rPr>
   </w:style>
-  <w:style w:type="character" w:customStyle="1" w:styleId="26">
-    <w:name w:val="列表段落 字符"/>
-    <w:basedOn w:val="5"/>
-    <w:link w:val="22"/>
+  <w:style w:type="character" w:customStyle="1" w:styleId="Char7">
+    <w:name w:val="列出段落 Char"/>
+    <w:basedOn w:val="a0"/>
+    <w:link w:val="af0"/>
+    <w:uiPriority w:val="34"/>
     <w:qFormat/>
     <w:locked/>
-    <w:uiPriority w:val="34"/>
   </w:style>
-  <w:style w:type="character" w:customStyle="1" w:styleId="27">
-    <w:name w:val="标题 字符"/>
-    <w:basedOn w:val="5"/>
-    <w:link w:val="20"/>
+  <w:style w:type="character" w:customStyle="1" w:styleId="Char6">
+    <w:name w:val="标题 Char"/>
+    <w:basedOn w:val="a0"/>
+    <w:link w:val="af"/>
+    <w:uiPriority w:val="10"/>
     <w:qFormat/>
-    <w:uiPriority w:val="10"/>
     <w:rPr>
-      <w:rFonts w:asciiTheme="majorHAnsi" w:hAnsiTheme="majorHAnsi" w:eastAsiaTheme="majorEastAsia" w:cstheme="majorBidi"/>
-      <w:color w:val="333F50" w:themeColor="text2" w:themeShade="BF"/>
+      <w:rFonts w:asciiTheme="majorHAnsi" w:eastAsiaTheme="majorEastAsia" w:hAnsiTheme="majorHAnsi" w:cstheme="majorBidi"/>
+      <w:color w:val="323E4F" w:themeColor="text2" w:themeShade="BF"/>
       <w:spacing w:val="5"/>
       <w:kern w:val="28"/>
       <w:sz w:val="52"/>
       <w:szCs w:val="52"/>
     </w:rPr>
   </w:style>
-  <w:style w:type="character" w:customStyle="1" w:styleId="28">
-    <w:name w:val="纯文本 字符"/>
-    <w:basedOn w:val="5"/>
-    <w:link w:val="17"/>
+  <w:style w:type="character" w:customStyle="1" w:styleId="Char4">
+    <w:name w:val="纯文本 Char"/>
+    <w:basedOn w:val="a0"/>
+    <w:link w:val="ac"/>
+    <w:uiPriority w:val="99"/>
     <w:qFormat/>
-    <w:uiPriority w:val="99"/>
     <w:rPr>
       <w:rFonts w:ascii="Calibri" w:hAnsi="Calibri"/>
       <w:szCs w:val="21"/>
     </w:rPr>
   </w:style>
-  <w:style w:type="character" w:customStyle="1" w:styleId="29">
-    <w:name w:val="副标题 字符"/>
-    <w:basedOn w:val="5"/>
-    <w:link w:val="18"/>
+  <w:style w:type="character" w:customStyle="1" w:styleId="Char5">
+    <w:name w:val="副标题 Char"/>
+    <w:basedOn w:val="a0"/>
+    <w:link w:val="ad"/>
+    <w:uiPriority w:val="11"/>
     <w:qFormat/>
-    <w:uiPriority w:val="11"/>
     <w:rPr>
       <w:rFonts w:eastAsiaTheme="minorEastAsia"/>
       <w:color w:val="595959" w:themeColor="text1" w:themeTint="A6"/>
       <w:spacing w:val="15"/>
-      <w14:textFill>
-        <w14:solidFill>
-          <w14:schemeClr w14:val="tx1">
-            <w14:lumMod w14:val="65000"/>
-            <w14:lumOff w14:val="35000"/>
-          </w14:schemeClr>
-        </w14:solidFill>
-      </w14:textFill>
     </w:rPr>
   </w:style>
-  <w:style w:type="character" w:customStyle="1" w:styleId="30">
+  <w:style w:type="character" w:customStyle="1" w:styleId="normaltextrun">
     <w:name w:val="normaltextrun"/>
-    <w:basedOn w:val="5"/>
+    <w:basedOn w:val="a0"/>
     <w:qFormat/>
-    <w:uiPriority w:val="0"/>
   </w:style>
-  <w:style w:type="character" w:customStyle="1" w:styleId="31">
-    <w:name w:val="标题 1 字符"/>
-    <w:basedOn w:val="5"/>
-    <w:link w:val="2"/>
+  <w:style w:type="character" w:customStyle="1" w:styleId="1Char">
+    <w:name w:val="标题 1 Char"/>
+    <w:basedOn w:val="a0"/>
+    <w:link w:val="1"/>
+    <w:uiPriority w:val="9"/>
     <w:qFormat/>
-    <w:uiPriority w:val="9"/>
     <w:rPr>
-      <w:rFonts w:ascii="Calibri Light" w:hAnsi="Calibri Light" w:eastAsia="宋体" w:cs="Times New Roman"/>
+      <w:rFonts w:ascii="Calibri Light" w:eastAsia="宋体" w:hAnsi="Calibri Light" w:cs="Times New Roman"/>
       <w:color w:val="2E75B5"/>
       <w:sz w:val="32"/>
       <w:szCs w:val="32"/>
     </w:rPr>
   </w:style>
-  <w:style w:type="character" w:customStyle="1" w:styleId="32">
+  <w:style w:type="character" w:customStyle="1" w:styleId="UnresolvedMention">
     <w:name w:val="Unresolved Mention"/>
-    <w:basedOn w:val="5"/>
+    <w:basedOn w:val="a0"/>
+    <w:uiPriority w:val="99"/>
     <w:semiHidden/>
     <w:unhideWhenUsed/>
     <w:qFormat/>
-    <w:uiPriority w:val="99"/>
     <w:rPr>
       <w:color w:val="605E5C"/>
       <w:shd w:val="clear" w:color="auto" w:fill="E1DFDD"/>
     </w:rPr>
   </w:style>
-  <w:style w:type="character" w:customStyle="1" w:styleId="33">
-    <w:name w:val="页眉 字符"/>
-    <w:basedOn w:val="5"/>
-    <w:link w:val="13"/>
+  <w:style w:type="character" w:customStyle="1" w:styleId="Char3">
+    <w:name w:val="页眉 Char"/>
+    <w:basedOn w:val="a0"/>
+    <w:link w:val="a9"/>
+    <w:uiPriority w:val="99"/>
     <w:qFormat/>
-    <w:uiPriority w:val="99"/>
     <w:rPr>
-      <w:rFonts w:asciiTheme="minorHAnsi" w:hAnsiTheme="minorHAnsi" w:eastAsiaTheme="minorHAnsi" w:cstheme="minorBidi"/>
+      <w:rFonts w:asciiTheme="minorHAnsi" w:eastAsiaTheme="minorHAnsi" w:hAnsiTheme="minorHAnsi" w:cstheme="minorBidi"/>
       <w:sz w:val="18"/>
       <w:szCs w:val="18"/>
       <w:lang w:eastAsia="en-US"/>
     </w:rPr>
   </w:style>
-  <w:style w:type="character" w:customStyle="1" w:styleId="34">
-    <w:name w:val="页脚 字符"/>
-    <w:basedOn w:val="5"/>
-    <w:link w:val="12"/>
+  <w:style w:type="character" w:customStyle="1" w:styleId="Char2">
+    <w:name w:val="页脚 Char"/>
+    <w:basedOn w:val="a0"/>
+    <w:link w:val="a8"/>
+    <w:uiPriority w:val="99"/>
     <w:qFormat/>
-    <w:uiPriority w:val="99"/>
     <w:rPr>
-      <w:rFonts w:asciiTheme="minorHAnsi" w:hAnsiTheme="minorHAnsi" w:eastAsiaTheme="minorHAnsi" w:cstheme="minorBidi"/>
+      <w:rFonts w:asciiTheme="minorHAnsi" w:eastAsiaTheme="minorHAnsi" w:hAnsiTheme="minorHAnsi" w:cstheme="minorBidi"/>
       <w:sz w:val="18"/>
       <w:szCs w:val="18"/>
       <w:lang w:eastAsia="en-US"/>
@@ -6651,6 +6123,7 @@
     </a:fmtScheme>
   </a:themeElements>
   <a:objectDefaults/>
+  <a:extraClrSchemeLst/>
 </a:theme>
 </file>
 

</xml_diff>